<commit_message>
Actualizacion de los datos, aun me faltan tres de linked list, jajaj de demoran mucho. Solo subi 0,50 y 100.
</commit_message>
<xml_diff>
--- a/Docs/Observaciones-Lab 4.docx
+++ b/Docs/Observaciones-Lab 4.docx
@@ -229,6 +229,21 @@
                 <w:lang w:val="es-419"/>
               </w:rPr>
             </w:pPr>
+            <w:r>
+              <w:rPr>
+                <w:rFonts w:ascii="Dax-Regular" w:hAnsi="Dax-Regular"/>
+                <w:noProof w:val="0"/>
+                <w:lang w:val="es-419"/>
+              </w:rPr>
+              <w:t xml:space="preserve">Core i5 – 8300H </w:t>
+            </w:r>
+            <w:r>
+              <w:rPr>
+                <w:rFonts w:ascii="Dax-Regular" w:hAnsi="Dax-Regular"/>
+                <w:noProof w:val="0"/>
+              </w:rPr>
+              <w:t>2.30Ghz</w:t>
+            </w:r>
           </w:p>
         </w:tc>
         <w:tc>
@@ -242,9 +257,15 @@
               <w:rPr>
                 <w:rFonts w:ascii="Dax-Regular" w:hAnsi="Dax-Regular"/>
                 <w:noProof w:val="0"/>
-                <w:lang w:val="es-419"/>
-              </w:rPr>
-            </w:pPr>
+              </w:rPr>
+            </w:pPr>
+            <w:r>
+              <w:rPr>
+                <w:rFonts w:ascii="Dax-Regular" w:hAnsi="Dax-Regular"/>
+                <w:noProof w:val="0"/>
+              </w:rPr>
+              <w:t xml:space="preserve">AMD Ryzen 7 3700U 2.30Ghz </w:t>
+            </w:r>
           </w:p>
         </w:tc>
       </w:tr>
@@ -290,6 +311,14 @@
                 <w:lang w:val="es-419"/>
               </w:rPr>
             </w:pPr>
+            <w:r>
+              <w:rPr>
+                <w:rFonts w:ascii="Dax-Regular" w:hAnsi="Dax-Regular"/>
+                <w:noProof w:val="0"/>
+                <w:lang w:val="es-419"/>
+              </w:rPr>
+              <w:t>16 GB</w:t>
+            </w:r>
           </w:p>
         </w:tc>
         <w:tc>
@@ -306,6 +335,14 @@
                 <w:lang w:val="es-419"/>
               </w:rPr>
             </w:pPr>
+            <w:r>
+              <w:rPr>
+                <w:rFonts w:ascii="Dax-Regular" w:hAnsi="Dax-Regular"/>
+                <w:noProof w:val="0"/>
+                <w:lang w:val="es-419"/>
+              </w:rPr>
+              <w:t>16 GB</w:t>
+            </w:r>
           </w:p>
         </w:tc>
       </w:tr>
@@ -352,6 +389,14 @@
                 <w:lang w:val="es-419"/>
               </w:rPr>
             </w:pPr>
+            <w:r>
+              <w:rPr>
+                <w:rFonts w:ascii="Dax-Regular" w:hAnsi="Dax-Regular"/>
+                <w:noProof w:val="0"/>
+                <w:lang w:val="es-419"/>
+              </w:rPr>
+              <w:t>Windows 11</w:t>
+            </w:r>
           </w:p>
         </w:tc>
         <w:tc>
@@ -369,6 +414,14 @@
                 <w:lang w:val="es-419"/>
               </w:rPr>
             </w:pPr>
+            <w:r>
+              <w:rPr>
+                <w:rFonts w:ascii="Dax-Regular" w:hAnsi="Dax-Regular"/>
+                <w:noProof w:val="0"/>
+                <w:lang w:val="es-419"/>
+              </w:rPr>
+              <w:t>Windows 10</w:t>
+            </w:r>
           </w:p>
         </w:tc>
       </w:tr>
@@ -472,12 +525,12 @@
         <w:tblLook w:val="04A0" w:firstRow="1" w:lastRow="0" w:firstColumn="1" w:lastColumn="0" w:noHBand="0" w:noVBand="1"/>
       </w:tblPr>
       <w:tblGrid>
-        <w:gridCol w:w="2067"/>
-        <w:gridCol w:w="2349"/>
-        <w:gridCol w:w="1457"/>
-        <w:gridCol w:w="1095"/>
-        <w:gridCol w:w="1150"/>
-        <w:gridCol w:w="1242"/>
+        <w:gridCol w:w="1964"/>
+        <w:gridCol w:w="2241"/>
+        <w:gridCol w:w="1495"/>
+        <w:gridCol w:w="1186"/>
+        <w:gridCol w:w="1221"/>
+        <w:gridCol w:w="1253"/>
       </w:tblGrid>
       <w:tr>
         <w:trPr>
@@ -755,6 +808,13 @@
                 <w:color w:val="000000"/>
               </w:rPr>
             </w:pPr>
+            <w:r>
+              <w:rPr>
+                <w:rFonts w:ascii="Dax-Regular" w:eastAsia="Times New Roman" w:hAnsi="Dax-Regular" w:cs="Calibri"/>
+                <w:color w:val="000000"/>
+              </w:rPr>
+              <w:t>50</w:t>
+            </w:r>
           </w:p>
         </w:tc>
         <w:tc>
@@ -778,6 +838,13 @@
                 <w:color w:val="000000"/>
               </w:rPr>
             </w:pPr>
+            <w:r>
+              <w:rPr>
+                <w:rFonts w:ascii="Dax-Regular" w:eastAsia="Times New Roman" w:hAnsi="Dax-Regular" w:cs="Calibri"/>
+                <w:color w:val="000000"/>
+              </w:rPr>
+              <w:t>0.0</w:t>
+            </w:r>
           </w:p>
         </w:tc>
         <w:tc>
@@ -801,6 +868,13 @@
                 <w:color w:val="000000"/>
               </w:rPr>
             </w:pPr>
+            <w:r>
+              <w:rPr>
+                <w:rFonts w:ascii="Dax-Regular" w:eastAsia="Times New Roman" w:hAnsi="Dax-Regular" w:cs="Calibri"/>
+                <w:color w:val="000000"/>
+              </w:rPr>
+              <w:t>0.0</w:t>
+            </w:r>
           </w:p>
         </w:tc>
         <w:tc>
@@ -824,6 +898,13 @@
                 <w:color w:val="000000"/>
               </w:rPr>
             </w:pPr>
+            <w:r>
+              <w:rPr>
+                <w:rFonts w:ascii="Dax-Regular" w:eastAsia="Times New Roman" w:hAnsi="Dax-Regular" w:cs="Calibri"/>
+                <w:color w:val="000000"/>
+              </w:rPr>
+              <w:t>0.0</w:t>
+            </w:r>
           </w:p>
         </w:tc>
         <w:tc>
@@ -847,6 +928,13 @@
                 <w:color w:val="000000"/>
               </w:rPr>
             </w:pPr>
+            <w:r>
+              <w:rPr>
+                <w:rFonts w:ascii="Dax-Regular" w:eastAsia="Times New Roman" w:hAnsi="Dax-Regular" w:cs="Calibri"/>
+                <w:color w:val="000000"/>
+              </w:rPr>
+              <w:t>0.0</w:t>
+            </w:r>
           </w:p>
         </w:tc>
       </w:tr>
@@ -907,6 +995,13 @@
                 <w:color w:val="000000"/>
               </w:rPr>
             </w:pPr>
+            <w:r>
+              <w:rPr>
+                <w:rFonts w:ascii="Dax-Regular" w:eastAsia="Times New Roman" w:hAnsi="Dax-Regular" w:cs="Calibri"/>
+                <w:color w:val="000000"/>
+              </w:rPr>
+              <w:t>10000</w:t>
+            </w:r>
           </w:p>
         </w:tc>
         <w:tc>
@@ -930,6 +1025,15 @@
                 <w:color w:val="000000"/>
               </w:rPr>
             </w:pPr>
+            <w:r>
+              <w:rPr>
+                <w:rFonts w:ascii="Arial" w:hAnsi="Arial" w:cs="Arial"/>
+                <w:color w:val="000000"/>
+                <w:sz w:val="23"/>
+                <w:szCs w:val="23"/>
+              </w:rPr>
+              <w:t>40781.25</w:t>
+            </w:r>
           </w:p>
         </w:tc>
         <w:tc>
@@ -953,6 +1057,15 @@
                 <w:color w:val="000000"/>
               </w:rPr>
             </w:pPr>
+            <w:r>
+              <w:rPr>
+                <w:rFonts w:ascii="Arial" w:hAnsi="Arial" w:cs="Arial"/>
+                <w:color w:val="000000"/>
+                <w:sz w:val="23"/>
+                <w:szCs w:val="23"/>
+              </w:rPr>
+              <w:t>281.25</w:t>
+            </w:r>
           </w:p>
         </w:tc>
         <w:tc>
@@ -976,6 +1089,15 @@
                 <w:color w:val="000000"/>
               </w:rPr>
             </w:pPr>
+            <w:r>
+              <w:rPr>
+                <w:rFonts w:ascii="Arial" w:hAnsi="Arial" w:cs="Arial"/>
+                <w:color w:val="000000"/>
+                <w:sz w:val="23"/>
+                <w:szCs w:val="23"/>
+              </w:rPr>
+              <w:t>906.25</w:t>
+            </w:r>
           </w:p>
         </w:tc>
         <w:tc>
@@ -999,6 +1121,15 @@
                 <w:color w:val="000000"/>
               </w:rPr>
             </w:pPr>
+            <w:r>
+              <w:rPr>
+                <w:rFonts w:ascii="Arial" w:hAnsi="Arial" w:cs="Arial"/>
+                <w:color w:val="000000"/>
+                <w:sz w:val="23"/>
+                <w:szCs w:val="23"/>
+              </w:rPr>
+              <w:t>203.12</w:t>
+            </w:r>
           </w:p>
         </w:tc>
       </w:tr>
@@ -1060,12 +1191,12 @@
         <w:tblLook w:val="04A0" w:firstRow="1" w:lastRow="0" w:firstColumn="1" w:lastColumn="0" w:noHBand="0" w:noVBand="1"/>
       </w:tblPr>
       <w:tblGrid>
-        <w:gridCol w:w="2033"/>
-        <w:gridCol w:w="2451"/>
-        <w:gridCol w:w="1440"/>
-        <w:gridCol w:w="1078"/>
-        <w:gridCol w:w="1133"/>
-        <w:gridCol w:w="1225"/>
+        <w:gridCol w:w="1873"/>
+        <w:gridCol w:w="2278"/>
+        <w:gridCol w:w="1398"/>
+        <w:gridCol w:w="1255"/>
+        <w:gridCol w:w="1285"/>
+        <w:gridCol w:w="1271"/>
       </w:tblGrid>
       <w:tr>
         <w:trPr>
@@ -1343,6 +1474,13 @@
                 <w:color w:val="000000"/>
               </w:rPr>
             </w:pPr>
+            <w:r>
+              <w:rPr>
+                <w:rFonts w:ascii="Dax-Regular" w:eastAsia="Times New Roman" w:hAnsi="Dax-Regular" w:cs="Calibri"/>
+                <w:color w:val="000000"/>
+              </w:rPr>
+              <w:t>50</w:t>
+            </w:r>
           </w:p>
         </w:tc>
         <w:tc>
@@ -1366,6 +1504,13 @@
                 <w:color w:val="000000"/>
               </w:rPr>
             </w:pPr>
+            <w:r>
+              <w:rPr>
+                <w:rFonts w:ascii="Arial" w:hAnsi="Arial" w:cs="Arial"/>
+                <w:color w:val="000000"/>
+              </w:rPr>
+              <w:t>15.62</w:t>
+            </w:r>
           </w:p>
         </w:tc>
         <w:tc>
@@ -1389,6 +1534,13 @@
                 <w:color w:val="000000"/>
               </w:rPr>
             </w:pPr>
+            <w:r>
+              <w:rPr>
+                <w:rFonts w:ascii="Arial" w:hAnsi="Arial" w:cs="Arial"/>
+                <w:color w:val="000000"/>
+              </w:rPr>
+              <w:t>15.62</w:t>
+            </w:r>
           </w:p>
         </w:tc>
         <w:tc>
@@ -1412,6 +1564,13 @@
                 <w:color w:val="000000"/>
               </w:rPr>
             </w:pPr>
+            <w:r>
+              <w:rPr>
+                <w:rFonts w:ascii="Arial" w:hAnsi="Arial" w:cs="Arial"/>
+                <w:color w:val="000000"/>
+              </w:rPr>
+              <w:t>0.0</w:t>
+            </w:r>
           </w:p>
         </w:tc>
         <w:tc>
@@ -1435,6 +1594,13 @@
                 <w:color w:val="000000"/>
               </w:rPr>
             </w:pPr>
+            <w:r>
+              <w:rPr>
+                <w:rFonts w:ascii="Arial" w:hAnsi="Arial" w:cs="Arial"/>
+                <w:color w:val="000000"/>
+              </w:rPr>
+              <w:t>15.62</w:t>
+            </w:r>
           </w:p>
         </w:tc>
       </w:tr>
@@ -1495,6 +1661,13 @@
                 <w:color w:val="000000"/>
               </w:rPr>
             </w:pPr>
+            <w:r>
+              <w:rPr>
+                <w:rFonts w:ascii="Dax-Regular" w:eastAsia="Times New Roman" w:hAnsi="Dax-Regular" w:cs="Calibri"/>
+                <w:color w:val="000000"/>
+              </w:rPr>
+              <w:t>10000</w:t>
+            </w:r>
           </w:p>
         </w:tc>
         <w:tc>
@@ -1518,6 +1691,13 @@
                 <w:color w:val="000000"/>
               </w:rPr>
             </w:pPr>
+            <w:r>
+              <w:rPr>
+                <w:rFonts w:ascii="Dax-Regular" w:eastAsia="Times New Roman" w:hAnsi="Dax-Regular" w:cs="Calibri"/>
+                <w:color w:val="000000"/>
+              </w:rPr>
+              <w:t>En proceso…</w:t>
+            </w:r>
           </w:p>
         </w:tc>
         <w:tc>
@@ -1541,6 +1721,13 @@
                 <w:color w:val="000000"/>
               </w:rPr>
             </w:pPr>
+            <w:r>
+              <w:rPr>
+                <w:rFonts w:ascii="Dax-Regular" w:eastAsia="Times New Roman" w:hAnsi="Dax-Regular" w:cs="Calibri"/>
+                <w:color w:val="000000"/>
+              </w:rPr>
+              <w:t>En proceso…</w:t>
+            </w:r>
           </w:p>
         </w:tc>
         <w:tc>
@@ -1564,6 +1751,13 @@
                 <w:color w:val="000000"/>
               </w:rPr>
             </w:pPr>
+            <w:r>
+              <w:rPr>
+                <w:rFonts w:ascii="Dax-Regular" w:eastAsia="Times New Roman" w:hAnsi="Dax-Regular" w:cs="Calibri"/>
+                <w:color w:val="000000"/>
+              </w:rPr>
+              <w:t>En proceso…</w:t>
+            </w:r>
           </w:p>
         </w:tc>
         <w:tc>
@@ -1587,6 +1781,13 @@
                 <w:color w:val="000000"/>
               </w:rPr>
             </w:pPr>
+            <w:r>
+              <w:rPr>
+                <w:rFonts w:ascii="Arial" w:hAnsi="Arial" w:cs="Arial"/>
+                <w:color w:val="000000"/>
+              </w:rPr>
+              <w:t>17375.0</w:t>
+            </w:r>
           </w:p>
         </w:tc>
       </w:tr>
@@ -1650,9 +1851,9 @@
         <w:tblLook w:val="04A0" w:firstRow="1" w:lastRow="0" w:firstColumn="1" w:lastColumn="0" w:noHBand="0" w:noVBand="1"/>
       </w:tblPr>
       <w:tblGrid>
-        <w:gridCol w:w="1439"/>
-        <w:gridCol w:w="2226"/>
-        <w:gridCol w:w="3065"/>
+        <w:gridCol w:w="1413"/>
+        <w:gridCol w:w="2242"/>
+        <w:gridCol w:w="3061"/>
       </w:tblGrid>
       <w:tr>
         <w:trPr>
@@ -2106,12 +2307,12 @@
         <w:tblLook w:val="04A0" w:firstRow="1" w:lastRow="0" w:firstColumn="1" w:lastColumn="0" w:noHBand="0" w:noVBand="1"/>
       </w:tblPr>
       <w:tblGrid>
-        <w:gridCol w:w="2067"/>
-        <w:gridCol w:w="2349"/>
-        <w:gridCol w:w="1457"/>
-        <w:gridCol w:w="1095"/>
-        <w:gridCol w:w="1150"/>
-        <w:gridCol w:w="1242"/>
+        <w:gridCol w:w="2059"/>
+        <w:gridCol w:w="2353"/>
+        <w:gridCol w:w="1463"/>
+        <w:gridCol w:w="1083"/>
+        <w:gridCol w:w="1163"/>
+        <w:gridCol w:w="1239"/>
       </w:tblGrid>
       <w:tr>
         <w:trPr>
@@ -2694,12 +2895,12 @@
         <w:tblLook w:val="04A0" w:firstRow="1" w:lastRow="0" w:firstColumn="1" w:lastColumn="0" w:noHBand="0" w:noVBand="1"/>
       </w:tblPr>
       <w:tblGrid>
-        <w:gridCol w:w="2033"/>
-        <w:gridCol w:w="2451"/>
-        <w:gridCol w:w="1440"/>
-        <w:gridCol w:w="1078"/>
-        <w:gridCol w:w="1133"/>
-        <w:gridCol w:w="1225"/>
+        <w:gridCol w:w="2024"/>
+        <w:gridCol w:w="2456"/>
+        <w:gridCol w:w="1446"/>
+        <w:gridCol w:w="1066"/>
+        <w:gridCol w:w="1146"/>
+        <w:gridCol w:w="1222"/>
       </w:tblGrid>
       <w:tr>
         <w:trPr>
@@ -2738,6 +2939,7 @@
                 <w:color w:val="000000"/>
                 <w:lang w:val="es-419"/>
               </w:rPr>
+              <w:lastRenderedPageBreak/>
               <w:t>Porcentaje de la muestra [pct]</w:t>
             </w:r>
           </w:p>
@@ -3284,9 +3486,9 @@
         <w:tblLook w:val="04A0" w:firstRow="1" w:lastRow="0" w:firstColumn="1" w:lastColumn="0" w:noHBand="0" w:noVBand="1"/>
       </w:tblPr>
       <w:tblGrid>
-        <w:gridCol w:w="1439"/>
-        <w:gridCol w:w="2226"/>
-        <w:gridCol w:w="3065"/>
+        <w:gridCol w:w="1413"/>
+        <w:gridCol w:w="2242"/>
+        <w:gridCol w:w="3061"/>
       </w:tblGrid>
       <w:tr>
         <w:trPr>
@@ -3315,7 +3517,6 @@
                 <w:szCs w:val="24"/>
                 <w:lang w:val="es-419"/>
               </w:rPr>
-              <w:lastRenderedPageBreak/>
               <w:t>Algoritmo</w:t>
             </w:r>
           </w:p>
@@ -5915,6 +6116,15 @@
 </file>
 
 <file path=customXml/item1.xml><?xml version="1.0" encoding="utf-8"?>
+<?mso-contentType ?>
+<FormTemplates xmlns="http://schemas.microsoft.com/sharepoint/v3/contenttype/forms">
+  <Display>DocumentLibraryForm</Display>
+  <Edit>DocumentLibraryForm</Edit>
+  <New>DocumentLibraryForm</New>
+</FormTemplates>
+</file>
+
+<file path=customXml/item2.xml><?xml version="1.0" encoding="utf-8"?>
 <ct:contentTypeSchema xmlns:ct="http://schemas.microsoft.com/office/2006/metadata/contentType" xmlns:ma="http://schemas.microsoft.com/office/2006/metadata/properties/metaAttributes" ct:_="" ma:_="" ma:contentTypeName="Documento" ma:contentTypeID="0x01010023858CF01A2EF24688B692775F4C60A4" ma:contentTypeVersion="12" ma:contentTypeDescription="Crear nuevo documento." ma:contentTypeScope="" ma:versionID="6ca5caf3e573104b48cd489fb7ebf238">
   <xsd:schema xmlns:xsd="http://www.w3.org/2001/XMLSchema" xmlns:xs="http://www.w3.org/2001/XMLSchema" xmlns:p="http://schemas.microsoft.com/office/2006/metadata/properties" xmlns:ns2="164883f8-7691-4ecf-b54a-664c0d0edefe" xmlns:ns3="85e30bcc-d76c-4413-8e4d-2dce22fb0743" targetNamespace="http://schemas.microsoft.com/office/2006/metadata/properties" ma:root="true" ma:fieldsID="f8ff97dc266d6a6a16fe4e7cad907b60" ns2:_="" ns3:_="">
     <xsd:import namespace="164883f8-7691-4ecf-b54a-664c0d0edefe"/>
@@ -6131,15 +6341,6 @@
 </ct:contentTypeSchema>
 </file>
 
-<file path=customXml/item2.xml><?xml version="1.0" encoding="utf-8"?>
-<?mso-contentType ?>
-<FormTemplates xmlns="http://schemas.microsoft.com/sharepoint/v3/contenttype/forms">
-  <Display>DocumentLibraryForm</Display>
-  <Edit>DocumentLibraryForm</Edit>
-  <New>DocumentLibraryForm</New>
-</FormTemplates>
-</file>
-
 <file path=customXml/item3.xml><?xml version="1.0" encoding="utf-8"?>
 <p:properties xmlns:p="http://schemas.microsoft.com/office/2006/metadata/properties" xmlns:xsi="http://www.w3.org/2001/XMLSchema-instance" xmlns:pc="http://schemas.microsoft.com/office/infopath/2007/PartnerControls">
   <documentManagement>
@@ -6250,6 +6451,14 @@
 </file>
 
 <file path=customXml/itemProps1.xml><?xml version="1.0" encoding="utf-8"?>
+<ds:datastoreItem xmlns:ds="http://schemas.openxmlformats.org/officeDocument/2006/customXml" ds:itemID="{7DBE8262-9C92-4A1B-85FF-A533173B85D6}">
+  <ds:schemaRefs>
+    <ds:schemaRef ds:uri="http://schemas.microsoft.com/sharepoint/v3/contenttype/forms"/>
+  </ds:schemaRefs>
+</ds:datastoreItem>
+</file>
+
+<file path=customXml/itemProps2.xml><?xml version="1.0" encoding="utf-8"?>
 <ds:datastoreItem xmlns:ds="http://schemas.openxmlformats.org/officeDocument/2006/customXml" ds:itemID="{570DB6D3-8E6B-4426-9C2D-AC98993DD9BC}">
   <ds:schemaRefs>
     <ds:schemaRef ds:uri="http://schemas.microsoft.com/office/2006/metadata/contentType"/>
@@ -6268,14 +6477,6 @@
 </ds:datastoreItem>
 </file>
 
-<file path=customXml/itemProps2.xml><?xml version="1.0" encoding="utf-8"?>
-<ds:datastoreItem xmlns:ds="http://schemas.openxmlformats.org/officeDocument/2006/customXml" ds:itemID="{7DBE8262-9C92-4A1B-85FF-A533173B85D6}">
-  <ds:schemaRefs>
-    <ds:schemaRef ds:uri="http://schemas.microsoft.com/sharepoint/v3/contenttype/forms"/>
-  </ds:schemaRefs>
-</ds:datastoreItem>
-</file>
-
 <file path=customXml/itemProps3.xml><?xml version="1.0" encoding="utf-8"?>
 <ds:datastoreItem xmlns:ds="http://schemas.openxmlformats.org/officeDocument/2006/customXml" ds:itemID="{D8D55360-DA4E-4EE6-A532-0D8BE99E30A4}">
   <ds:schemaRefs>

</xml_diff>

<commit_message>
Actualice los datos a 0.50 y 10
</commit_message>
<xml_diff>
--- a/Docs/Observaciones-Lab 4.docx
+++ b/Docs/Observaciones-Lab 4.docx
@@ -525,12 +525,12 @@
         <w:tblLook w:val="04A0" w:firstRow="1" w:lastRow="0" w:firstColumn="1" w:lastColumn="0" w:noHBand="0" w:noVBand="1"/>
       </w:tblPr>
       <w:tblGrid>
-        <w:gridCol w:w="1964"/>
-        <w:gridCol w:w="2241"/>
-        <w:gridCol w:w="1495"/>
-        <w:gridCol w:w="1186"/>
-        <w:gridCol w:w="1221"/>
-        <w:gridCol w:w="1253"/>
+        <w:gridCol w:w="2041"/>
+        <w:gridCol w:w="2332"/>
+        <w:gridCol w:w="1454"/>
+        <w:gridCol w:w="1133"/>
+        <w:gridCol w:w="1170"/>
+        <w:gridCol w:w="1230"/>
       </w:tblGrid>
       <w:tr>
         <w:trPr>
@@ -969,7 +969,7 @@
                 <w:rFonts w:ascii="Dax-Regular" w:eastAsia="Times New Roman" w:hAnsi="Dax-Regular" w:cs="Calibri"/>
                 <w:color w:val="000000"/>
               </w:rPr>
-              <w:t>100.00%</w:t>
+              <w:t>10.00%</w:t>
             </w:r>
           </w:p>
         </w:tc>
@@ -997,10 +997,10 @@
             </w:pPr>
             <w:r>
               <w:rPr>
-                <w:rFonts w:ascii="Dax-Regular" w:eastAsia="Times New Roman" w:hAnsi="Dax-Regular" w:cs="Calibri"/>
-                <w:color w:val="000000"/>
-              </w:rPr>
-              <w:t>10000</w:t>
+                <w:rFonts w:ascii="Arial" w:hAnsi="Arial" w:cs="Arial"/>
+                <w:color w:val="000000"/>
+              </w:rPr>
+              <w:t>1000</w:t>
             </w:r>
           </w:p>
         </w:tc>
@@ -1029,10 +1029,8 @@
               <w:rPr>
                 <w:rFonts w:ascii="Arial" w:hAnsi="Arial" w:cs="Arial"/>
                 <w:color w:val="000000"/>
-                <w:sz w:val="23"/>
-                <w:szCs w:val="23"/>
-              </w:rPr>
-              <w:t>40781.25</w:t>
+              </w:rPr>
+              <w:t>390.62</w:t>
             </w:r>
           </w:p>
         </w:tc>
@@ -1061,10 +1059,8 @@
               <w:rPr>
                 <w:rFonts w:ascii="Arial" w:hAnsi="Arial" w:cs="Arial"/>
                 <w:color w:val="000000"/>
-                <w:sz w:val="23"/>
-                <w:szCs w:val="23"/>
-              </w:rPr>
-              <w:t>281.25</w:t>
+              </w:rPr>
+              <w:t>46.87</w:t>
             </w:r>
           </w:p>
         </w:tc>
@@ -1093,10 +1089,8 @@
               <w:rPr>
                 <w:rFonts w:ascii="Arial" w:hAnsi="Arial" w:cs="Arial"/>
                 <w:color w:val="000000"/>
-                <w:sz w:val="23"/>
-                <w:szCs w:val="23"/>
-              </w:rPr>
-              <w:t>906.25</w:t>
+              </w:rPr>
+              <w:t>31.25</w:t>
             </w:r>
           </w:p>
         </w:tc>
@@ -1125,10 +1119,8 @@
               <w:rPr>
                 <w:rFonts w:ascii="Arial" w:hAnsi="Arial" w:cs="Arial"/>
                 <w:color w:val="000000"/>
-                <w:sz w:val="23"/>
-                <w:szCs w:val="23"/>
-              </w:rPr>
-              <w:t>203.12</w:t>
+              </w:rPr>
+              <w:t>15.62</w:t>
             </w:r>
           </w:p>
         </w:tc>
@@ -1191,12 +1183,12 @@
         <w:tblLook w:val="04A0" w:firstRow="1" w:lastRow="0" w:firstColumn="1" w:lastColumn="0" w:noHBand="0" w:noVBand="1"/>
       </w:tblPr>
       <w:tblGrid>
-        <w:gridCol w:w="1873"/>
-        <w:gridCol w:w="2278"/>
-        <w:gridCol w:w="1398"/>
-        <w:gridCol w:w="1255"/>
-        <w:gridCol w:w="1285"/>
-        <w:gridCol w:w="1271"/>
+        <w:gridCol w:w="1909"/>
+        <w:gridCol w:w="2319"/>
+        <w:gridCol w:w="1446"/>
+        <w:gridCol w:w="1222"/>
+        <w:gridCol w:w="1254"/>
+        <w:gridCol w:w="1210"/>
       </w:tblGrid>
       <w:tr>
         <w:trPr>
@@ -1635,7 +1627,21 @@
                 <w:rFonts w:ascii="Dax-Regular" w:eastAsia="Times New Roman" w:hAnsi="Dax-Regular" w:cs="Calibri"/>
                 <w:color w:val="000000"/>
               </w:rPr>
-              <w:t>100.00%</w:t>
+              <w:t>10</w:t>
+            </w:r>
+            <w:r>
+              <w:rPr>
+                <w:rFonts w:ascii="Dax-Regular" w:eastAsia="Times New Roman" w:hAnsi="Dax-Regular" w:cs="Calibri"/>
+                <w:color w:val="000000"/>
+              </w:rPr>
+              <w:t>.00</w:t>
+            </w:r>
+            <w:r>
+              <w:rPr>
+                <w:rFonts w:ascii="Dax-Regular" w:eastAsia="Times New Roman" w:hAnsi="Dax-Regular" w:cs="Calibri"/>
+                <w:color w:val="000000"/>
+              </w:rPr>
+              <w:t>%</w:t>
             </w:r>
           </w:p>
         </w:tc>
@@ -1666,7 +1672,7 @@
                 <w:rFonts w:ascii="Dax-Regular" w:eastAsia="Times New Roman" w:hAnsi="Dax-Regular" w:cs="Calibri"/>
                 <w:color w:val="000000"/>
               </w:rPr>
-              <w:t>10000</w:t>
+              <w:t>1000</w:t>
             </w:r>
           </w:p>
         </w:tc>
@@ -1693,10 +1699,10 @@
             </w:pPr>
             <w:r>
               <w:rPr>
-                <w:rFonts w:ascii="Dax-Regular" w:eastAsia="Times New Roman" w:hAnsi="Dax-Regular" w:cs="Calibri"/>
-                <w:color w:val="000000"/>
-              </w:rPr>
-              <w:t>En proceso…</w:t>
+                <w:rFonts w:ascii="Arial" w:hAnsi="Arial" w:cs="Arial"/>
+                <w:color w:val="000000"/>
+              </w:rPr>
+              <w:t>36781.25</w:t>
             </w:r>
           </w:p>
         </w:tc>
@@ -1723,10 +1729,10 @@
             </w:pPr>
             <w:r>
               <w:rPr>
-                <w:rFonts w:ascii="Dax-Regular" w:eastAsia="Times New Roman" w:hAnsi="Dax-Regular" w:cs="Calibri"/>
-                <w:color w:val="000000"/>
-              </w:rPr>
-              <w:t>En proceso…</w:t>
+                <w:rFonts w:ascii="Arial" w:hAnsi="Arial" w:cs="Arial"/>
+                <w:color w:val="000000"/>
+              </w:rPr>
+              <w:t>1593.75</w:t>
             </w:r>
           </w:p>
         </w:tc>
@@ -1753,10 +1759,10 @@
             </w:pPr>
             <w:r>
               <w:rPr>
-                <w:rFonts w:ascii="Dax-Regular" w:eastAsia="Times New Roman" w:hAnsi="Dax-Regular" w:cs="Calibri"/>
-                <w:color w:val="000000"/>
-              </w:rPr>
-              <w:t>En proceso…</w:t>
+                <w:rFonts w:ascii="Arial" w:hAnsi="Arial" w:cs="Arial"/>
+                <w:color w:val="000000"/>
+              </w:rPr>
+              <w:t>1453.12</w:t>
             </w:r>
           </w:p>
         </w:tc>
@@ -1786,7 +1792,7 @@
                 <w:rFonts w:ascii="Arial" w:hAnsi="Arial" w:cs="Arial"/>
                 <w:color w:val="000000"/>
               </w:rPr>
-              <w:t>17375.0</w:t>
+              <w:t>172.87</w:t>
             </w:r>
           </w:p>
         </w:tc>
@@ -2939,7 +2945,6 @@
                 <w:color w:val="000000"/>
                 <w:lang w:val="es-419"/>
               </w:rPr>
-              <w:lastRenderedPageBreak/>
               <w:t>Porcentaje de la muestra [pct]</w:t>
             </w:r>
           </w:p>
@@ -3153,6 +3158,7 @@
                 <w:rFonts w:ascii="Dax-Regular" w:eastAsia="Times New Roman" w:hAnsi="Dax-Regular" w:cs="Calibri"/>
                 <w:color w:val="000000"/>
               </w:rPr>
+              <w:lastRenderedPageBreak/>
               <w:t>0.50%</w:t>
             </w:r>
           </w:p>
@@ -6116,15 +6122,6 @@
 </file>
 
 <file path=customXml/item1.xml><?xml version="1.0" encoding="utf-8"?>
-<?mso-contentType ?>
-<FormTemplates xmlns="http://schemas.microsoft.com/sharepoint/v3/contenttype/forms">
-  <Display>DocumentLibraryForm</Display>
-  <Edit>DocumentLibraryForm</Edit>
-  <New>DocumentLibraryForm</New>
-</FormTemplates>
-</file>
-
-<file path=customXml/item2.xml><?xml version="1.0" encoding="utf-8"?>
 <ct:contentTypeSchema xmlns:ct="http://schemas.microsoft.com/office/2006/metadata/contentType" xmlns:ma="http://schemas.microsoft.com/office/2006/metadata/properties/metaAttributes" ct:_="" ma:_="" ma:contentTypeName="Documento" ma:contentTypeID="0x01010023858CF01A2EF24688B692775F4C60A4" ma:contentTypeVersion="12" ma:contentTypeDescription="Crear nuevo documento." ma:contentTypeScope="" ma:versionID="6ca5caf3e573104b48cd489fb7ebf238">
   <xsd:schema xmlns:xsd="http://www.w3.org/2001/XMLSchema" xmlns:xs="http://www.w3.org/2001/XMLSchema" xmlns:p="http://schemas.microsoft.com/office/2006/metadata/properties" xmlns:ns2="164883f8-7691-4ecf-b54a-664c0d0edefe" xmlns:ns3="85e30bcc-d76c-4413-8e4d-2dce22fb0743" targetNamespace="http://schemas.microsoft.com/office/2006/metadata/properties" ma:root="true" ma:fieldsID="f8ff97dc266d6a6a16fe4e7cad907b60" ns2:_="" ns3:_="">
     <xsd:import namespace="164883f8-7691-4ecf-b54a-664c0d0edefe"/>
@@ -6341,6 +6338,15 @@
 </ct:contentTypeSchema>
 </file>
 
+<file path=customXml/item2.xml><?xml version="1.0" encoding="utf-8"?>
+<?mso-contentType ?>
+<FormTemplates xmlns="http://schemas.microsoft.com/sharepoint/v3/contenttype/forms">
+  <Display>DocumentLibraryForm</Display>
+  <Edit>DocumentLibraryForm</Edit>
+  <New>DocumentLibraryForm</New>
+</FormTemplates>
+</file>
+
 <file path=customXml/item3.xml><?xml version="1.0" encoding="utf-8"?>
 <p:properties xmlns:p="http://schemas.microsoft.com/office/2006/metadata/properties" xmlns:xsi="http://www.w3.org/2001/XMLSchema-instance" xmlns:pc="http://schemas.microsoft.com/office/infopath/2007/PartnerControls">
   <documentManagement>
@@ -6451,14 +6457,6 @@
 </file>
 
 <file path=customXml/itemProps1.xml><?xml version="1.0" encoding="utf-8"?>
-<ds:datastoreItem xmlns:ds="http://schemas.openxmlformats.org/officeDocument/2006/customXml" ds:itemID="{7DBE8262-9C92-4A1B-85FF-A533173B85D6}">
-  <ds:schemaRefs>
-    <ds:schemaRef ds:uri="http://schemas.microsoft.com/sharepoint/v3/contenttype/forms"/>
-  </ds:schemaRefs>
-</ds:datastoreItem>
-</file>
-
-<file path=customXml/itemProps2.xml><?xml version="1.0" encoding="utf-8"?>
 <ds:datastoreItem xmlns:ds="http://schemas.openxmlformats.org/officeDocument/2006/customXml" ds:itemID="{570DB6D3-8E6B-4426-9C2D-AC98993DD9BC}">
   <ds:schemaRefs>
     <ds:schemaRef ds:uri="http://schemas.microsoft.com/office/2006/metadata/contentType"/>
@@ -6477,6 +6475,14 @@
 </ds:datastoreItem>
 </file>
 
+<file path=customXml/itemProps2.xml><?xml version="1.0" encoding="utf-8"?>
+<ds:datastoreItem xmlns:ds="http://schemas.openxmlformats.org/officeDocument/2006/customXml" ds:itemID="{7DBE8262-9C92-4A1B-85FF-A533173B85D6}">
+  <ds:schemaRefs>
+    <ds:schemaRef ds:uri="http://schemas.microsoft.com/sharepoint/v3/contenttype/forms"/>
+  </ds:schemaRefs>
+</ds:datastoreItem>
+</file>
+
 <file path=customXml/itemProps3.xml><?xml version="1.0" encoding="utf-8"?>
 <ds:datastoreItem xmlns:ds="http://schemas.openxmlformats.org/officeDocument/2006/customXml" ds:itemID="{D8D55360-DA4E-4EE6-A532-0D8BE99E30A4}">
   <ds:schemaRefs>

</xml_diff>

<commit_message>
actualizacion de los datos - me faltan 4 pero ya los pongo
</commit_message>
<xml_diff>
--- a/Docs/Observaciones-Lab 4.docx
+++ b/Docs/Observaciones-Lab 4.docx
@@ -525,12 +525,12 @@
         <w:tblLook w:val="04A0" w:firstRow="1" w:lastRow="0" w:firstColumn="1" w:lastColumn="0" w:noHBand="0" w:noVBand="1"/>
       </w:tblPr>
       <w:tblGrid>
-        <w:gridCol w:w="2041"/>
-        <w:gridCol w:w="2332"/>
-        <w:gridCol w:w="1454"/>
-        <w:gridCol w:w="1133"/>
-        <w:gridCol w:w="1170"/>
-        <w:gridCol w:w="1230"/>
+        <w:gridCol w:w="2050"/>
+        <w:gridCol w:w="2341"/>
+        <w:gridCol w:w="1458"/>
+        <w:gridCol w:w="1110"/>
+        <w:gridCol w:w="1158"/>
+        <w:gridCol w:w="1243"/>
       </w:tblGrid>
       <w:tr>
         <w:trPr>
@@ -813,7 +813,7 @@
                 <w:rFonts w:ascii="Dax-Regular" w:eastAsia="Times New Roman" w:hAnsi="Dax-Regular" w:cs="Calibri"/>
                 <w:color w:val="000000"/>
               </w:rPr>
-              <w:t>50</w:t>
+              <w:t>768</w:t>
             </w:r>
           </w:p>
         </w:tc>
@@ -843,7 +843,7 @@
                 <w:rFonts w:ascii="Dax-Regular" w:eastAsia="Times New Roman" w:hAnsi="Dax-Regular" w:cs="Calibri"/>
                 <w:color w:val="000000"/>
               </w:rPr>
-              <w:t>0.0</w:t>
+              <w:t>244.79</w:t>
             </w:r>
           </w:p>
         </w:tc>
@@ -873,7 +873,7 @@
                 <w:rFonts w:ascii="Dax-Regular" w:eastAsia="Times New Roman" w:hAnsi="Dax-Regular" w:cs="Calibri"/>
                 <w:color w:val="000000"/>
               </w:rPr>
-              <w:t>0.0</w:t>
+              <w:t>26.20</w:t>
             </w:r>
           </w:p>
         </w:tc>
@@ -903,7 +903,7 @@
                 <w:rFonts w:ascii="Dax-Regular" w:eastAsia="Times New Roman" w:hAnsi="Dax-Regular" w:cs="Calibri"/>
                 <w:color w:val="000000"/>
               </w:rPr>
-              <w:t>0.0</w:t>
+              <w:t>20.91</w:t>
             </w:r>
           </w:p>
         </w:tc>
@@ -933,14 +933,14 @@
                 <w:rFonts w:ascii="Dax-Regular" w:eastAsia="Times New Roman" w:hAnsi="Dax-Regular" w:cs="Calibri"/>
                 <w:color w:val="000000"/>
               </w:rPr>
-              <w:t>0.0</w:t>
+              <w:t>20.8</w:t>
             </w:r>
           </w:p>
         </w:tc>
       </w:tr>
       <w:tr>
         <w:trPr>
-          <w:trHeight w:val="47"/>
+          <w:trHeight w:val="72"/>
         </w:trPr>
         <w:tc>
           <w:tcPr>
@@ -1000,7 +1000,7 @@
                 <w:rFonts w:ascii="Arial" w:hAnsi="Arial" w:cs="Arial"/>
                 <w:color w:val="000000"/>
               </w:rPr>
-              <w:t>1000</w:t>
+              <w:t>15008</w:t>
             </w:r>
           </w:p>
         </w:tc>
@@ -1027,10 +1027,10 @@
             </w:pPr>
             <w:r>
               <w:rPr>
-                <w:rFonts w:ascii="Arial" w:hAnsi="Arial" w:cs="Arial"/>
-                <w:color w:val="000000"/>
-              </w:rPr>
-              <w:t>390.62</w:t>
+                <w:rFonts w:ascii="Dax-Regular" w:eastAsia="Times New Roman" w:hAnsi="Dax-Regular" w:cs="Calibri"/>
+                <w:color w:val="000000"/>
+              </w:rPr>
+              <w:t>?</w:t>
             </w:r>
           </w:p>
         </w:tc>
@@ -1057,10 +1057,10 @@
             </w:pPr>
             <w:r>
               <w:rPr>
-                <w:rFonts w:ascii="Arial" w:hAnsi="Arial" w:cs="Arial"/>
-                <w:color w:val="000000"/>
-              </w:rPr>
-              <w:t>46.87</w:t>
+                <w:rFonts w:ascii="Dax-Regular" w:eastAsia="Times New Roman" w:hAnsi="Dax-Regular" w:cs="Calibri"/>
+                <w:color w:val="000000"/>
+              </w:rPr>
+              <w:t>500</w:t>
             </w:r>
           </w:p>
         </w:tc>
@@ -1087,10 +1087,10 @@
             </w:pPr>
             <w:r>
               <w:rPr>
-                <w:rFonts w:ascii="Arial" w:hAnsi="Arial" w:cs="Arial"/>
-                <w:color w:val="000000"/>
-              </w:rPr>
-              <w:t>31.25</w:t>
+                <w:rFonts w:ascii="Dax-Regular" w:eastAsia="Times New Roman" w:hAnsi="Dax-Regular" w:cs="Calibri"/>
+                <w:color w:val="000000"/>
+              </w:rPr>
+              <w:t>1625</w:t>
             </w:r>
           </w:p>
         </w:tc>
@@ -1117,10 +1117,10 @@
             </w:pPr>
             <w:r>
               <w:rPr>
-                <w:rFonts w:ascii="Arial" w:hAnsi="Arial" w:cs="Arial"/>
-                <w:color w:val="000000"/>
-              </w:rPr>
-              <w:t>15.62</w:t>
+                <w:rFonts w:ascii="Dax-Regular" w:eastAsia="Times New Roman" w:hAnsi="Dax-Regular" w:cs="Calibri"/>
+                <w:color w:val="000000"/>
+              </w:rPr>
+              <w:t>333.33</w:t>
             </w:r>
           </w:p>
         </w:tc>
@@ -1183,12 +1183,12 @@
         <w:tblLook w:val="04A0" w:firstRow="1" w:lastRow="0" w:firstColumn="1" w:lastColumn="0" w:noHBand="0" w:noVBand="1"/>
       </w:tblPr>
       <w:tblGrid>
-        <w:gridCol w:w="1909"/>
-        <w:gridCol w:w="2319"/>
-        <w:gridCol w:w="1446"/>
-        <w:gridCol w:w="1222"/>
-        <w:gridCol w:w="1254"/>
-        <w:gridCol w:w="1210"/>
+        <w:gridCol w:w="1901"/>
+        <w:gridCol w:w="2312"/>
+        <w:gridCol w:w="1462"/>
+        <w:gridCol w:w="1227"/>
+        <w:gridCol w:w="1151"/>
+        <w:gridCol w:w="1307"/>
       </w:tblGrid>
       <w:tr>
         <w:trPr>
@@ -1305,7 +1305,7 @@
         </w:tc>
         <w:tc>
           <w:tcPr>
-            <w:tcW w:w="0" w:type="auto"/>
+            <w:tcW w:w="1227" w:type="dxa"/>
             <w:tcBorders>
               <w:top w:val="single" w:sz="4" w:space="0" w:color="000000"/>
               <w:left w:val="nil"/>
@@ -1340,7 +1340,7 @@
         </w:tc>
         <w:tc>
           <w:tcPr>
-            <w:tcW w:w="0" w:type="auto"/>
+            <w:tcW w:w="1151" w:type="dxa"/>
             <w:tcBorders>
               <w:top w:val="single" w:sz="4" w:space="0" w:color="000000"/>
               <w:left w:val="nil"/>
@@ -1471,7 +1471,7 @@
                 <w:rFonts w:ascii="Dax-Regular" w:eastAsia="Times New Roman" w:hAnsi="Dax-Regular" w:cs="Calibri"/>
                 <w:color w:val="000000"/>
               </w:rPr>
-              <w:t>50</w:t>
+              <w:t>768</w:t>
             </w:r>
           </w:p>
         </w:tc>
@@ -1498,16 +1498,16 @@
             </w:pPr>
             <w:r>
               <w:rPr>
-                <w:rFonts w:ascii="Arial" w:hAnsi="Arial" w:cs="Arial"/>
-                <w:color w:val="000000"/>
-              </w:rPr>
-              <w:t>15.62</w:t>
-            </w:r>
-          </w:p>
-        </w:tc>
-        <w:tc>
-          <w:tcPr>
-            <w:tcW w:w="0" w:type="auto"/>
+                <w:rFonts w:ascii="Dax-Regular" w:eastAsia="Times New Roman" w:hAnsi="Dax-Regular" w:cs="Calibri"/>
+                <w:color w:val="000000"/>
+              </w:rPr>
+              <w:t>16552.083</w:t>
+            </w:r>
+          </w:p>
+        </w:tc>
+        <w:tc>
+          <w:tcPr>
+            <w:tcW w:w="1227" w:type="dxa"/>
             <w:tcBorders>
               <w:top w:val="nil"/>
               <w:left w:val="nil"/>
@@ -1528,16 +1528,16 @@
             </w:pPr>
             <w:r>
               <w:rPr>
-                <w:rFonts w:ascii="Arial" w:hAnsi="Arial" w:cs="Arial"/>
-                <w:color w:val="000000"/>
-              </w:rPr>
-              <w:t>15.62</w:t>
-            </w:r>
-          </w:p>
-        </w:tc>
-        <w:tc>
-          <w:tcPr>
-            <w:tcW w:w="0" w:type="auto"/>
+                <w:rFonts w:ascii="Dax-Regular" w:eastAsia="Times New Roman" w:hAnsi="Dax-Regular" w:cs="Calibri"/>
+                <w:color w:val="000000"/>
+              </w:rPr>
+              <w:t>822.916</w:t>
+            </w:r>
+          </w:p>
+        </w:tc>
+        <w:tc>
+          <w:tcPr>
+            <w:tcW w:w="1151" w:type="dxa"/>
             <w:tcBorders>
               <w:top w:val="nil"/>
               <w:left w:val="nil"/>
@@ -1558,10 +1558,10 @@
             </w:pPr>
             <w:r>
               <w:rPr>
-                <w:rFonts w:ascii="Arial" w:hAnsi="Arial" w:cs="Arial"/>
-                <w:color w:val="000000"/>
-              </w:rPr>
-              <w:t>0.0</w:t>
+                <w:rFonts w:ascii="Dax-Regular" w:eastAsia="Times New Roman" w:hAnsi="Dax-Regular" w:cs="Calibri"/>
+                <w:color w:val="000000"/>
+              </w:rPr>
+              <w:t>723.95</w:t>
             </w:r>
           </w:p>
         </w:tc>
@@ -1588,10 +1588,10 @@
             </w:pPr>
             <w:r>
               <w:rPr>
-                <w:rFonts w:ascii="Arial" w:hAnsi="Arial" w:cs="Arial"/>
-                <w:color w:val="000000"/>
-              </w:rPr>
-              <w:t>15.62</w:t>
+                <w:rFonts w:ascii="Dax-Regular" w:eastAsia="Times New Roman" w:hAnsi="Dax-Regular" w:cs="Calibri"/>
+                <w:color w:val="000000"/>
+              </w:rPr>
+              <w:t>135.416</w:t>
             </w:r>
           </w:p>
         </w:tc>
@@ -1669,10 +1669,10 @@
             </w:pPr>
             <w:r>
               <w:rPr>
-                <w:rFonts w:ascii="Dax-Regular" w:eastAsia="Times New Roman" w:hAnsi="Dax-Regular" w:cs="Calibri"/>
-                <w:color w:val="000000"/>
-              </w:rPr>
-              <w:t>1000</w:t>
+                <w:rFonts w:ascii="Arial" w:hAnsi="Arial" w:cs="Arial"/>
+                <w:color w:val="000000"/>
+              </w:rPr>
+              <w:t>15008</w:t>
             </w:r>
           </w:p>
         </w:tc>
@@ -1697,18 +1697,11 @@
                 <w:color w:val="000000"/>
               </w:rPr>
             </w:pPr>
-            <w:r>
-              <w:rPr>
-                <w:rFonts w:ascii="Arial" w:hAnsi="Arial" w:cs="Arial"/>
-                <w:color w:val="000000"/>
-              </w:rPr>
-              <w:t>36781.25</w:t>
-            </w:r>
-          </w:p>
-        </w:tc>
-        <w:tc>
-          <w:tcPr>
-            <w:tcW w:w="0" w:type="auto"/>
+          </w:p>
+        </w:tc>
+        <w:tc>
+          <w:tcPr>
+            <w:tcW w:w="1227" w:type="dxa"/>
             <w:tcBorders>
               <w:top w:val="nil"/>
               <w:left w:val="nil"/>
@@ -1727,18 +1720,11 @@
                 <w:color w:val="000000"/>
               </w:rPr>
             </w:pPr>
-            <w:r>
-              <w:rPr>
-                <w:rFonts w:ascii="Arial" w:hAnsi="Arial" w:cs="Arial"/>
-                <w:color w:val="000000"/>
-              </w:rPr>
-              <w:t>1593.75</w:t>
-            </w:r>
-          </w:p>
-        </w:tc>
-        <w:tc>
-          <w:tcPr>
-            <w:tcW w:w="0" w:type="auto"/>
+          </w:p>
+        </w:tc>
+        <w:tc>
+          <w:tcPr>
+            <w:tcW w:w="1151" w:type="dxa"/>
             <w:tcBorders>
               <w:top w:val="nil"/>
               <w:left w:val="nil"/>
@@ -1757,13 +1743,6 @@
                 <w:color w:val="000000"/>
               </w:rPr>
             </w:pPr>
-            <w:r>
-              <w:rPr>
-                <w:rFonts w:ascii="Arial" w:hAnsi="Arial" w:cs="Arial"/>
-                <w:color w:val="000000"/>
-              </w:rPr>
-              <w:t>1453.12</w:t>
-            </w:r>
           </w:p>
         </w:tc>
         <w:tc>
@@ -1789,10 +1768,10 @@
             </w:pPr>
             <w:r>
               <w:rPr>
-                <w:rFonts w:ascii="Arial" w:hAnsi="Arial" w:cs="Arial"/>
-                <w:color w:val="000000"/>
-              </w:rPr>
-              <w:t>172.87</w:t>
+                <w:rFonts w:ascii="Dax-Regular" w:eastAsia="Times New Roman" w:hAnsi="Dax-Regular" w:cs="Calibri"/>
+                <w:color w:val="000000"/>
+              </w:rPr>
+              <w:t>40031.24</w:t>
             </w:r>
           </w:p>
         </w:tc>
@@ -6122,6 +6101,15 @@
 </file>
 
 <file path=customXml/item1.xml><?xml version="1.0" encoding="utf-8"?>
+<?mso-contentType ?>
+<FormTemplates xmlns="http://schemas.microsoft.com/sharepoint/v3/contenttype/forms">
+  <Display>DocumentLibraryForm</Display>
+  <Edit>DocumentLibraryForm</Edit>
+  <New>DocumentLibraryForm</New>
+</FormTemplates>
+</file>
+
+<file path=customXml/item2.xml><?xml version="1.0" encoding="utf-8"?>
 <ct:contentTypeSchema xmlns:ct="http://schemas.microsoft.com/office/2006/metadata/contentType" xmlns:ma="http://schemas.microsoft.com/office/2006/metadata/properties/metaAttributes" ct:_="" ma:_="" ma:contentTypeName="Documento" ma:contentTypeID="0x01010023858CF01A2EF24688B692775F4C60A4" ma:contentTypeVersion="12" ma:contentTypeDescription="Crear nuevo documento." ma:contentTypeScope="" ma:versionID="6ca5caf3e573104b48cd489fb7ebf238">
   <xsd:schema xmlns:xsd="http://www.w3.org/2001/XMLSchema" xmlns:xs="http://www.w3.org/2001/XMLSchema" xmlns:p="http://schemas.microsoft.com/office/2006/metadata/properties" xmlns:ns2="164883f8-7691-4ecf-b54a-664c0d0edefe" xmlns:ns3="85e30bcc-d76c-4413-8e4d-2dce22fb0743" targetNamespace="http://schemas.microsoft.com/office/2006/metadata/properties" ma:root="true" ma:fieldsID="f8ff97dc266d6a6a16fe4e7cad907b60" ns2:_="" ns3:_="">
     <xsd:import namespace="164883f8-7691-4ecf-b54a-664c0d0edefe"/>
@@ -6338,15 +6326,6 @@
 </ct:contentTypeSchema>
 </file>
 
-<file path=customXml/item2.xml><?xml version="1.0" encoding="utf-8"?>
-<?mso-contentType ?>
-<FormTemplates xmlns="http://schemas.microsoft.com/sharepoint/v3/contenttype/forms">
-  <Display>DocumentLibraryForm</Display>
-  <Edit>DocumentLibraryForm</Edit>
-  <New>DocumentLibraryForm</New>
-</FormTemplates>
-</file>
-
 <file path=customXml/item3.xml><?xml version="1.0" encoding="utf-8"?>
 <p:properties xmlns:p="http://schemas.microsoft.com/office/2006/metadata/properties" xmlns:xsi="http://www.w3.org/2001/XMLSchema-instance" xmlns:pc="http://schemas.microsoft.com/office/infopath/2007/PartnerControls">
   <documentManagement>
@@ -6457,6 +6436,14 @@
 </file>
 
 <file path=customXml/itemProps1.xml><?xml version="1.0" encoding="utf-8"?>
+<ds:datastoreItem xmlns:ds="http://schemas.openxmlformats.org/officeDocument/2006/customXml" ds:itemID="{7DBE8262-9C92-4A1B-85FF-A533173B85D6}">
+  <ds:schemaRefs>
+    <ds:schemaRef ds:uri="http://schemas.microsoft.com/sharepoint/v3/contenttype/forms"/>
+  </ds:schemaRefs>
+</ds:datastoreItem>
+</file>
+
+<file path=customXml/itemProps2.xml><?xml version="1.0" encoding="utf-8"?>
 <ds:datastoreItem xmlns:ds="http://schemas.openxmlformats.org/officeDocument/2006/customXml" ds:itemID="{570DB6D3-8E6B-4426-9C2D-AC98993DD9BC}">
   <ds:schemaRefs>
     <ds:schemaRef ds:uri="http://schemas.microsoft.com/office/2006/metadata/contentType"/>
@@ -6475,14 +6462,6 @@
 </ds:datastoreItem>
 </file>
 
-<file path=customXml/itemProps2.xml><?xml version="1.0" encoding="utf-8"?>
-<ds:datastoreItem xmlns:ds="http://schemas.openxmlformats.org/officeDocument/2006/customXml" ds:itemID="{7DBE8262-9C92-4A1B-85FF-A533173B85D6}">
-  <ds:schemaRefs>
-    <ds:schemaRef ds:uri="http://schemas.microsoft.com/sharepoint/v3/contenttype/forms"/>
-  </ds:schemaRefs>
-</ds:datastoreItem>
-</file>
-
 <file path=customXml/itemProps3.xml><?xml version="1.0" encoding="utf-8"?>
 <ds:datastoreItem xmlns:ds="http://schemas.openxmlformats.org/officeDocument/2006/customXml" ds:itemID="{D8D55360-DA4E-4EE6-A532-0D8BE99E30A4}">
   <ds:schemaRefs>

</xml_diff>

<commit_message>
Maquina 2 resultados (faltan algunos datos)
</commit_message>
<xml_diff>
--- a/Docs/Observaciones-Lab 4.docx
+++ b/Docs/Observaciones-Lab 4.docx
@@ -4,7 +4,7 @@
   <w:body>
     <w:p>
       <w:pPr>
-        <w:pStyle w:val="Title"/>
+        <w:pStyle w:val="Ttulo"/>
         <w:jc w:val="center"/>
         <w:rPr>
           <w:noProof w:val="0"/>
@@ -40,7 +40,28 @@
           <w:noProof w:val="0"/>
           <w:lang w:val="es-419"/>
         </w:rPr>
-        <w:t>1 Cod XXXX</w:t>
+        <w:t>1</w:t>
+      </w:r>
+      <w:r>
+        <w:rPr>
+          <w:noProof w:val="0"/>
+          <w:lang w:val="es-419"/>
+        </w:rPr>
+        <w:t>: Valeria Caro Ramírez</w:t>
+      </w:r>
+      <w:r>
+        <w:rPr>
+          <w:noProof w:val="0"/>
+          <w:lang w:val="es-419"/>
+        </w:rPr>
+        <w:t xml:space="preserve"> Cod </w:t>
+      </w:r>
+      <w:r>
+        <w:rPr>
+          <w:noProof w:val="0"/>
+          <w:lang w:val="es-419"/>
+        </w:rPr>
+        <w:t>202111040</w:t>
       </w:r>
     </w:p>
     <w:p>
@@ -64,12 +85,33 @@
           <w:noProof w:val="0"/>
           <w:lang w:val="es-419"/>
         </w:rPr>
-        <w:t>2 Cod XXXX</w:t>
+        <w:t>2</w:t>
+      </w:r>
+      <w:r>
+        <w:rPr>
+          <w:noProof w:val="0"/>
+          <w:lang w:val="es-419"/>
+        </w:rPr>
+        <w:t>: Sofia Velasquez Marin</w:t>
+      </w:r>
+      <w:r>
+        <w:rPr>
+          <w:noProof w:val="0"/>
+          <w:lang w:val="es-419"/>
+        </w:rPr>
+        <w:t xml:space="preserve"> Cod </w:t>
+      </w:r>
+      <w:r>
+        <w:rPr>
+          <w:noProof w:val="0"/>
+          <w:lang w:val="es-419"/>
+        </w:rPr>
+        <w:t>202113334</w:t>
       </w:r>
     </w:p>
     <w:p>
       <w:pPr>
-        <w:pStyle w:val="Heading1"/>
+        <w:pStyle w:val="Ttulo1"/>
         <w:rPr>
           <w:b/>
           <w:bCs/>
@@ -96,7 +138,7 @@
     </w:p>
     <w:tbl>
       <w:tblPr>
-        <w:tblStyle w:val="GridTable2"/>
+        <w:tblStyle w:val="Tabladecuadrcula2"/>
         <w:tblW w:w="3694" w:type="pct"/>
         <w:jc w:val="center"/>
         <w:tblLook w:val="04A0" w:firstRow="1" w:lastRow="0" w:firstColumn="1" w:lastColumn="0" w:noHBand="0" w:noVBand="1"/>
@@ -428,7 +470,7 @@
     </w:tbl>
     <w:p>
       <w:pPr>
-        <w:pStyle w:val="Caption"/>
+        <w:pStyle w:val="Descripcin"/>
         <w:jc w:val="center"/>
         <w:rPr>
           <w:lang w:val="es-419"/>
@@ -481,7 +523,7 @@
     </w:p>
     <w:p>
       <w:pPr>
-        <w:pStyle w:val="Heading1"/>
+        <w:pStyle w:val="Ttulo1"/>
         <w:rPr>
           <w:b/>
           <w:bCs/>
@@ -501,7 +543,7 @@
     </w:p>
     <w:p>
       <w:pPr>
-        <w:pStyle w:val="Heading2"/>
+        <w:pStyle w:val="Ttulo2"/>
         <w:rPr>
           <w:b/>
           <w:bCs/>
@@ -1128,7 +1170,7 @@
     </w:tbl>
     <w:p>
       <w:pPr>
-        <w:pStyle w:val="Caption"/>
+        <w:pStyle w:val="Descripcin"/>
         <w:jc w:val="center"/>
         <w:rPr>
           <w:lang w:val="es-419"/>
@@ -1779,7 +1821,7 @@
     </w:tbl>
     <w:p>
       <w:pPr>
-        <w:pStyle w:val="Caption"/>
+        <w:pStyle w:val="Descripcin"/>
         <w:ind w:left="360"/>
         <w:rPr>
           <w:lang w:val="es-419"/>
@@ -1830,7 +1872,7 @@
     </w:p>
     <w:tbl>
       <w:tblPr>
-        <w:tblStyle w:val="GridTable2-Accent3"/>
+        <w:tblStyle w:val="Tablaconcuadrcula2-nfasis3"/>
         <w:tblW w:w="0" w:type="auto"/>
         <w:jc w:val="center"/>
         <w:tblLook w:val="04A0" w:firstRow="1" w:lastRow="0" w:firstColumn="1" w:lastColumn="0" w:noHBand="0" w:noVBand="1"/>
@@ -2196,7 +2238,7 @@
     </w:tbl>
     <w:p>
       <w:pPr>
-        <w:pStyle w:val="Caption"/>
+        <w:pStyle w:val="Descripcin"/>
         <w:jc w:val="center"/>
         <w:rPr>
           <w:rFonts w:ascii="Dax-Regular" w:hAnsi="Dax-Regular"/>
@@ -2248,7 +2290,7 @@
     </w:p>
     <w:p>
       <w:pPr>
-        <w:pStyle w:val="Heading1"/>
+        <w:pStyle w:val="Ttulo1"/>
         <w:rPr>
           <w:b/>
           <w:bCs/>
@@ -2268,7 +2310,7 @@
     </w:p>
     <w:p>
       <w:pPr>
-        <w:pStyle w:val="Heading2"/>
+        <w:pStyle w:val="Ttulo2"/>
         <w:rPr>
           <w:b/>
           <w:bCs/>
@@ -2292,12 +2334,12 @@
         <w:tblLook w:val="04A0" w:firstRow="1" w:lastRow="0" w:firstColumn="1" w:lastColumn="0" w:noHBand="0" w:noVBand="1"/>
       </w:tblPr>
       <w:tblGrid>
-        <w:gridCol w:w="2059"/>
-        <w:gridCol w:w="2353"/>
-        <w:gridCol w:w="1463"/>
-        <w:gridCol w:w="1083"/>
-        <w:gridCol w:w="1163"/>
-        <w:gridCol w:w="1239"/>
+        <w:gridCol w:w="2007"/>
+        <w:gridCol w:w="2292"/>
+        <w:gridCol w:w="1437"/>
+        <w:gridCol w:w="1213"/>
+        <w:gridCol w:w="1188"/>
+        <w:gridCol w:w="1223"/>
       </w:tblGrid>
       <w:tr>
         <w:trPr>
@@ -2575,6 +2617,13 @@
                 <w:color w:val="000000"/>
               </w:rPr>
             </w:pPr>
+            <w:r>
+              <w:rPr>
+                <w:rFonts w:ascii="Dax-Regular" w:eastAsia="Times New Roman" w:hAnsi="Dax-Regular" w:cs="Calibri"/>
+                <w:color w:val="000000"/>
+              </w:rPr>
+              <w:t>768</w:t>
+            </w:r>
           </w:p>
         </w:tc>
         <w:tc>
@@ -2598,6 +2647,13 @@
                 <w:color w:val="000000"/>
               </w:rPr>
             </w:pPr>
+            <w:r>
+              <w:rPr>
+                <w:rFonts w:ascii="Dax-Regular" w:eastAsia="Times New Roman" w:hAnsi="Dax-Regular" w:cs="Calibri"/>
+                <w:color w:val="000000"/>
+              </w:rPr>
+              <w:t>437.5</w:t>
+            </w:r>
           </w:p>
         </w:tc>
         <w:tc>
@@ -2621,6 +2677,13 @@
                 <w:color w:val="000000"/>
               </w:rPr>
             </w:pPr>
+            <w:r>
+              <w:rPr>
+                <w:rFonts w:ascii="Dax-Regular" w:eastAsia="Times New Roman" w:hAnsi="Dax-Regular" w:cs="Calibri"/>
+                <w:color w:val="000000"/>
+              </w:rPr>
+              <w:t>15.625</w:t>
+            </w:r>
           </w:p>
         </w:tc>
         <w:tc>
@@ -2644,6 +2707,13 @@
                 <w:color w:val="000000"/>
               </w:rPr>
             </w:pPr>
+            <w:r>
+              <w:rPr>
+                <w:rFonts w:ascii="Dax-Regular" w:eastAsia="Times New Roman" w:hAnsi="Dax-Regular" w:cs="Calibri"/>
+                <w:color w:val="000000"/>
+              </w:rPr>
+              <w:t>31.25</w:t>
+            </w:r>
           </w:p>
         </w:tc>
         <w:tc>
@@ -2667,6 +2737,13 @@
                 <w:color w:val="000000"/>
               </w:rPr>
             </w:pPr>
+            <w:r>
+              <w:rPr>
+                <w:rFonts w:ascii="Dax-Regular" w:eastAsia="Times New Roman" w:hAnsi="Dax-Regular" w:cs="Calibri"/>
+                <w:color w:val="000000"/>
+              </w:rPr>
+              <w:t>15.625</w:t>
+            </w:r>
           </w:p>
         </w:tc>
       </w:tr>
@@ -2727,6 +2804,13 @@
                 <w:color w:val="000000"/>
               </w:rPr>
             </w:pPr>
+            <w:r>
+              <w:rPr>
+                <w:rFonts w:ascii="Dax-Regular" w:eastAsia="Times New Roman" w:hAnsi="Dax-Regular" w:cs="Calibri"/>
+                <w:color w:val="000000"/>
+              </w:rPr>
+              <w:t>15008</w:t>
+            </w:r>
           </w:p>
         </w:tc>
         <w:tc>
@@ -2773,6 +2857,13 @@
                 <w:color w:val="000000"/>
               </w:rPr>
             </w:pPr>
+            <w:r>
+              <w:rPr>
+                <w:rFonts w:ascii="Dax-Regular" w:eastAsia="Times New Roman" w:hAnsi="Dax-Regular" w:cs="Calibri"/>
+                <w:color w:val="000000"/>
+              </w:rPr>
+              <w:t>828.125</w:t>
+            </w:r>
           </w:p>
         </w:tc>
         <w:tc>
@@ -2796,6 +2887,13 @@
                 <w:color w:val="000000"/>
               </w:rPr>
             </w:pPr>
+            <w:r>
+              <w:rPr>
+                <w:rFonts w:ascii="Dax-Regular" w:eastAsia="Times New Roman" w:hAnsi="Dax-Regular" w:cs="Calibri"/>
+                <w:color w:val="000000"/>
+              </w:rPr>
+              <w:t>2625.0</w:t>
+            </w:r>
           </w:p>
         </w:tc>
         <w:tc>
@@ -2819,13 +2917,20 @@
                 <w:color w:val="000000"/>
               </w:rPr>
             </w:pPr>
+            <w:r>
+              <w:rPr>
+                <w:rFonts w:ascii="Dax-Regular" w:eastAsia="Times New Roman" w:hAnsi="Dax-Regular" w:cs="Calibri"/>
+                <w:color w:val="000000"/>
+              </w:rPr>
+              <w:t>625.0</w:t>
+            </w:r>
           </w:p>
         </w:tc>
       </w:tr>
     </w:tbl>
     <w:p>
       <w:pPr>
-        <w:pStyle w:val="Caption"/>
+        <w:pStyle w:val="Descripcin"/>
         <w:jc w:val="center"/>
         <w:rPr>
           <w:lang w:val="es-419"/>
@@ -2873,6 +2978,13 @@
         </w:rPr>
         <w:t>. Comparación de tiempos de ejecución para los ordenamientos en la representación arreglo.</w:t>
       </w:r>
+    </w:p>
+    <w:p>
+      <w:pPr>
+        <w:rPr>
+          <w:lang w:val="es-419"/>
+        </w:rPr>
+      </w:pPr>
     </w:p>
     <w:tbl>
       <w:tblPr>
@@ -2880,12 +2992,12 @@
         <w:tblLook w:val="04A0" w:firstRow="1" w:lastRow="0" w:firstColumn="1" w:lastColumn="0" w:noHBand="0" w:noVBand="1"/>
       </w:tblPr>
       <w:tblGrid>
-        <w:gridCol w:w="2024"/>
-        <w:gridCol w:w="2456"/>
-        <w:gridCol w:w="1446"/>
-        <w:gridCol w:w="1066"/>
-        <w:gridCol w:w="1146"/>
-        <w:gridCol w:w="1222"/>
+        <w:gridCol w:w="1918"/>
+        <w:gridCol w:w="2330"/>
+        <w:gridCol w:w="1402"/>
+        <w:gridCol w:w="1250"/>
+        <w:gridCol w:w="1148"/>
+        <w:gridCol w:w="1312"/>
       </w:tblGrid>
       <w:tr>
         <w:trPr>
@@ -2924,6 +3036,7 @@
                 <w:color w:val="000000"/>
                 <w:lang w:val="es-419"/>
               </w:rPr>
+              <w:lastRenderedPageBreak/>
               <w:t>Porcentaje de la muestra [pct]</w:t>
             </w:r>
           </w:p>
@@ -3137,7 +3250,6 @@
                 <w:rFonts w:ascii="Dax-Regular" w:eastAsia="Times New Roman" w:hAnsi="Dax-Regular" w:cs="Calibri"/>
                 <w:color w:val="000000"/>
               </w:rPr>
-              <w:lastRenderedPageBreak/>
               <w:t>0.50%</w:t>
             </w:r>
           </w:p>
@@ -3164,6 +3276,13 @@
                 <w:color w:val="000000"/>
               </w:rPr>
             </w:pPr>
+            <w:r>
+              <w:rPr>
+                <w:rFonts w:ascii="Dax-Regular" w:eastAsia="Times New Roman" w:hAnsi="Dax-Regular" w:cs="Calibri"/>
+                <w:color w:val="000000"/>
+              </w:rPr>
+              <w:t>768</w:t>
+            </w:r>
           </w:p>
         </w:tc>
         <w:tc>
@@ -3187,6 +3306,13 @@
                 <w:color w:val="000000"/>
               </w:rPr>
             </w:pPr>
+            <w:r>
+              <w:rPr>
+                <w:rFonts w:ascii="Dax-Regular" w:eastAsia="Times New Roman" w:hAnsi="Dax-Regular" w:cs="Calibri"/>
+                <w:color w:val="000000"/>
+              </w:rPr>
+              <w:t>24531.25</w:t>
+            </w:r>
           </w:p>
         </w:tc>
         <w:tc>
@@ -3210,6 +3336,13 @@
                 <w:color w:val="000000"/>
               </w:rPr>
             </w:pPr>
+            <w:r>
+              <w:rPr>
+                <w:rFonts w:ascii="Dax-Regular" w:eastAsia="Times New Roman" w:hAnsi="Dax-Regular" w:cs="Calibri"/>
+                <w:color w:val="000000"/>
+              </w:rPr>
+              <w:t>1234.375</w:t>
+            </w:r>
           </w:p>
         </w:tc>
         <w:tc>
@@ -3233,6 +3366,13 @@
                 <w:color w:val="000000"/>
               </w:rPr>
             </w:pPr>
+            <w:r>
+              <w:rPr>
+                <w:rFonts w:ascii="Dax-Regular" w:eastAsia="Times New Roman" w:hAnsi="Dax-Regular" w:cs="Calibri"/>
+                <w:color w:val="000000"/>
+              </w:rPr>
+              <w:t>1125.0</w:t>
+            </w:r>
           </w:p>
         </w:tc>
         <w:tc>
@@ -3256,6 +3396,13 @@
                 <w:color w:val="000000"/>
               </w:rPr>
             </w:pPr>
+            <w:r>
+              <w:rPr>
+                <w:rFonts w:ascii="Dax-Regular" w:eastAsia="Times New Roman" w:hAnsi="Dax-Regular" w:cs="Calibri"/>
+                <w:color w:val="000000"/>
+              </w:rPr>
+              <w:t>171.875</w:t>
+            </w:r>
           </w:p>
         </w:tc>
       </w:tr>
@@ -3316,6 +3463,13 @@
                 <w:color w:val="000000"/>
               </w:rPr>
             </w:pPr>
+            <w:r>
+              <w:rPr>
+                <w:rFonts w:ascii="Dax-Regular" w:eastAsia="Times New Roman" w:hAnsi="Dax-Regular" w:cs="Calibri"/>
+                <w:color w:val="000000"/>
+              </w:rPr>
+              <w:t>15008</w:t>
+            </w:r>
           </w:p>
         </w:tc>
         <w:tc>
@@ -3408,13 +3562,20 @@
                 <w:color w:val="000000"/>
               </w:rPr>
             </w:pPr>
+            <w:r>
+              <w:rPr>
+                <w:rFonts w:ascii="Dax-Regular" w:eastAsia="Times New Roman" w:hAnsi="Dax-Regular" w:cs="Calibri"/>
+                <w:color w:val="000000"/>
+              </w:rPr>
+              <w:t>59281.25</w:t>
+            </w:r>
           </w:p>
         </w:tc>
       </w:tr>
     </w:tbl>
     <w:p>
       <w:pPr>
-        <w:pStyle w:val="Caption"/>
+        <w:pStyle w:val="Descripcin"/>
         <w:ind w:left="360"/>
         <w:rPr>
           <w:lang w:val="es-419"/>
@@ -3465,7 +3626,7 @@
     </w:p>
     <w:tbl>
       <w:tblPr>
-        <w:tblStyle w:val="GridTable2-Accent3"/>
+        <w:tblStyle w:val="Tablaconcuadrcula2-nfasis3"/>
         <w:tblW w:w="0" w:type="auto"/>
         <w:jc w:val="center"/>
         <w:tblLook w:val="04A0" w:firstRow="1" w:lastRow="0" w:firstColumn="1" w:lastColumn="0" w:noHBand="0" w:noVBand="1"/>
@@ -3603,7 +3764,7 @@
           </w:tcPr>
           <w:p>
             <w:pPr>
-              <w:jc w:val="both"/>
+              <w:jc w:val="center"/>
               <w:cnfStyle w:val="000000100000" w:firstRow="0" w:lastRow="0" w:firstColumn="0" w:lastColumn="0" w:oddVBand="0" w:evenVBand="0" w:oddHBand="1" w:evenHBand="0" w:firstRowFirstColumn="0" w:firstRowLastColumn="0" w:lastRowFirstColumn="0" w:lastRowLastColumn="0"/>
               <w:rPr>
                 <w:rFonts w:ascii="Dax-Regular" w:hAnsi="Dax-Regular"/>
@@ -3618,7 +3779,7 @@
           </w:tcPr>
           <w:p>
             <w:pPr>
-              <w:jc w:val="both"/>
+              <w:jc w:val="center"/>
               <w:cnfStyle w:val="000000100000" w:firstRow="0" w:lastRow="0" w:firstColumn="0" w:lastColumn="0" w:oddVBand="0" w:evenVBand="0" w:oddHBand="1" w:evenHBand="0" w:firstRowFirstColumn="0" w:firstRowLastColumn="0" w:lastRowFirstColumn="0" w:lastRowLastColumn="0"/>
               <w:rPr>
                 <w:rFonts w:ascii="Dax-Regular" w:hAnsi="Dax-Regular"/>
@@ -3671,22 +3832,29 @@
           </w:tcPr>
           <w:p>
             <w:pPr>
-              <w:jc w:val="both"/>
+              <w:jc w:val="center"/>
               <w:cnfStyle w:val="000000000000" w:firstRow="0" w:lastRow="0" w:firstColumn="0" w:lastColumn="0" w:oddVBand="0" w:evenVBand="0" w:oddHBand="0" w:evenHBand="0" w:firstRowFirstColumn="0" w:firstRowLastColumn="0" w:lastRowFirstColumn="0" w:lastRowLastColumn="0"/>
               <w:rPr>
                 <w:rFonts w:ascii="Dax-Regular" w:hAnsi="Dax-Regular"/>
                 <w:lang w:val="es-419"/>
               </w:rPr>
             </w:pPr>
-          </w:p>
-        </w:tc>
-        <w:tc>
-          <w:tcPr>
-            <w:tcW w:w="0" w:type="auto"/>
-          </w:tcPr>
-          <w:p>
-            <w:pPr>
-              <w:jc w:val="both"/>
+            <w:r>
+              <w:rPr>
+                <w:rFonts w:ascii="Dax-Regular" w:eastAsia="Times New Roman" w:hAnsi="Dax-Regular" w:cs="Calibri"/>
+                <w:color w:val="000000"/>
+              </w:rPr>
+              <w:t>828.125</w:t>
+            </w:r>
+          </w:p>
+        </w:tc>
+        <w:tc>
+          <w:tcPr>
+            <w:tcW w:w="0" w:type="auto"/>
+          </w:tcPr>
+          <w:p>
+            <w:pPr>
+              <w:jc w:val="center"/>
               <w:cnfStyle w:val="000000000000" w:firstRow="0" w:lastRow="0" w:firstColumn="0" w:lastColumn="0" w:oddVBand="0" w:evenVBand="0" w:oddHBand="0" w:evenHBand="0" w:firstRowFirstColumn="0" w:firstRowLastColumn="0" w:lastRowFirstColumn="0" w:lastRowLastColumn="0"/>
               <w:rPr>
                 <w:rFonts w:ascii="Dax-Regular" w:hAnsi="Dax-Regular"/>
@@ -3736,13 +3904,20 @@
           </w:tcPr>
           <w:p>
             <w:pPr>
-              <w:jc w:val="both"/>
+              <w:jc w:val="center"/>
               <w:cnfStyle w:val="000000100000" w:firstRow="0" w:lastRow="0" w:firstColumn="0" w:lastColumn="0" w:oddVBand="0" w:evenVBand="0" w:oddHBand="1" w:evenHBand="0" w:firstRowFirstColumn="0" w:firstRowLastColumn="0" w:lastRowFirstColumn="0" w:lastRowLastColumn="0"/>
               <w:rPr>
                 <w:rFonts w:ascii="Dax-Regular" w:hAnsi="Dax-Regular"/>
                 <w:lang w:val="es-419"/>
               </w:rPr>
             </w:pPr>
+            <w:r>
+              <w:rPr>
+                <w:rFonts w:ascii="Dax-Regular" w:eastAsia="Times New Roman" w:hAnsi="Dax-Regular" w:cs="Calibri"/>
+                <w:color w:val="000000"/>
+              </w:rPr>
+              <w:t>625.0</w:t>
+            </w:r>
           </w:p>
         </w:tc>
         <w:tc>
@@ -3752,13 +3927,20 @@
           <w:p>
             <w:pPr>
               <w:keepNext/>
-              <w:jc w:val="both"/>
+              <w:jc w:val="center"/>
               <w:cnfStyle w:val="000000100000" w:firstRow="0" w:lastRow="0" w:firstColumn="0" w:lastColumn="0" w:oddVBand="0" w:evenVBand="0" w:oddHBand="1" w:evenHBand="0" w:firstRowFirstColumn="0" w:firstRowLastColumn="0" w:lastRowFirstColumn="0" w:lastRowLastColumn="0"/>
               <w:rPr>
                 <w:rFonts w:ascii="Dax-Regular" w:hAnsi="Dax-Regular"/>
                 <w:lang w:val="es-419"/>
               </w:rPr>
             </w:pPr>
+            <w:r>
+              <w:rPr>
+                <w:rFonts w:ascii="Dax-Regular" w:eastAsia="Times New Roman" w:hAnsi="Dax-Regular" w:cs="Calibri"/>
+                <w:color w:val="000000"/>
+              </w:rPr>
+              <w:t>59281.25</w:t>
+            </w:r>
           </w:p>
         </w:tc>
       </w:tr>
@@ -3802,13 +3984,20 @@
           </w:tcPr>
           <w:p>
             <w:pPr>
-              <w:jc w:val="both"/>
+              <w:jc w:val="center"/>
               <w:cnfStyle w:val="000000000000" w:firstRow="0" w:lastRow="0" w:firstColumn="0" w:lastColumn="0" w:oddVBand="0" w:evenVBand="0" w:oddHBand="0" w:evenHBand="0" w:firstRowFirstColumn="0" w:firstRowLastColumn="0" w:lastRowFirstColumn="0" w:lastRowLastColumn="0"/>
               <w:rPr>
                 <w:rFonts w:ascii="Dax-Regular" w:hAnsi="Dax-Regular"/>
                 <w:lang w:val="es-419"/>
               </w:rPr>
             </w:pPr>
+            <w:r>
+              <w:rPr>
+                <w:rFonts w:ascii="Dax-Regular" w:eastAsia="Times New Roman" w:hAnsi="Dax-Regular" w:cs="Calibri"/>
+                <w:color w:val="000000"/>
+              </w:rPr>
+              <w:t>2625.0</w:t>
+            </w:r>
           </w:p>
         </w:tc>
         <w:tc>
@@ -3818,7 +4007,7 @@
           <w:p>
             <w:pPr>
               <w:keepNext/>
-              <w:jc w:val="both"/>
+              <w:jc w:val="center"/>
               <w:cnfStyle w:val="000000000000" w:firstRow="0" w:lastRow="0" w:firstColumn="0" w:lastColumn="0" w:oddVBand="0" w:evenVBand="0" w:oddHBand="0" w:evenHBand="0" w:firstRowFirstColumn="0" w:firstRowLastColumn="0" w:lastRowFirstColumn="0" w:lastRowLastColumn="0"/>
               <w:rPr>
                 <w:rFonts w:ascii="Dax-Regular" w:hAnsi="Dax-Regular"/>
@@ -3831,7 +4020,7 @@
     </w:tbl>
     <w:p>
       <w:pPr>
-        <w:pStyle w:val="Caption"/>
+        <w:pStyle w:val="Descripcin"/>
         <w:jc w:val="center"/>
         <w:rPr>
           <w:rFonts w:ascii="Dax-Regular" w:hAnsi="Dax-Regular"/>
@@ -3883,7 +4072,7 @@
     </w:p>
     <w:p>
       <w:pPr>
-        <w:pStyle w:val="Heading1"/>
+        <w:pStyle w:val="Ttulo1"/>
         <w:rPr>
           <w:b/>
           <w:bCs/>
@@ -3903,7 +4092,7 @@
     </w:p>
     <w:p>
       <w:pPr>
-        <w:pStyle w:val="ListParagraph"/>
+        <w:pStyle w:val="Prrafodelista"/>
         <w:numPr>
           <w:ilvl w:val="0"/>
           <w:numId w:val="7"/>
@@ -3924,7 +4113,7 @@
     </w:p>
     <w:p>
       <w:pPr>
-        <w:pStyle w:val="ListParagraph"/>
+        <w:pStyle w:val="Prrafodelista"/>
         <w:numPr>
           <w:ilvl w:val="0"/>
           <w:numId w:val="7"/>
@@ -3945,7 +4134,7 @@
     </w:p>
     <w:p>
       <w:pPr>
-        <w:pStyle w:val="ListParagraph"/>
+        <w:pStyle w:val="Prrafodelista"/>
         <w:numPr>
           <w:ilvl w:val="0"/>
           <w:numId w:val="7"/>
@@ -3973,7 +4162,7 @@
     </w:p>
     <w:p>
       <w:pPr>
-        <w:pStyle w:val="ListParagraph"/>
+        <w:pStyle w:val="Prrafodelista"/>
         <w:numPr>
           <w:ilvl w:val="0"/>
           <w:numId w:val="7"/>
@@ -3989,12 +4178,26 @@
           <w:rFonts w:ascii="Dax-Regular" w:hAnsi="Dax-Regular"/>
           <w:lang w:val="es-419"/>
         </w:rPr>
-        <w:t>¿Cuál Estructura de Datos funciona mejor si solo se tiene en cuenta los tiempos de ejecución de los algoritmos?</w:t>
+        <w:t xml:space="preserve">¿Cuál Estructura de Datos funciona mejor si solo se tiene en cuenta los tiempos de ejecución de los </w:t>
+      </w:r>
+      <w:r>
+        <w:rPr>
+          <w:rFonts w:ascii="Dax-Regular" w:hAnsi="Dax-Regular"/>
+          <w:lang w:val="es-419"/>
+        </w:rPr>
+        <w:t>algoritmos</w:t>
+      </w:r>
+      <w:r>
+        <w:rPr>
+          <w:rFonts w:ascii="Dax-Regular" w:hAnsi="Dax-Regular"/>
+          <w:lang w:val="es-419"/>
+        </w:rPr>
+        <w:t>?</w:t>
       </w:r>
     </w:p>
     <w:p>
       <w:pPr>
-        <w:pStyle w:val="ListParagraph"/>
+        <w:pStyle w:val="Prrafodelista"/>
         <w:numPr>
           <w:ilvl w:val="0"/>
           <w:numId w:val="7"/>
@@ -4071,11 +4274,21 @@
     </w:p>
     <w:p>
       <w:pPr>
+        <w:tabs>
+          <w:tab w:val="left" w:pos="4215"/>
+        </w:tabs>
         <w:rPr>
           <w:noProof w:val="0"/>
           <w:lang w:val="es-419"/>
         </w:rPr>
       </w:pPr>
+      <w:r>
+        <w:rPr>
+          <w:noProof w:val="0"/>
+          <w:lang w:val="es-419"/>
+        </w:rPr>
+        <w:tab/>
+      </w:r>
     </w:p>
     <w:p>
       <w:pPr>
@@ -5485,11 +5698,11 @@
       <w:noProof/>
     </w:rPr>
   </w:style>
-  <w:style w:type="paragraph" w:styleId="Heading1">
+  <w:style w:type="paragraph" w:styleId="Ttulo1">
     <w:name w:val="heading 1"/>
     <w:basedOn w:val="Normal"/>
     <w:next w:val="Normal"/>
-    <w:link w:val="Heading1Char"/>
+    <w:link w:val="Ttulo1Car"/>
     <w:uiPriority w:val="9"/>
     <w:qFormat/>
     <w:rsid w:val="001826C9"/>
@@ -5506,11 +5719,11 @@
       <w:szCs w:val="32"/>
     </w:rPr>
   </w:style>
-  <w:style w:type="paragraph" w:styleId="Heading2">
+  <w:style w:type="paragraph" w:styleId="Ttulo2">
     <w:name w:val="heading 2"/>
     <w:basedOn w:val="Normal"/>
     <w:next w:val="Normal"/>
-    <w:link w:val="Heading2Char"/>
+    <w:link w:val="Ttulo2Car"/>
     <w:uiPriority w:val="9"/>
     <w:unhideWhenUsed/>
     <w:qFormat/>
@@ -5528,13 +5741,13 @@
       <w:szCs w:val="26"/>
     </w:rPr>
   </w:style>
-  <w:style w:type="character" w:default="1" w:styleId="DefaultParagraphFont">
+  <w:style w:type="character" w:default="1" w:styleId="Fuentedeprrafopredeter">
     <w:name w:val="Default Paragraph Font"/>
     <w:uiPriority w:val="1"/>
     <w:semiHidden/>
     <w:unhideWhenUsed/>
   </w:style>
-  <w:style w:type="table" w:default="1" w:styleId="TableNormal">
+  <w:style w:type="table" w:default="1" w:styleId="Tablanormal">
     <w:name w:val="Normal Table"/>
     <w:uiPriority w:val="99"/>
     <w:semiHidden/>
@@ -5549,17 +5762,17 @@
       </w:tblCellMar>
     </w:tblPr>
   </w:style>
-  <w:style w:type="numbering" w:default="1" w:styleId="NoList">
+  <w:style w:type="numbering" w:default="1" w:styleId="Sinlista">
     <w:name w:val="No List"/>
     <w:uiPriority w:val="99"/>
     <w:semiHidden/>
     <w:unhideWhenUsed/>
   </w:style>
-  <w:style w:type="paragraph" w:styleId="Title">
+  <w:style w:type="paragraph" w:styleId="Ttulo">
     <w:name w:val="Title"/>
     <w:basedOn w:val="Normal"/>
     <w:next w:val="Normal"/>
-    <w:link w:val="TitleChar"/>
+    <w:link w:val="TtuloCar"/>
     <w:uiPriority w:val="10"/>
     <w:qFormat/>
     <w:rsid w:val="00BA3B38"/>
@@ -5575,10 +5788,10 @@
       <w:szCs w:val="56"/>
     </w:rPr>
   </w:style>
-  <w:style w:type="character" w:customStyle="1" w:styleId="TitleChar">
-    <w:name w:val="Title Char"/>
-    <w:basedOn w:val="DefaultParagraphFont"/>
-    <w:link w:val="Title"/>
+  <w:style w:type="character" w:customStyle="1" w:styleId="TtuloCar">
+    <w:name w:val="Título Car"/>
+    <w:basedOn w:val="Fuentedeprrafopredeter"/>
+    <w:link w:val="Ttulo"/>
     <w:uiPriority w:val="10"/>
     <w:rsid w:val="00BA3B38"/>
     <w:rPr>
@@ -5590,7 +5803,7 @@
       <w:szCs w:val="56"/>
     </w:rPr>
   </w:style>
-  <w:style w:type="paragraph" w:styleId="ListParagraph">
+  <w:style w:type="paragraph" w:styleId="Prrafodelista">
     <w:name w:val="List Paragraph"/>
     <w:basedOn w:val="Normal"/>
     <w:uiPriority w:val="34"/>
@@ -5604,7 +5817,7 @@
       <w:noProof w:val="0"/>
     </w:rPr>
   </w:style>
-  <w:style w:type="paragraph" w:styleId="Caption">
+  <w:style w:type="paragraph" w:styleId="Descripcin">
     <w:name w:val="caption"/>
     <w:basedOn w:val="Normal"/>
     <w:next w:val="Normal"/>
@@ -5624,9 +5837,9 @@
       <w:szCs w:val="18"/>
     </w:rPr>
   </w:style>
-  <w:style w:type="table" w:styleId="GridTable2">
+  <w:style w:type="table" w:styleId="Tabladecuadrcula2">
     <w:name w:val="Grid Table 2"/>
-    <w:basedOn w:val="TableNormal"/>
+    <w:basedOn w:val="Tablanormal"/>
     <w:uiPriority w:val="47"/>
     <w:rsid w:val="005C50D1"/>
     <w:pPr>
@@ -5699,9 +5912,9 @@
       </w:tcPr>
     </w:tblStylePr>
   </w:style>
-  <w:style w:type="table" w:styleId="GridTable2-Accent3">
+  <w:style w:type="table" w:styleId="Tablaconcuadrcula2-nfasis3">
     <w:name w:val="Grid Table 2 Accent 3"/>
-    <w:basedOn w:val="TableNormal"/>
+    <w:basedOn w:val="Tablanormal"/>
     <w:uiPriority w:val="47"/>
     <w:rsid w:val="00392066"/>
     <w:pPr>
@@ -5774,10 +5987,10 @@
       </w:tcPr>
     </w:tblStylePr>
   </w:style>
-  <w:style w:type="character" w:customStyle="1" w:styleId="Heading1Char">
-    <w:name w:val="Heading 1 Char"/>
-    <w:basedOn w:val="DefaultParagraphFont"/>
-    <w:link w:val="Heading1"/>
+  <w:style w:type="character" w:customStyle="1" w:styleId="Ttulo1Car">
+    <w:name w:val="Título 1 Car"/>
+    <w:basedOn w:val="Fuentedeprrafopredeter"/>
+    <w:link w:val="Ttulo1"/>
     <w:uiPriority w:val="9"/>
     <w:rsid w:val="001826C9"/>
     <w:rPr>
@@ -5788,10 +6001,10 @@
       <w:szCs w:val="32"/>
     </w:rPr>
   </w:style>
-  <w:style w:type="character" w:customStyle="1" w:styleId="Heading2Char">
-    <w:name w:val="Heading 2 Char"/>
-    <w:basedOn w:val="DefaultParagraphFont"/>
-    <w:link w:val="Heading2"/>
+  <w:style w:type="character" w:customStyle="1" w:styleId="Ttulo2Car">
+    <w:name w:val="Título 2 Car"/>
+    <w:basedOn w:val="Fuentedeprrafopredeter"/>
+    <w:link w:val="Ttulo2"/>
     <w:uiPriority w:val="9"/>
     <w:rsid w:val="001826C9"/>
     <w:rPr>
@@ -6101,12 +6314,112 @@
 </file>
 
 <file path=customXml/item1.xml><?xml version="1.0" encoding="utf-8"?>
-<?mso-contentType ?>
-<FormTemplates xmlns="http://schemas.microsoft.com/sharepoint/v3/contenttype/forms">
-  <Display>DocumentLibraryForm</Display>
-  <Edit>DocumentLibraryForm</Edit>
-  <New>DocumentLibraryForm</New>
-</FormTemplates>
+<p:properties xmlns:p="http://schemas.microsoft.com/office/2006/metadata/properties" xmlns:xsi="http://www.w3.org/2001/XMLSchema-instance" xmlns:pc="http://schemas.microsoft.com/office/infopath/2007/PartnerControls">
+  <documentManagement>
+    <SharedWithUsers xmlns="85e30bcc-d76c-4413-8e4d-2dce22fb0743">
+      <UserInfo>
+        <DisplayName>Carlos Andres Lozano Garzon</DisplayName>
+        <AccountId>13</AccountId>
+        <AccountType/>
+      </UserInfo>
+      <UserInfo>
+        <DisplayName>Dario Ernesto Correal Torres</DisplayName>
+        <AccountId>15</AccountId>
+        <AccountType/>
+      </UserInfo>
+      <UserInfo>
+        <DisplayName>Mario  Fernando De la rosa Rosero</DisplayName>
+        <AccountId>16</AccountId>
+        <AccountType/>
+      </UserInfo>
+      <UserInfo>
+        <DisplayName>Christian Camilo Aparicio Baquen</DisplayName>
+        <AccountId>50</AccountId>
+        <AccountType/>
+      </UserInfo>
+      <UserInfo>
+        <DisplayName>Arturo Henao Chaparro</DisplayName>
+        <AccountId>48</AccountId>
+        <AccountType/>
+      </UserInfo>
+      <UserInfo>
+        <DisplayName>Luis Esteban Florez Salamanca</DisplayName>
+        <AccountId>33</AccountId>
+        <AccountType/>
+      </UserInfo>
+      <UserInfo>
+        <DisplayName>Ivan David Salazar Cardenas</DisplayName>
+        <AccountId>52</AccountId>
+        <AccountType/>
+      </UserInfo>
+      <UserInfo>
+        <DisplayName>Juan Carlos Marin Morales</DisplayName>
+        <AccountId>53</AccountId>
+        <AccountType/>
+      </UserInfo>
+      <UserInfo>
+        <DisplayName>Sofia Duque Gomez</DisplayName>
+        <AccountId>60</AccountId>
+        <AccountType/>
+      </UserInfo>
+      <UserInfo>
+        <DisplayName>Andres Felipe Romero Brand</DisplayName>
+        <AccountId>91</AccountId>
+        <AccountType/>
+      </UserInfo>
+      <UserInfo>
+        <DisplayName>Lindsay Vanessa Pinto Morato</DisplayName>
+        <AccountId>92</AccountId>
+        <AccountType/>
+      </UserInfo>
+      <UserInfo>
+        <DisplayName>Miguel Angel Acosta Walteros</DisplayName>
+        <AccountId>94</AccountId>
+        <AccountType/>
+      </UserInfo>
+      <UserInfo>
+        <DisplayName>Juan David Diaz Ipuz</DisplayName>
+        <AccountId>90</AccountId>
+        <AccountType/>
+      </UserInfo>
+      <UserInfo>
+        <DisplayName>Lily Aitana valentina Duque Chavez</DisplayName>
+        <AccountId>17</AccountId>
+        <AccountType/>
+      </UserInfo>
+      <UserInfo>
+        <DisplayName>Isaac David Bermudez Lara</DisplayName>
+        <AccountId>95</AccountId>
+        <AccountType/>
+      </UserInfo>
+      <UserInfo>
+        <DisplayName>Daniel Alejandro Angel Fuertes</DisplayName>
+        <AccountId>55</AccountId>
+        <AccountType/>
+      </UserInfo>
+      <UserInfo>
+        <DisplayName>Jeniffer Liliam Mendoza Espinosa</DisplayName>
+        <AccountId>97</AccountId>
+        <AccountType/>
+      </UserInfo>
+      <UserInfo>
+        <DisplayName>Kevin Cohen Solano</DisplayName>
+        <AccountId>93</AccountId>
+        <AccountType/>
+      </UserInfo>
+      <UserInfo>
+        <DisplayName>Cesar Luis Moreno Gonzalez</DisplayName>
+        <AccountId>96</AccountId>
+        <AccountType/>
+      </UserInfo>
+      <UserInfo>
+        <DisplayName>Jose Cristobal Arroyo Castellanos</DisplayName>
+        <AccountId>54</AccountId>
+        <AccountType/>
+      </UserInfo>
+    </SharedWithUsers>
+  </documentManagement>
+</p:properties>
 </file>
 
 <file path=customXml/item2.xml><?xml version="1.0" encoding="utf-8"?>
@@ -6327,118 +6640,20 @@
 </file>
 
 <file path=customXml/item3.xml><?xml version="1.0" encoding="utf-8"?>
-<p:properties xmlns:p="http://schemas.microsoft.com/office/2006/metadata/properties" xmlns:xsi="http://www.w3.org/2001/XMLSchema-instance" xmlns:pc="http://schemas.microsoft.com/office/infopath/2007/PartnerControls">
-  <documentManagement>
-    <SharedWithUsers xmlns="85e30bcc-d76c-4413-8e4d-2dce22fb0743">
-      <UserInfo>
-        <DisplayName>Carlos Andres Lozano Garzon</DisplayName>
-        <AccountId>13</AccountId>
-        <AccountType/>
-      </UserInfo>
-      <UserInfo>
-        <DisplayName>Dario Ernesto Correal Torres</DisplayName>
-        <AccountId>15</AccountId>
-        <AccountType/>
-      </UserInfo>
-      <UserInfo>
-        <DisplayName>Mario  Fernando De la rosa Rosero</DisplayName>
-        <AccountId>16</AccountId>
-        <AccountType/>
-      </UserInfo>
-      <UserInfo>
-        <DisplayName>Christian Camilo Aparicio Baquen</DisplayName>
-        <AccountId>50</AccountId>
-        <AccountType/>
-      </UserInfo>
-      <UserInfo>
-        <DisplayName>Arturo Henao Chaparro</DisplayName>
-        <AccountId>48</AccountId>
-        <AccountType/>
-      </UserInfo>
-      <UserInfo>
-        <DisplayName>Luis Esteban Florez Salamanca</DisplayName>
-        <AccountId>33</AccountId>
-        <AccountType/>
-      </UserInfo>
-      <UserInfo>
-        <DisplayName>Ivan David Salazar Cardenas</DisplayName>
-        <AccountId>52</AccountId>
-        <AccountType/>
-      </UserInfo>
-      <UserInfo>
-        <DisplayName>Juan Carlos Marin Morales</DisplayName>
-        <AccountId>53</AccountId>
-        <AccountType/>
-      </UserInfo>
-      <UserInfo>
-        <DisplayName>Sofia Duque Gomez</DisplayName>
-        <AccountId>60</AccountId>
-        <AccountType/>
-      </UserInfo>
-      <UserInfo>
-        <DisplayName>Andres Felipe Romero Brand</DisplayName>
-        <AccountId>91</AccountId>
-        <AccountType/>
-      </UserInfo>
-      <UserInfo>
-        <DisplayName>Lindsay Vanessa Pinto Morato</DisplayName>
-        <AccountId>92</AccountId>
-        <AccountType/>
-      </UserInfo>
-      <UserInfo>
-        <DisplayName>Miguel Angel Acosta Walteros</DisplayName>
-        <AccountId>94</AccountId>
-        <AccountType/>
-      </UserInfo>
-      <UserInfo>
-        <DisplayName>Juan David Diaz Ipuz</DisplayName>
-        <AccountId>90</AccountId>
-        <AccountType/>
-      </UserInfo>
-      <UserInfo>
-        <DisplayName>Lily Aitana valentina Duque Chavez</DisplayName>
-        <AccountId>17</AccountId>
-        <AccountType/>
-      </UserInfo>
-      <UserInfo>
-        <DisplayName>Isaac David Bermudez Lara</DisplayName>
-        <AccountId>95</AccountId>
-        <AccountType/>
-      </UserInfo>
-      <UserInfo>
-        <DisplayName>Daniel Alejandro Angel Fuertes</DisplayName>
-        <AccountId>55</AccountId>
-        <AccountType/>
-      </UserInfo>
-      <UserInfo>
-        <DisplayName>Jeniffer Liliam Mendoza Espinosa</DisplayName>
-        <AccountId>97</AccountId>
-        <AccountType/>
-      </UserInfo>
-      <UserInfo>
-        <DisplayName>Kevin Cohen Solano</DisplayName>
-        <AccountId>93</AccountId>
-        <AccountType/>
-      </UserInfo>
-      <UserInfo>
-        <DisplayName>Cesar Luis Moreno Gonzalez</DisplayName>
-        <AccountId>96</AccountId>
-        <AccountType/>
-      </UserInfo>
-      <UserInfo>
-        <DisplayName>Jose Cristobal Arroyo Castellanos</DisplayName>
-        <AccountId>54</AccountId>
-        <AccountType/>
-      </UserInfo>
-    </SharedWithUsers>
-  </documentManagement>
-</p:properties>
+<?mso-contentType ?>
+<FormTemplates xmlns="http://schemas.microsoft.com/sharepoint/v3/contenttype/forms">
+  <Display>DocumentLibraryForm</Display>
+  <Edit>DocumentLibraryForm</Edit>
+  <New>DocumentLibraryForm</New>
+</FormTemplates>
 </file>
 
 <file path=customXml/itemProps1.xml><?xml version="1.0" encoding="utf-8"?>
-<ds:datastoreItem xmlns:ds="http://schemas.openxmlformats.org/officeDocument/2006/customXml" ds:itemID="{7DBE8262-9C92-4A1B-85FF-A533173B85D6}">
+<ds:datastoreItem xmlns:ds="http://schemas.openxmlformats.org/officeDocument/2006/customXml" ds:itemID="{D8D55360-DA4E-4EE6-A532-0D8BE99E30A4}">
   <ds:schemaRefs>
-    <ds:schemaRef ds:uri="http://schemas.microsoft.com/sharepoint/v3/contenttype/forms"/>
+    <ds:schemaRef ds:uri="http://schemas.microsoft.com/office/2006/metadata/properties"/>
+    <ds:schemaRef ds:uri="http://schemas.microsoft.com/office/infopath/2007/PartnerControls"/>
+    <ds:schemaRef ds:uri="85e30bcc-d76c-4413-8e4d-2dce22fb0743"/>
   </ds:schemaRefs>
 </ds:datastoreItem>
 </file>
@@ -6463,11 +6678,9 @@
 </file>
 
 <file path=customXml/itemProps3.xml><?xml version="1.0" encoding="utf-8"?>
-<ds:datastoreItem xmlns:ds="http://schemas.openxmlformats.org/officeDocument/2006/customXml" ds:itemID="{D8D55360-DA4E-4EE6-A532-0D8BE99E30A4}">
+<ds:datastoreItem xmlns:ds="http://schemas.openxmlformats.org/officeDocument/2006/customXml" ds:itemID="{7DBE8262-9C92-4A1B-85FF-A533173B85D6}">
   <ds:schemaRefs>
-    <ds:schemaRef ds:uri="http://schemas.microsoft.com/office/2006/metadata/properties"/>
-    <ds:schemaRef ds:uri="http://schemas.microsoft.com/office/infopath/2007/PartnerControls"/>
-    <ds:schemaRef ds:uri="85e30bcc-d76c-4413-8e4d-2dce22fb0743"/>
+    <ds:schemaRef ds:uri="http://schemas.microsoft.com/sharepoint/v3/contenttype/forms"/>
   </ds:schemaRefs>
 </ds:datastoreItem>
 </file>
</xml_diff>

<commit_message>
Puntos 4 y 5
</commit_message>
<xml_diff>
--- a/Docs/Observaciones-Lab 4.docx
+++ b/Docs/Observaciones-Lab 4.docx
@@ -4,7 +4,7 @@
   <w:body>
     <w:p>
       <w:pPr>
-        <w:pStyle w:val="Ttulo"/>
+        <w:pStyle w:val="Title"/>
         <w:jc w:val="center"/>
         <w:rPr>
           <w:noProof w:val="0"/>
@@ -111,7 +111,7 @@
     </w:p>
     <w:p>
       <w:pPr>
-        <w:pStyle w:val="Ttulo1"/>
+        <w:pStyle w:val="Heading1"/>
         <w:rPr>
           <w:b/>
           <w:bCs/>
@@ -138,7 +138,7 @@
     </w:p>
     <w:tbl>
       <w:tblPr>
-        <w:tblStyle w:val="Tabladecuadrcula2"/>
+        <w:tblStyle w:val="GridTable2"/>
         <w:tblW w:w="3694" w:type="pct"/>
         <w:jc w:val="center"/>
         <w:tblLook w:val="04A0" w:firstRow="1" w:lastRow="0" w:firstColumn="1" w:lastColumn="0" w:noHBand="0" w:noVBand="1"/>
@@ -470,7 +470,7 @@
     </w:tbl>
     <w:p>
       <w:pPr>
-        <w:pStyle w:val="Descripcin"/>
+        <w:pStyle w:val="Caption"/>
         <w:jc w:val="center"/>
         <w:rPr>
           <w:lang w:val="es-419"/>
@@ -523,7 +523,7 @@
     </w:p>
     <w:p>
       <w:pPr>
-        <w:pStyle w:val="Ttulo1"/>
+        <w:pStyle w:val="Heading1"/>
         <w:rPr>
           <w:b/>
           <w:bCs/>
@@ -543,7 +543,7 @@
     </w:p>
     <w:p>
       <w:pPr>
-        <w:pStyle w:val="Ttulo2"/>
+        <w:pStyle w:val="Heading2"/>
         <w:rPr>
           <w:b/>
           <w:bCs/>
@@ -1039,7 +1039,7 @@
             </w:pPr>
             <w:r>
               <w:rPr>
-                <w:rFonts w:ascii="Arial" w:hAnsi="Arial" w:cs="Arial"/>
+                <w:rFonts w:ascii="Dax-Regular" w:hAnsi="Dax-Regular" w:cs="Arial"/>
                 <w:color w:val="000000"/>
               </w:rPr>
               <w:t>15008</w:t>
@@ -1170,7 +1170,7 @@
     </w:tbl>
     <w:p>
       <w:pPr>
-        <w:pStyle w:val="Descripcin"/>
+        <w:pStyle w:val="Caption"/>
         <w:jc w:val="center"/>
         <w:rPr>
           <w:lang w:val="es-419"/>
@@ -1711,7 +1711,7 @@
             </w:pPr>
             <w:r>
               <w:rPr>
-                <w:rFonts w:ascii="Arial" w:hAnsi="Arial" w:cs="Arial"/>
+                <w:rFonts w:ascii="Dax-Regular" w:hAnsi="Dax-Regular" w:cs="Arial"/>
                 <w:color w:val="000000"/>
               </w:rPr>
               <w:t>15008</w:t>
@@ -1821,7 +1821,7 @@
     </w:tbl>
     <w:p>
       <w:pPr>
-        <w:pStyle w:val="Descripcin"/>
+        <w:pStyle w:val="Caption"/>
         <w:ind w:left="360"/>
         <w:rPr>
           <w:lang w:val="es-419"/>
@@ -1872,7 +1872,7 @@
     </w:p>
     <w:tbl>
       <w:tblPr>
-        <w:tblStyle w:val="Tablaconcuadrcula2-nfasis3"/>
+        <w:tblStyle w:val="GridTable2-Accent3"/>
         <w:tblW w:w="0" w:type="auto"/>
         <w:jc w:val="center"/>
         <w:tblLook w:val="04A0" w:firstRow="1" w:lastRow="0" w:firstColumn="1" w:lastColumn="0" w:noHBand="0" w:noVBand="1"/>
@@ -2085,6 +2085,13 @@
                 <w:lang w:val="es-419"/>
               </w:rPr>
             </w:pPr>
+            <w:r>
+              <w:rPr>
+                <w:rFonts w:ascii="Dax-Regular" w:eastAsia="Times New Roman" w:hAnsi="Dax-Regular" w:cs="Calibri"/>
+                <w:color w:val="000000"/>
+              </w:rPr>
+              <w:t>500</w:t>
+            </w:r>
           </w:p>
         </w:tc>
         <w:tc>
@@ -2150,6 +2157,13 @@
                 <w:lang w:val="es-419"/>
               </w:rPr>
             </w:pPr>
+            <w:r>
+              <w:rPr>
+                <w:rFonts w:ascii="Dax-Regular" w:eastAsia="Times New Roman" w:hAnsi="Dax-Regular" w:cs="Calibri"/>
+                <w:color w:val="000000"/>
+              </w:rPr>
+              <w:t>1625</w:t>
+            </w:r>
           </w:p>
         </w:tc>
         <w:tc>
@@ -2166,6 +2180,13 @@
                 <w:lang w:val="es-419"/>
               </w:rPr>
             </w:pPr>
+            <w:r>
+              <w:rPr>
+                <w:rFonts w:ascii="Dax-Regular" w:eastAsia="Times New Roman" w:hAnsi="Dax-Regular" w:cs="Calibri"/>
+                <w:color w:val="000000"/>
+              </w:rPr>
+              <w:t>40031.24</w:t>
+            </w:r>
           </w:p>
         </w:tc>
       </w:tr>
@@ -2216,6 +2237,13 @@
                 <w:lang w:val="es-419"/>
               </w:rPr>
             </w:pPr>
+            <w:r>
+              <w:rPr>
+                <w:rFonts w:ascii="Dax-Regular" w:eastAsia="Times New Roman" w:hAnsi="Dax-Regular" w:cs="Calibri"/>
+                <w:color w:val="000000"/>
+              </w:rPr>
+              <w:t>333.33</w:t>
+            </w:r>
           </w:p>
         </w:tc>
         <w:tc>
@@ -2238,7 +2266,7 @@
     </w:tbl>
     <w:p>
       <w:pPr>
-        <w:pStyle w:val="Descripcin"/>
+        <w:pStyle w:val="Caption"/>
         <w:jc w:val="center"/>
         <w:rPr>
           <w:rFonts w:ascii="Dax-Regular" w:hAnsi="Dax-Regular"/>
@@ -2290,7 +2318,7 @@
     </w:p>
     <w:p>
       <w:pPr>
-        <w:pStyle w:val="Ttulo1"/>
+        <w:pStyle w:val="Heading1"/>
         <w:rPr>
           <w:b/>
           <w:bCs/>
@@ -2310,7 +2338,7 @@
     </w:p>
     <w:p>
       <w:pPr>
-        <w:pStyle w:val="Ttulo2"/>
+        <w:pStyle w:val="Heading2"/>
         <w:rPr>
           <w:b/>
           <w:bCs/>
@@ -2930,7 +2958,7 @@
     </w:tbl>
     <w:p>
       <w:pPr>
-        <w:pStyle w:val="Descripcin"/>
+        <w:pStyle w:val="Caption"/>
         <w:jc w:val="center"/>
         <w:rPr>
           <w:lang w:val="es-419"/>
@@ -3575,7 +3603,7 @@
     </w:tbl>
     <w:p>
       <w:pPr>
-        <w:pStyle w:val="Descripcin"/>
+        <w:pStyle w:val="Caption"/>
         <w:ind w:left="360"/>
         <w:rPr>
           <w:lang w:val="es-419"/>
@@ -3626,7 +3654,7 @@
     </w:p>
     <w:tbl>
       <w:tblPr>
-        <w:tblStyle w:val="Tablaconcuadrcula2-nfasis3"/>
+        <w:tblStyle w:val="GridTable2-Accent3"/>
         <w:tblW w:w="0" w:type="auto"/>
         <w:jc w:val="center"/>
         <w:tblLook w:val="04A0" w:firstRow="1" w:lastRow="0" w:firstColumn="1" w:lastColumn="0" w:noHBand="0" w:noVBand="1"/>
@@ -4020,7 +4048,7 @@
     </w:tbl>
     <w:p>
       <w:pPr>
-        <w:pStyle w:val="Descripcin"/>
+        <w:pStyle w:val="Caption"/>
         <w:jc w:val="center"/>
         <w:rPr>
           <w:rFonts w:ascii="Dax-Regular" w:hAnsi="Dax-Regular"/>
@@ -4072,7 +4100,7 @@
     </w:p>
     <w:p>
       <w:pPr>
-        <w:pStyle w:val="Ttulo1"/>
+        <w:pStyle w:val="Heading1"/>
         <w:rPr>
           <w:b/>
           <w:bCs/>
@@ -4092,7 +4120,7 @@
     </w:p>
     <w:p>
       <w:pPr>
-        <w:pStyle w:val="Prrafodelista"/>
+        <w:pStyle w:val="ListParagraph"/>
         <w:numPr>
           <w:ilvl w:val="0"/>
           <w:numId w:val="7"/>
@@ -4113,7 +4141,7 @@
     </w:p>
     <w:p>
       <w:pPr>
-        <w:pStyle w:val="Prrafodelista"/>
+        <w:pStyle w:val="ListParagraph"/>
         <w:numPr>
           <w:ilvl w:val="0"/>
           <w:numId w:val="7"/>
@@ -4134,7 +4162,7 @@
     </w:p>
     <w:p>
       <w:pPr>
-        <w:pStyle w:val="Prrafodelista"/>
+        <w:pStyle w:val="ListParagraph"/>
         <w:numPr>
           <w:ilvl w:val="0"/>
           <w:numId w:val="7"/>
@@ -4162,7 +4190,7 @@
     </w:p>
     <w:p>
       <w:pPr>
-        <w:pStyle w:val="Prrafodelista"/>
+        <w:pStyle w:val="ListParagraph"/>
         <w:numPr>
           <w:ilvl w:val="0"/>
           <w:numId w:val="7"/>
@@ -4197,7 +4225,7 @@
     </w:p>
     <w:p>
       <w:pPr>
-        <w:pStyle w:val="Prrafodelista"/>
+        <w:pStyle w:val="ListParagraph"/>
         <w:numPr>
           <w:ilvl w:val="0"/>
           <w:numId w:val="7"/>
@@ -4274,6 +4302,277 @@
     </w:p>
     <w:p>
       <w:pPr>
+        <w:spacing w:after="0"/>
+        <w:rPr>
+          <w:rFonts w:asciiTheme="majorHAnsi" w:hAnsiTheme="majorHAnsi" w:cstheme="majorHAnsi"/>
+          <w:b/>
+          <w:bCs/>
+          <w:color w:val="2F5496" w:themeColor="accent1" w:themeShade="BF"/>
+          <w:sz w:val="32"/>
+          <w:szCs w:val="32"/>
+          <w:lang w:val="es-419"/>
+        </w:rPr>
+      </w:pPr>
+      <w:r>
+        <w:rPr>
+          <w:rFonts w:asciiTheme="majorHAnsi" w:hAnsiTheme="majorHAnsi" w:cstheme="majorHAnsi"/>
+          <w:b/>
+          <w:bCs/>
+          <w:color w:val="2F5496" w:themeColor="accent1" w:themeShade="BF"/>
+          <w:sz w:val="32"/>
+          <w:szCs w:val="32"/>
+          <w:lang w:val="es-419"/>
+        </w:rPr>
+        <w:t>Respuesta a las preguntas de an</w:t>
+      </w:r>
+      <w:r>
+        <w:rPr>
+          <w:rFonts w:asciiTheme="majorHAnsi" w:hAnsiTheme="majorHAnsi" w:cstheme="majorHAnsi"/>
+          <w:b/>
+          <w:bCs/>
+          <w:noProof w:val="0"/>
+          <w:color w:val="2F5496" w:themeColor="accent1" w:themeShade="BF"/>
+          <w:sz w:val="32"/>
+          <w:szCs w:val="32"/>
+          <w:lang w:val="es-419"/>
+        </w:rPr>
+        <w:t>á</w:t>
+      </w:r>
+      <w:r>
+        <w:rPr>
+          <w:rFonts w:asciiTheme="majorHAnsi" w:hAnsiTheme="majorHAnsi" w:cstheme="majorHAnsi"/>
+          <w:b/>
+          <w:bCs/>
+          <w:color w:val="2F5496" w:themeColor="accent1" w:themeShade="BF"/>
+          <w:sz w:val="32"/>
+          <w:szCs w:val="32"/>
+          <w:lang w:val="es-419"/>
+        </w:rPr>
+        <w:t>lisis</w:t>
+      </w:r>
+    </w:p>
+    <w:p>
+      <w:pPr>
+        <w:pStyle w:val="ListParagraph"/>
+        <w:numPr>
+          <w:ilvl w:val="0"/>
+          <w:numId w:val="11"/>
+        </w:numPr>
+        <w:spacing w:after="0"/>
+        <w:rPr>
+          <w:rFonts w:ascii="Dax-Regular" w:hAnsi="Dax-Regular" w:cstheme="majorHAnsi"/>
+          <w:lang w:val="es-419"/>
+        </w:rPr>
+      </w:pPr>
+      <w:r>
+        <w:rPr>
+          <w:rFonts w:ascii="Dax-Regular" w:hAnsi="Dax-Regular" w:cstheme="majorHAnsi"/>
+          <w:lang w:val="es-419"/>
+        </w:rPr>
+        <w:t>–</w:t>
+      </w:r>
+    </w:p>
+    <w:p>
+      <w:pPr>
+        <w:pStyle w:val="ListParagraph"/>
+        <w:numPr>
+          <w:ilvl w:val="0"/>
+          <w:numId w:val="11"/>
+        </w:numPr>
+        <w:spacing w:after="0"/>
+        <w:rPr>
+          <w:rFonts w:ascii="Dax-Regular" w:hAnsi="Dax-Regular" w:cstheme="majorHAnsi"/>
+          <w:lang w:val="es-419"/>
+        </w:rPr>
+      </w:pPr>
+      <w:r>
+        <w:rPr>
+          <w:rFonts w:ascii="Dax-Regular" w:hAnsi="Dax-Regular" w:cstheme="majorHAnsi"/>
+          <w:lang w:val="es-419"/>
+        </w:rPr>
+        <w:t>–</w:t>
+      </w:r>
+    </w:p>
+    <w:p>
+      <w:pPr>
+        <w:pStyle w:val="ListParagraph"/>
+        <w:numPr>
+          <w:ilvl w:val="0"/>
+          <w:numId w:val="11"/>
+        </w:numPr>
+        <w:spacing w:after="0"/>
+        <w:rPr>
+          <w:rFonts w:ascii="Dax-Regular" w:hAnsi="Dax-Regular" w:cstheme="majorHAnsi"/>
+          <w:lang w:val="es-419"/>
+        </w:rPr>
+      </w:pPr>
+      <w:r>
+        <w:rPr>
+          <w:rFonts w:ascii="Dax-Regular" w:hAnsi="Dax-Regular" w:cstheme="majorHAnsi"/>
+          <w:lang w:val="es-419"/>
+        </w:rPr>
+        <w:t>–</w:t>
+      </w:r>
+    </w:p>
+    <w:p>
+      <w:pPr>
+        <w:pStyle w:val="ListParagraph"/>
+        <w:numPr>
+          <w:ilvl w:val="0"/>
+          <w:numId w:val="11"/>
+        </w:numPr>
+        <w:spacing w:after="0"/>
+        <w:rPr>
+          <w:rFonts w:ascii="Dax-Regular" w:hAnsi="Dax-Regular" w:cstheme="majorHAnsi"/>
+          <w:lang w:val="es-419"/>
+        </w:rPr>
+      </w:pPr>
+      <w:r>
+        <w:rPr>
+          <w:rFonts w:ascii="Dax-Regular" w:hAnsi="Dax-Regular" w:cstheme="majorHAnsi"/>
+          <w:lang w:val="es-419"/>
+        </w:rPr>
+        <w:t xml:space="preserve">De acuerdo a los datos obtenidos en cada una de las maquinas, podemos concluir que la Estructura de Datos que funciona mejor es la ARRAY_LIST, debido a que el tiempo de ejecucion al utilizar algoritmos de organizacion con esta estructura es menor y con una gran diferencia de tiempo con la de SINGLE_LINKED, ya que esta puede llegar a tomar un largo tiempo para que termine de procesar los datos. En las tablas se alcanza a observar que este segundo tipo de estructura puede llegar a tomar </w:t>
+      </w:r>
+      <w:r>
+        <w:rPr>
+          <w:rFonts w:ascii="Dax-Regular" w:hAnsi="Dax-Regular" w:cstheme="majorHAnsi"/>
+          <w:lang w:val="es-419"/>
+        </w:rPr>
+        <w:t xml:space="preserve">mucho mas tiempo </w:t>
+      </w:r>
+      <w:r>
+        <w:rPr>
+          <w:rFonts w:ascii="Dax-Regular" w:hAnsi="Dax-Regular" w:cstheme="majorHAnsi"/>
+          <w:lang w:val="es-419"/>
+        </w:rPr>
+        <w:t>en organizar los datos, utilizando algorimos de sorting como InsertionSort, ShellSort y  QuckSort.</w:t>
+      </w:r>
+    </w:p>
+    <w:p>
+      <w:pPr>
+        <w:pStyle w:val="ListParagraph"/>
+        <w:numPr>
+          <w:ilvl w:val="0"/>
+          <w:numId w:val="11"/>
+        </w:numPr>
+        <w:spacing w:after="0"/>
+        <w:rPr>
+          <w:rFonts w:ascii="Dax-Regular" w:hAnsi="Dax-Regular" w:cstheme="majorHAnsi"/>
+          <w:lang w:val="es-419"/>
+        </w:rPr>
+      </w:pPr>
+      <w:r>
+        <w:rPr>
+          <w:rFonts w:ascii="Dax-Regular" w:hAnsi="Dax-Regular" w:cstheme="majorHAnsi"/>
+          <w:lang w:val="es-419"/>
+        </w:rPr>
+        <w:t>Ranking</w:t>
+      </w:r>
+    </w:p>
+    <w:p>
+      <w:pPr>
+        <w:pStyle w:val="ListParagraph"/>
+        <w:numPr>
+          <w:ilvl w:val="3"/>
+          <w:numId w:val="7"/>
+        </w:numPr>
+        <w:spacing w:after="0"/>
+        <w:rPr>
+          <w:rFonts w:ascii="Dax-Regular" w:hAnsi="Dax-Regular" w:cstheme="majorHAnsi"/>
+          <w:lang w:val="es-419"/>
+        </w:rPr>
+      </w:pPr>
+      <w:r>
+        <w:rPr>
+          <w:rFonts w:ascii="Dax-Regular" w:hAnsi="Dax-Regular" w:cstheme="majorHAnsi"/>
+          <w:lang w:val="es-419"/>
+        </w:rPr>
+        <w:t>Merge Sort – Mayor Eficiencia</w:t>
+      </w:r>
+    </w:p>
+    <w:p>
+      <w:pPr>
+        <w:pStyle w:val="ListParagraph"/>
+        <w:numPr>
+          <w:ilvl w:val="3"/>
+          <w:numId w:val="7"/>
+        </w:numPr>
+        <w:spacing w:after="0"/>
+        <w:rPr>
+          <w:rFonts w:ascii="Dax-Regular" w:hAnsi="Dax-Regular" w:cstheme="majorHAnsi"/>
+          <w:lang w:val="es-419"/>
+        </w:rPr>
+      </w:pPr>
+      <w:r>
+        <w:rPr>
+          <w:rFonts w:ascii="Dax-Regular" w:hAnsi="Dax-Regular" w:cstheme="majorHAnsi"/>
+          <w:lang w:val="es-419"/>
+        </w:rPr>
+        <w:t>Quick Sort</w:t>
+      </w:r>
+    </w:p>
+    <w:p>
+      <w:pPr>
+        <w:pStyle w:val="ListParagraph"/>
+        <w:numPr>
+          <w:ilvl w:val="3"/>
+          <w:numId w:val="7"/>
+        </w:numPr>
+        <w:spacing w:after="0"/>
+        <w:rPr>
+          <w:rFonts w:ascii="Dax-Regular" w:hAnsi="Dax-Regular" w:cstheme="majorHAnsi"/>
+          <w:lang w:val="es-419"/>
+        </w:rPr>
+      </w:pPr>
+      <w:r>
+        <w:rPr>
+          <w:rFonts w:ascii="Dax-Regular" w:hAnsi="Dax-Regular" w:cstheme="majorHAnsi"/>
+          <w:lang w:val="es-419"/>
+        </w:rPr>
+        <w:t>Shell Sort</w:t>
+      </w:r>
+    </w:p>
+    <w:p>
+      <w:pPr>
+        <w:pStyle w:val="ListParagraph"/>
+        <w:numPr>
+          <w:ilvl w:val="3"/>
+          <w:numId w:val="7"/>
+        </w:numPr>
+        <w:spacing w:after="0"/>
+        <w:rPr>
+          <w:rFonts w:ascii="Dax-Regular" w:hAnsi="Dax-Regular" w:cstheme="majorHAnsi"/>
+          <w:lang w:val="es-419"/>
+        </w:rPr>
+      </w:pPr>
+      <w:r>
+        <w:rPr>
+          <w:rFonts w:ascii="Dax-Regular" w:hAnsi="Dax-Regular" w:cstheme="majorHAnsi"/>
+          <w:lang w:val="es-419"/>
+        </w:rPr>
+        <w:t>Insertion Sort – Menor Eficiencia</w:t>
+      </w:r>
+    </w:p>
+    <w:p>
+      <w:pPr>
+        <w:rPr>
+          <w:noProof w:val="0"/>
+          <w:lang w:val="es-419"/>
+        </w:rPr>
+      </w:pPr>
+    </w:p>
+    <w:p>
+      <w:pPr>
+        <w:spacing w:after="0"/>
+        <w:jc w:val="both"/>
+        <w:rPr>
+          <w:lang w:val="es-419"/>
+        </w:rPr>
+      </w:pPr>
+    </w:p>
+    <w:p>
+      <w:pPr>
         <w:tabs>
           <w:tab w:val="left" w:pos="4215"/>
         </w:tabs>
@@ -4289,14 +4588,6 @@
         </w:rPr>
         <w:tab/>
       </w:r>
-    </w:p>
-    <w:p>
-      <w:pPr>
-        <w:rPr>
-          <w:noProof w:val="0"/>
-          <w:lang w:val="es-419"/>
-        </w:rPr>
-      </w:pPr>
     </w:p>
     <w:p>
       <w:pPr>
@@ -4907,6 +5198,92 @@
     </w:lvl>
   </w:abstractNum>
   <w:abstractNum w:abstractNumId="6" w15:restartNumberingAfterBreak="0">
+    <w:nsid w:val="46707055"/>
+    <w:multiLevelType w:val="hybridMultilevel"/>
+    <w:tmpl w:val="F95276CE"/>
+    <w:lvl w:ilvl="0" w:tplc="0409000F">
+      <w:start w:val="1"/>
+      <w:numFmt w:val="decimal"/>
+      <w:lvlText w:val="%1."/>
+      <w:lvlJc w:val="left"/>
+      <w:pPr>
+        <w:ind w:left="720" w:hanging="360"/>
+      </w:pPr>
+    </w:lvl>
+    <w:lvl w:ilvl="1" w:tplc="04090019" w:tentative="1">
+      <w:start w:val="1"/>
+      <w:numFmt w:val="lowerLetter"/>
+      <w:lvlText w:val="%2."/>
+      <w:lvlJc w:val="left"/>
+      <w:pPr>
+        <w:ind w:left="1440" w:hanging="360"/>
+      </w:pPr>
+    </w:lvl>
+    <w:lvl w:ilvl="2" w:tplc="0409001B" w:tentative="1">
+      <w:start w:val="1"/>
+      <w:numFmt w:val="lowerRoman"/>
+      <w:lvlText w:val="%3."/>
+      <w:lvlJc w:val="right"/>
+      <w:pPr>
+        <w:ind w:left="2160" w:hanging="180"/>
+      </w:pPr>
+    </w:lvl>
+    <w:lvl w:ilvl="3" w:tplc="0409000F" w:tentative="1">
+      <w:start w:val="1"/>
+      <w:numFmt w:val="decimal"/>
+      <w:lvlText w:val="%4."/>
+      <w:lvlJc w:val="left"/>
+      <w:pPr>
+        <w:ind w:left="2880" w:hanging="360"/>
+      </w:pPr>
+    </w:lvl>
+    <w:lvl w:ilvl="4" w:tplc="04090019" w:tentative="1">
+      <w:start w:val="1"/>
+      <w:numFmt w:val="lowerLetter"/>
+      <w:lvlText w:val="%5."/>
+      <w:lvlJc w:val="left"/>
+      <w:pPr>
+        <w:ind w:left="3600" w:hanging="360"/>
+      </w:pPr>
+    </w:lvl>
+    <w:lvl w:ilvl="5" w:tplc="0409001B" w:tentative="1">
+      <w:start w:val="1"/>
+      <w:numFmt w:val="lowerRoman"/>
+      <w:lvlText w:val="%6."/>
+      <w:lvlJc w:val="right"/>
+      <w:pPr>
+        <w:ind w:left="4320" w:hanging="180"/>
+      </w:pPr>
+    </w:lvl>
+    <w:lvl w:ilvl="6" w:tplc="0409000F" w:tentative="1">
+      <w:start w:val="1"/>
+      <w:numFmt w:val="decimal"/>
+      <w:lvlText w:val="%7."/>
+      <w:lvlJc w:val="left"/>
+      <w:pPr>
+        <w:ind w:left="5040" w:hanging="360"/>
+      </w:pPr>
+    </w:lvl>
+    <w:lvl w:ilvl="7" w:tplc="04090019" w:tentative="1">
+      <w:start w:val="1"/>
+      <w:numFmt w:val="lowerLetter"/>
+      <w:lvlText w:val="%8."/>
+      <w:lvlJc w:val="left"/>
+      <w:pPr>
+        <w:ind w:left="5760" w:hanging="360"/>
+      </w:pPr>
+    </w:lvl>
+    <w:lvl w:ilvl="8" w:tplc="0409001B" w:tentative="1">
+      <w:start w:val="1"/>
+      <w:numFmt w:val="lowerRoman"/>
+      <w:lvlText w:val="%9."/>
+      <w:lvlJc w:val="right"/>
+      <w:pPr>
+        <w:ind w:left="6480" w:hanging="180"/>
+      </w:pPr>
+    </w:lvl>
+  </w:abstractNum>
+  <w:abstractNum w:abstractNumId="7" w15:restartNumberingAfterBreak="0">
     <w:nsid w:val="48077949"/>
     <w:multiLevelType w:val="hybridMultilevel"/>
     <w:tmpl w:val="230E49A2"/>
@@ -4995,7 +5372,7 @@
       </w:pPr>
     </w:lvl>
   </w:abstractNum>
-  <w:abstractNum w:abstractNumId="7" w15:restartNumberingAfterBreak="0">
+  <w:abstractNum w:abstractNumId="8" w15:restartNumberingAfterBreak="0">
     <w:nsid w:val="54BB6325"/>
     <w:multiLevelType w:val="hybridMultilevel"/>
     <w:tmpl w:val="BA3CFEEE"/>
@@ -5087,7 +5464,7 @@
       </w:pPr>
     </w:lvl>
   </w:abstractNum>
-  <w:abstractNum w:abstractNumId="8" w15:restartNumberingAfterBreak="0">
+  <w:abstractNum w:abstractNumId="9" w15:restartNumberingAfterBreak="0">
     <w:nsid w:val="5B290FCB"/>
     <w:multiLevelType w:val="hybridMultilevel"/>
     <w:tmpl w:val="230E49A2"/>
@@ -5176,7 +5553,7 @@
       </w:pPr>
     </w:lvl>
   </w:abstractNum>
-  <w:abstractNum w:abstractNumId="9" w15:restartNumberingAfterBreak="0">
+  <w:abstractNum w:abstractNumId="10" w15:restartNumberingAfterBreak="0">
     <w:nsid w:val="62CC7790"/>
     <w:multiLevelType w:val="hybridMultilevel"/>
     <w:tmpl w:val="324E3F1A"/>
@@ -5266,10 +5643,10 @@
     <w:abstractNumId w:val="5"/>
   </w:num>
   <w:num w:numId="2">
-    <w:abstractNumId w:val="6"/>
+    <w:abstractNumId w:val="7"/>
   </w:num>
   <w:num w:numId="3">
-    <w:abstractNumId w:val="8"/>
+    <w:abstractNumId w:val="9"/>
   </w:num>
   <w:num w:numId="4">
     <w:abstractNumId w:val="3"/>
@@ -5284,13 +5661,16 @@
     <w:abstractNumId w:val="1"/>
   </w:num>
   <w:num w:numId="8">
-    <w:abstractNumId w:val="9"/>
+    <w:abstractNumId w:val="10"/>
   </w:num>
   <w:num w:numId="9">
     <w:abstractNumId w:val="2"/>
   </w:num>
   <w:num w:numId="10">
-    <w:abstractNumId w:val="7"/>
+    <w:abstractNumId w:val="8"/>
+  </w:num>
+  <w:num w:numId="11">
+    <w:abstractNumId w:val="6"/>
   </w:num>
 </w:numbering>
 </file>
@@ -5698,11 +6078,11 @@
       <w:noProof/>
     </w:rPr>
   </w:style>
-  <w:style w:type="paragraph" w:styleId="Ttulo1">
+  <w:style w:type="paragraph" w:styleId="Heading1">
     <w:name w:val="heading 1"/>
     <w:basedOn w:val="Normal"/>
     <w:next w:val="Normal"/>
-    <w:link w:val="Ttulo1Car"/>
+    <w:link w:val="Heading1Char"/>
     <w:uiPriority w:val="9"/>
     <w:qFormat/>
     <w:rsid w:val="001826C9"/>
@@ -5719,11 +6099,11 @@
       <w:szCs w:val="32"/>
     </w:rPr>
   </w:style>
-  <w:style w:type="paragraph" w:styleId="Ttulo2">
+  <w:style w:type="paragraph" w:styleId="Heading2">
     <w:name w:val="heading 2"/>
     <w:basedOn w:val="Normal"/>
     <w:next w:val="Normal"/>
-    <w:link w:val="Ttulo2Car"/>
+    <w:link w:val="Heading2Char"/>
     <w:uiPriority w:val="9"/>
     <w:unhideWhenUsed/>
     <w:qFormat/>
@@ -5741,13 +6121,13 @@
       <w:szCs w:val="26"/>
     </w:rPr>
   </w:style>
-  <w:style w:type="character" w:default="1" w:styleId="Fuentedeprrafopredeter">
+  <w:style w:type="character" w:default="1" w:styleId="DefaultParagraphFont">
     <w:name w:val="Default Paragraph Font"/>
     <w:uiPriority w:val="1"/>
     <w:semiHidden/>
     <w:unhideWhenUsed/>
   </w:style>
-  <w:style w:type="table" w:default="1" w:styleId="Tablanormal">
+  <w:style w:type="table" w:default="1" w:styleId="TableNormal">
     <w:name w:val="Normal Table"/>
     <w:uiPriority w:val="99"/>
     <w:semiHidden/>
@@ -5762,17 +6142,17 @@
       </w:tblCellMar>
     </w:tblPr>
   </w:style>
-  <w:style w:type="numbering" w:default="1" w:styleId="Sinlista">
+  <w:style w:type="numbering" w:default="1" w:styleId="NoList">
     <w:name w:val="No List"/>
     <w:uiPriority w:val="99"/>
     <w:semiHidden/>
     <w:unhideWhenUsed/>
   </w:style>
-  <w:style w:type="paragraph" w:styleId="Ttulo">
+  <w:style w:type="paragraph" w:styleId="Title">
     <w:name w:val="Title"/>
     <w:basedOn w:val="Normal"/>
     <w:next w:val="Normal"/>
-    <w:link w:val="TtuloCar"/>
+    <w:link w:val="TitleChar"/>
     <w:uiPriority w:val="10"/>
     <w:qFormat/>
     <w:rsid w:val="00BA3B38"/>
@@ -5788,10 +6168,10 @@
       <w:szCs w:val="56"/>
     </w:rPr>
   </w:style>
-  <w:style w:type="character" w:customStyle="1" w:styleId="TtuloCar">
-    <w:name w:val="Título Car"/>
-    <w:basedOn w:val="Fuentedeprrafopredeter"/>
-    <w:link w:val="Ttulo"/>
+  <w:style w:type="character" w:customStyle="1" w:styleId="TitleChar">
+    <w:name w:val="Title Char"/>
+    <w:basedOn w:val="DefaultParagraphFont"/>
+    <w:link w:val="Title"/>
     <w:uiPriority w:val="10"/>
     <w:rsid w:val="00BA3B38"/>
     <w:rPr>
@@ -5803,7 +6183,7 @@
       <w:szCs w:val="56"/>
     </w:rPr>
   </w:style>
-  <w:style w:type="paragraph" w:styleId="Prrafodelista">
+  <w:style w:type="paragraph" w:styleId="ListParagraph">
     <w:name w:val="List Paragraph"/>
     <w:basedOn w:val="Normal"/>
     <w:uiPriority w:val="34"/>
@@ -5817,7 +6197,7 @@
       <w:noProof w:val="0"/>
     </w:rPr>
   </w:style>
-  <w:style w:type="paragraph" w:styleId="Descripcin">
+  <w:style w:type="paragraph" w:styleId="Caption">
     <w:name w:val="caption"/>
     <w:basedOn w:val="Normal"/>
     <w:next w:val="Normal"/>
@@ -5837,9 +6217,9 @@
       <w:szCs w:val="18"/>
     </w:rPr>
   </w:style>
-  <w:style w:type="table" w:styleId="Tabladecuadrcula2">
+  <w:style w:type="table" w:styleId="GridTable2">
     <w:name w:val="Grid Table 2"/>
-    <w:basedOn w:val="Tablanormal"/>
+    <w:basedOn w:val="TableNormal"/>
     <w:uiPriority w:val="47"/>
     <w:rsid w:val="005C50D1"/>
     <w:pPr>
@@ -5912,9 +6292,9 @@
       </w:tcPr>
     </w:tblStylePr>
   </w:style>
-  <w:style w:type="table" w:styleId="Tablaconcuadrcula2-nfasis3">
+  <w:style w:type="table" w:styleId="GridTable2-Accent3">
     <w:name w:val="Grid Table 2 Accent 3"/>
-    <w:basedOn w:val="Tablanormal"/>
+    <w:basedOn w:val="TableNormal"/>
     <w:uiPriority w:val="47"/>
     <w:rsid w:val="00392066"/>
     <w:pPr>
@@ -5987,10 +6367,10 @@
       </w:tcPr>
     </w:tblStylePr>
   </w:style>
-  <w:style w:type="character" w:customStyle="1" w:styleId="Ttulo1Car">
-    <w:name w:val="Título 1 Car"/>
-    <w:basedOn w:val="Fuentedeprrafopredeter"/>
-    <w:link w:val="Ttulo1"/>
+  <w:style w:type="character" w:customStyle="1" w:styleId="Heading1Char">
+    <w:name w:val="Heading 1 Char"/>
+    <w:basedOn w:val="DefaultParagraphFont"/>
+    <w:link w:val="Heading1"/>
     <w:uiPriority w:val="9"/>
     <w:rsid w:val="001826C9"/>
     <w:rPr>
@@ -6001,10 +6381,10 @@
       <w:szCs w:val="32"/>
     </w:rPr>
   </w:style>
-  <w:style w:type="character" w:customStyle="1" w:styleId="Ttulo2Car">
-    <w:name w:val="Título 2 Car"/>
-    <w:basedOn w:val="Fuentedeprrafopredeter"/>
-    <w:link w:val="Ttulo2"/>
+  <w:style w:type="character" w:customStyle="1" w:styleId="Heading2Char">
+    <w:name w:val="Heading 2 Char"/>
+    <w:basedOn w:val="DefaultParagraphFont"/>
+    <w:link w:val="Heading2"/>
     <w:uiPriority w:val="9"/>
     <w:rsid w:val="001826C9"/>
     <w:rPr>
@@ -6314,115 +6694,6 @@
 </file>
 
 <file path=customXml/item1.xml><?xml version="1.0" encoding="utf-8"?>
-<p:properties xmlns:p="http://schemas.microsoft.com/office/2006/metadata/properties" xmlns:xsi="http://www.w3.org/2001/XMLSchema-instance" xmlns:pc="http://schemas.microsoft.com/office/infopath/2007/PartnerControls">
-  <documentManagement>
-    <SharedWithUsers xmlns="85e30bcc-d76c-4413-8e4d-2dce22fb0743">
-      <UserInfo>
-        <DisplayName>Carlos Andres Lozano Garzon</DisplayName>
-        <AccountId>13</AccountId>
-        <AccountType/>
-      </UserInfo>
-      <UserInfo>
-        <DisplayName>Dario Ernesto Correal Torres</DisplayName>
-        <AccountId>15</AccountId>
-        <AccountType/>
-      </UserInfo>
-      <UserInfo>
-        <DisplayName>Mario  Fernando De la rosa Rosero</DisplayName>
-        <AccountId>16</AccountId>
-        <AccountType/>
-      </UserInfo>
-      <UserInfo>
-        <DisplayName>Christian Camilo Aparicio Baquen</DisplayName>
-        <AccountId>50</AccountId>
-        <AccountType/>
-      </UserInfo>
-      <UserInfo>
-        <DisplayName>Arturo Henao Chaparro</DisplayName>
-        <AccountId>48</AccountId>
-        <AccountType/>
-      </UserInfo>
-      <UserInfo>
-        <DisplayName>Luis Esteban Florez Salamanca</DisplayName>
-        <AccountId>33</AccountId>
-        <AccountType/>
-      </UserInfo>
-      <UserInfo>
-        <DisplayName>Ivan David Salazar Cardenas</DisplayName>
-        <AccountId>52</AccountId>
-        <AccountType/>
-      </UserInfo>
-      <UserInfo>
-        <DisplayName>Juan Carlos Marin Morales</DisplayName>
-        <AccountId>53</AccountId>
-        <AccountType/>
-      </UserInfo>
-      <UserInfo>
-        <DisplayName>Sofia Duque Gomez</DisplayName>
-        <AccountId>60</AccountId>
-        <AccountType/>
-      </UserInfo>
-      <UserInfo>
-        <DisplayName>Andres Felipe Romero Brand</DisplayName>
-        <AccountId>91</AccountId>
-        <AccountType/>
-      </UserInfo>
-      <UserInfo>
-        <DisplayName>Lindsay Vanessa Pinto Morato</DisplayName>
-        <AccountId>92</AccountId>
-        <AccountType/>
-      </UserInfo>
-      <UserInfo>
-        <DisplayName>Miguel Angel Acosta Walteros</DisplayName>
-        <AccountId>94</AccountId>
-        <AccountType/>
-      </UserInfo>
-      <UserInfo>
-        <DisplayName>Juan David Diaz Ipuz</DisplayName>
-        <AccountId>90</AccountId>
-        <AccountType/>
-      </UserInfo>
-      <UserInfo>
-        <DisplayName>Lily Aitana valentina Duque Chavez</DisplayName>
-        <AccountId>17</AccountId>
-        <AccountType/>
-      </UserInfo>
-      <UserInfo>
-        <DisplayName>Isaac David Bermudez Lara</DisplayName>
-        <AccountId>95</AccountId>
-        <AccountType/>
-      </UserInfo>
-      <UserInfo>
-        <DisplayName>Daniel Alejandro Angel Fuertes</DisplayName>
-        <AccountId>55</AccountId>
-        <AccountType/>
-      </UserInfo>
-      <UserInfo>
-        <DisplayName>Jeniffer Liliam Mendoza Espinosa</DisplayName>
-        <AccountId>97</AccountId>
-        <AccountType/>
-      </UserInfo>
-      <UserInfo>
-        <DisplayName>Kevin Cohen Solano</DisplayName>
-        <AccountId>93</AccountId>
-        <AccountType/>
-      </UserInfo>
-      <UserInfo>
-        <DisplayName>Cesar Luis Moreno Gonzalez</DisplayName>
-        <AccountId>96</AccountId>
-        <AccountType/>
-      </UserInfo>
-      <UserInfo>
-        <DisplayName>Jose Cristobal Arroyo Castellanos</DisplayName>
-        <AccountId>54</AccountId>
-        <AccountType/>
-      </UserInfo>
-    </SharedWithUsers>
-  </documentManagement>
-</p:properties>
-</file>
-
-<file path=customXml/item2.xml><?xml version="1.0" encoding="utf-8"?>
 <ct:contentTypeSchema xmlns:ct="http://schemas.microsoft.com/office/2006/metadata/contentType" xmlns:ma="http://schemas.microsoft.com/office/2006/metadata/properties/metaAttributes" ct:_="" ma:_="" ma:contentTypeName="Documento" ma:contentTypeID="0x01010023858CF01A2EF24688B692775F4C60A4" ma:contentTypeVersion="12" ma:contentTypeDescription="Crear nuevo documento." ma:contentTypeScope="" ma:versionID="6ca5caf3e573104b48cd489fb7ebf238">
   <xsd:schema xmlns:xsd="http://www.w3.org/2001/XMLSchema" xmlns:xs="http://www.w3.org/2001/XMLSchema" xmlns:p="http://schemas.microsoft.com/office/2006/metadata/properties" xmlns:ns2="164883f8-7691-4ecf-b54a-664c0d0edefe" xmlns:ns3="85e30bcc-d76c-4413-8e4d-2dce22fb0743" targetNamespace="http://schemas.microsoft.com/office/2006/metadata/properties" ma:root="true" ma:fieldsID="f8ff97dc266d6a6a16fe4e7cad907b60" ns2:_="" ns3:_="">
     <xsd:import namespace="164883f8-7691-4ecf-b54a-664c0d0edefe"/>
@@ -6639,6 +6910,115 @@
 </ct:contentTypeSchema>
 </file>
 
+<file path=customXml/item2.xml><?xml version="1.0" encoding="utf-8"?>
+<p:properties xmlns:p="http://schemas.microsoft.com/office/2006/metadata/properties" xmlns:xsi="http://www.w3.org/2001/XMLSchema-instance" xmlns:pc="http://schemas.microsoft.com/office/infopath/2007/PartnerControls">
+  <documentManagement>
+    <SharedWithUsers xmlns="85e30bcc-d76c-4413-8e4d-2dce22fb0743">
+      <UserInfo>
+        <DisplayName>Carlos Andres Lozano Garzon</DisplayName>
+        <AccountId>13</AccountId>
+        <AccountType/>
+      </UserInfo>
+      <UserInfo>
+        <DisplayName>Dario Ernesto Correal Torres</DisplayName>
+        <AccountId>15</AccountId>
+        <AccountType/>
+      </UserInfo>
+      <UserInfo>
+        <DisplayName>Mario  Fernando De la rosa Rosero</DisplayName>
+        <AccountId>16</AccountId>
+        <AccountType/>
+      </UserInfo>
+      <UserInfo>
+        <DisplayName>Christian Camilo Aparicio Baquen</DisplayName>
+        <AccountId>50</AccountId>
+        <AccountType/>
+      </UserInfo>
+      <UserInfo>
+        <DisplayName>Arturo Henao Chaparro</DisplayName>
+        <AccountId>48</AccountId>
+        <AccountType/>
+      </UserInfo>
+      <UserInfo>
+        <DisplayName>Luis Esteban Florez Salamanca</DisplayName>
+        <AccountId>33</AccountId>
+        <AccountType/>
+      </UserInfo>
+      <UserInfo>
+        <DisplayName>Ivan David Salazar Cardenas</DisplayName>
+        <AccountId>52</AccountId>
+        <AccountType/>
+      </UserInfo>
+      <UserInfo>
+        <DisplayName>Juan Carlos Marin Morales</DisplayName>
+        <AccountId>53</AccountId>
+        <AccountType/>
+      </UserInfo>
+      <UserInfo>
+        <DisplayName>Sofia Duque Gomez</DisplayName>
+        <AccountId>60</AccountId>
+        <AccountType/>
+      </UserInfo>
+      <UserInfo>
+        <DisplayName>Andres Felipe Romero Brand</DisplayName>
+        <AccountId>91</AccountId>
+        <AccountType/>
+      </UserInfo>
+      <UserInfo>
+        <DisplayName>Lindsay Vanessa Pinto Morato</DisplayName>
+        <AccountId>92</AccountId>
+        <AccountType/>
+      </UserInfo>
+      <UserInfo>
+        <DisplayName>Miguel Angel Acosta Walteros</DisplayName>
+        <AccountId>94</AccountId>
+        <AccountType/>
+      </UserInfo>
+      <UserInfo>
+        <DisplayName>Juan David Diaz Ipuz</DisplayName>
+        <AccountId>90</AccountId>
+        <AccountType/>
+      </UserInfo>
+      <UserInfo>
+        <DisplayName>Lily Aitana valentina Duque Chavez</DisplayName>
+        <AccountId>17</AccountId>
+        <AccountType/>
+      </UserInfo>
+      <UserInfo>
+        <DisplayName>Isaac David Bermudez Lara</DisplayName>
+        <AccountId>95</AccountId>
+        <AccountType/>
+      </UserInfo>
+      <UserInfo>
+        <DisplayName>Daniel Alejandro Angel Fuertes</DisplayName>
+        <AccountId>55</AccountId>
+        <AccountType/>
+      </UserInfo>
+      <UserInfo>
+        <DisplayName>Jeniffer Liliam Mendoza Espinosa</DisplayName>
+        <AccountId>97</AccountId>
+        <AccountType/>
+      </UserInfo>
+      <UserInfo>
+        <DisplayName>Kevin Cohen Solano</DisplayName>
+        <AccountId>93</AccountId>
+        <AccountType/>
+      </UserInfo>
+      <UserInfo>
+        <DisplayName>Cesar Luis Moreno Gonzalez</DisplayName>
+        <AccountId>96</AccountId>
+        <AccountType/>
+      </UserInfo>
+      <UserInfo>
+        <DisplayName>Jose Cristobal Arroyo Castellanos</DisplayName>
+        <AccountId>54</AccountId>
+        <AccountType/>
+      </UserInfo>
+    </SharedWithUsers>
+  </documentManagement>
+</p:properties>
+</file>
+
 <file path=customXml/item3.xml><?xml version="1.0" encoding="utf-8"?>
 <?mso-contentType ?>
 <FormTemplates xmlns="http://schemas.microsoft.com/sharepoint/v3/contenttype/forms">
@@ -6649,16 +7029,6 @@
 </file>
 
 <file path=customXml/itemProps1.xml><?xml version="1.0" encoding="utf-8"?>
-<ds:datastoreItem xmlns:ds="http://schemas.openxmlformats.org/officeDocument/2006/customXml" ds:itemID="{D8D55360-DA4E-4EE6-A532-0D8BE99E30A4}">
-  <ds:schemaRefs>
-    <ds:schemaRef ds:uri="http://schemas.microsoft.com/office/2006/metadata/properties"/>
-    <ds:schemaRef ds:uri="http://schemas.microsoft.com/office/infopath/2007/PartnerControls"/>
-    <ds:schemaRef ds:uri="85e30bcc-d76c-4413-8e4d-2dce22fb0743"/>
-  </ds:schemaRefs>
-</ds:datastoreItem>
-</file>
-
-<file path=customXml/itemProps2.xml><?xml version="1.0" encoding="utf-8"?>
 <ds:datastoreItem xmlns:ds="http://schemas.openxmlformats.org/officeDocument/2006/customXml" ds:itemID="{570DB6D3-8E6B-4426-9C2D-AC98993DD9BC}">
   <ds:schemaRefs>
     <ds:schemaRef ds:uri="http://schemas.microsoft.com/office/2006/metadata/contentType"/>
@@ -6677,6 +7047,16 @@
 </ds:datastoreItem>
 </file>
 
+<file path=customXml/itemProps2.xml><?xml version="1.0" encoding="utf-8"?>
+<ds:datastoreItem xmlns:ds="http://schemas.openxmlformats.org/officeDocument/2006/customXml" ds:itemID="{D8D55360-DA4E-4EE6-A532-0D8BE99E30A4}">
+  <ds:schemaRefs>
+    <ds:schemaRef ds:uri="http://schemas.microsoft.com/office/2006/metadata/properties"/>
+    <ds:schemaRef ds:uri="http://schemas.microsoft.com/office/infopath/2007/PartnerControls"/>
+    <ds:schemaRef ds:uri="85e30bcc-d76c-4413-8e4d-2dce22fb0743"/>
+  </ds:schemaRefs>
+</ds:datastoreItem>
+</file>
+
 <file path=customXml/itemProps3.xml><?xml version="1.0" encoding="utf-8"?>
 <ds:datastoreItem xmlns:ds="http://schemas.openxmlformats.org/officeDocument/2006/customXml" ds:itemID="{7DBE8262-9C92-4A1B-85FF-A533173B85D6}">
   <ds:schemaRefs>

</xml_diff>

<commit_message>
Hice los puntos 2,3,4,5. Por si algo, estaba pensando en complentar el 2, pero si tu lo ves completo todo bien
</commit_message>
<xml_diff>
--- a/Docs/Observaciones-Lab 4.docx
+++ b/Docs/Observaciones-Lab 4.docx
@@ -4364,13 +4364,6 @@
           <w:lang w:val="es-419"/>
         </w:rPr>
       </w:pPr>
-      <w:r>
-        <w:rPr>
-          <w:rFonts w:ascii="Dax-Regular" w:hAnsi="Dax-Regular" w:cstheme="majorHAnsi"/>
-          <w:lang w:val="es-419"/>
-        </w:rPr>
-        <w:t>–</w:t>
-      </w:r>
     </w:p>
     <w:p>
       <w:pPr>
@@ -4390,7 +4383,7 @@
           <w:rFonts w:ascii="Dax-Regular" w:hAnsi="Dax-Regular" w:cstheme="majorHAnsi"/>
           <w:lang w:val="es-419"/>
         </w:rPr>
-        <w:t>–</w:t>
+        <w:t xml:space="preserve">Al comparar las tablas de la maquina 1 y 2, se observar que en algunos casos la maquina 1 puede hacer los ordenamientos mas rapidos que la maquina 2. Sin embargo, la diferencia entre los tiempos no es relativamente grande sino por un par de milisegundos. </w:t>
       </w:r>
     </w:p>
     <w:p>
@@ -4411,7 +4404,14 @@
           <w:rFonts w:ascii="Dax-Regular" w:hAnsi="Dax-Regular" w:cstheme="majorHAnsi"/>
           <w:lang w:val="es-419"/>
         </w:rPr>
-        <w:t>–</w:t>
+        <w:t>Estas diferencias se pueden dar porque el sistema operativo Windows en algunas ocaciones puede correr aplicaciones en segundo plano como actualizaciones del sistema o del algun programa, que en si ocupan mas memoria y por lo tanto</w:t>
+      </w:r>
+      <w:r>
+        <w:rPr>
+          <w:rFonts w:ascii="Dax-Regular" w:hAnsi="Dax-Regular" w:cstheme="majorHAnsi"/>
+          <w:lang w:val="es-419"/>
+        </w:rPr>
+        <w:t>, hacen que otros programas funcionen un poco mas lento. Ademas hay que tener en cuenta que ambos procesadores cuentan con la misma velocidad en GHZ, sin embargo, puede que ambos cuenten con diferentes optimizaciones de desempeño lo que podria dar una variacion en la velocidad del procesador para realizar ciertos procesos.</w:t>
       </w:r>
     </w:p>
     <w:p>
@@ -4432,21 +4432,21 @@
           <w:rFonts w:ascii="Dax-Regular" w:hAnsi="Dax-Regular" w:cstheme="majorHAnsi"/>
           <w:lang w:val="es-419"/>
         </w:rPr>
-        <w:t xml:space="preserve">De acuerdo a los datos obtenidos en cada una de las maquinas, podemos concluir que la Estructura de Datos que funciona mejor es la ARRAY_LIST, debido a que el tiempo de ejecucion al utilizar algoritmos de organizacion con esta estructura es menor y con una gran diferencia de tiempo con la de SINGLE_LINKED, ya que esta puede llegar a tomar un largo tiempo para que termine de procesar los datos. En las tablas se alcanza a observar que este segundo tipo de estructura puede llegar a tomar </w:t>
+        <w:t>De acuerdo a los datos obtenidos en cada una de las maquinas, podemos concluir que la Estructura de Datos que funciona mejor es la ARRAY_LIST, debido a que el tiempo de ejecucion al utilizar algoritmos de organizacion con esta estructura es menor y con una gran diferencia de tiempo con la de SINGLE_LINKED, ya que esta puede llegar a tomar un largo tiempo para que termine de procesar los datos. En las tablas se alcanza a observar que este segundo tipo de estructura puede llegar a tomar mucho mas tiempo en organizar los datos, utilizando algori</w:t>
       </w:r>
       <w:r>
         <w:rPr>
           <w:rFonts w:ascii="Dax-Regular" w:hAnsi="Dax-Regular" w:cstheme="majorHAnsi"/>
           <w:lang w:val="es-419"/>
         </w:rPr>
-        <w:t xml:space="preserve">mucho mas tiempo </w:t>
+        <w:t>t</w:t>
       </w:r>
       <w:r>
         <w:rPr>
           <w:rFonts w:ascii="Dax-Regular" w:hAnsi="Dax-Regular" w:cstheme="majorHAnsi"/>
           <w:lang w:val="es-419"/>
         </w:rPr>
-        <w:t>en organizar los datos, utilizando algorimos de sorting como InsertionSort, ShellSort y  QuckSort.</w:t>
+        <w:t>mos de sorting como InsertionSort, ShellSort y  QuckSort.</w:t>
       </w:r>
     </w:p>
     <w:p>
@@ -4530,6 +4530,7 @@
           <w:rFonts w:ascii="Dax-Regular" w:hAnsi="Dax-Regular" w:cstheme="majorHAnsi"/>
           <w:lang w:val="es-419"/>
         </w:rPr>
+        <w:lastRenderedPageBreak/>
         <w:t>Shell Sort</w:t>
       </w:r>
     </w:p>
@@ -6694,6 +6695,115 @@
 </file>
 
 <file path=customXml/item1.xml><?xml version="1.0" encoding="utf-8"?>
+<p:properties xmlns:p="http://schemas.microsoft.com/office/2006/metadata/properties" xmlns:xsi="http://www.w3.org/2001/XMLSchema-instance" xmlns:pc="http://schemas.microsoft.com/office/infopath/2007/PartnerControls">
+  <documentManagement>
+    <SharedWithUsers xmlns="85e30bcc-d76c-4413-8e4d-2dce22fb0743">
+      <UserInfo>
+        <DisplayName>Carlos Andres Lozano Garzon</DisplayName>
+        <AccountId>13</AccountId>
+        <AccountType/>
+      </UserInfo>
+      <UserInfo>
+        <DisplayName>Dario Ernesto Correal Torres</DisplayName>
+        <AccountId>15</AccountId>
+        <AccountType/>
+      </UserInfo>
+      <UserInfo>
+        <DisplayName>Mario  Fernando De la rosa Rosero</DisplayName>
+        <AccountId>16</AccountId>
+        <AccountType/>
+      </UserInfo>
+      <UserInfo>
+        <DisplayName>Christian Camilo Aparicio Baquen</DisplayName>
+        <AccountId>50</AccountId>
+        <AccountType/>
+      </UserInfo>
+      <UserInfo>
+        <DisplayName>Arturo Henao Chaparro</DisplayName>
+        <AccountId>48</AccountId>
+        <AccountType/>
+      </UserInfo>
+      <UserInfo>
+        <DisplayName>Luis Esteban Florez Salamanca</DisplayName>
+        <AccountId>33</AccountId>
+        <AccountType/>
+      </UserInfo>
+      <UserInfo>
+        <DisplayName>Ivan David Salazar Cardenas</DisplayName>
+        <AccountId>52</AccountId>
+        <AccountType/>
+      </UserInfo>
+      <UserInfo>
+        <DisplayName>Juan Carlos Marin Morales</DisplayName>
+        <AccountId>53</AccountId>
+        <AccountType/>
+      </UserInfo>
+      <UserInfo>
+        <DisplayName>Sofia Duque Gomez</DisplayName>
+        <AccountId>60</AccountId>
+        <AccountType/>
+      </UserInfo>
+      <UserInfo>
+        <DisplayName>Andres Felipe Romero Brand</DisplayName>
+        <AccountId>91</AccountId>
+        <AccountType/>
+      </UserInfo>
+      <UserInfo>
+        <DisplayName>Lindsay Vanessa Pinto Morato</DisplayName>
+        <AccountId>92</AccountId>
+        <AccountType/>
+      </UserInfo>
+      <UserInfo>
+        <DisplayName>Miguel Angel Acosta Walteros</DisplayName>
+        <AccountId>94</AccountId>
+        <AccountType/>
+      </UserInfo>
+      <UserInfo>
+        <DisplayName>Juan David Diaz Ipuz</DisplayName>
+        <AccountId>90</AccountId>
+        <AccountType/>
+      </UserInfo>
+      <UserInfo>
+        <DisplayName>Lily Aitana valentina Duque Chavez</DisplayName>
+        <AccountId>17</AccountId>
+        <AccountType/>
+      </UserInfo>
+      <UserInfo>
+        <DisplayName>Isaac David Bermudez Lara</DisplayName>
+        <AccountId>95</AccountId>
+        <AccountType/>
+      </UserInfo>
+      <UserInfo>
+        <DisplayName>Daniel Alejandro Angel Fuertes</DisplayName>
+        <AccountId>55</AccountId>
+        <AccountType/>
+      </UserInfo>
+      <UserInfo>
+        <DisplayName>Jeniffer Liliam Mendoza Espinosa</DisplayName>
+        <AccountId>97</AccountId>
+        <AccountType/>
+      </UserInfo>
+      <UserInfo>
+        <DisplayName>Kevin Cohen Solano</DisplayName>
+        <AccountId>93</AccountId>
+        <AccountType/>
+      </UserInfo>
+      <UserInfo>
+        <DisplayName>Cesar Luis Moreno Gonzalez</DisplayName>
+        <AccountId>96</AccountId>
+        <AccountType/>
+      </UserInfo>
+      <UserInfo>
+        <DisplayName>Jose Cristobal Arroyo Castellanos</DisplayName>
+        <AccountId>54</AccountId>
+        <AccountType/>
+      </UserInfo>
+    </SharedWithUsers>
+  </documentManagement>
+</p:properties>
+</file>
+
+<file path=customXml/item2.xml><?xml version="1.0" encoding="utf-8"?>
 <ct:contentTypeSchema xmlns:ct="http://schemas.microsoft.com/office/2006/metadata/contentType" xmlns:ma="http://schemas.microsoft.com/office/2006/metadata/properties/metaAttributes" ct:_="" ma:_="" ma:contentTypeName="Documento" ma:contentTypeID="0x01010023858CF01A2EF24688B692775F4C60A4" ma:contentTypeVersion="12" ma:contentTypeDescription="Crear nuevo documento." ma:contentTypeScope="" ma:versionID="6ca5caf3e573104b48cd489fb7ebf238">
   <xsd:schema xmlns:xsd="http://www.w3.org/2001/XMLSchema" xmlns:xs="http://www.w3.org/2001/XMLSchema" xmlns:p="http://schemas.microsoft.com/office/2006/metadata/properties" xmlns:ns2="164883f8-7691-4ecf-b54a-664c0d0edefe" xmlns:ns3="85e30bcc-d76c-4413-8e4d-2dce22fb0743" targetNamespace="http://schemas.microsoft.com/office/2006/metadata/properties" ma:root="true" ma:fieldsID="f8ff97dc266d6a6a16fe4e7cad907b60" ns2:_="" ns3:_="">
     <xsd:import namespace="164883f8-7691-4ecf-b54a-664c0d0edefe"/>
@@ -6910,115 +7020,6 @@
 </ct:contentTypeSchema>
 </file>
 
-<file path=customXml/item2.xml><?xml version="1.0" encoding="utf-8"?>
-<p:properties xmlns:p="http://schemas.microsoft.com/office/2006/metadata/properties" xmlns:xsi="http://www.w3.org/2001/XMLSchema-instance" xmlns:pc="http://schemas.microsoft.com/office/infopath/2007/PartnerControls">
-  <documentManagement>
-    <SharedWithUsers xmlns="85e30bcc-d76c-4413-8e4d-2dce22fb0743">
-      <UserInfo>
-        <DisplayName>Carlos Andres Lozano Garzon</DisplayName>
-        <AccountId>13</AccountId>
-        <AccountType/>
-      </UserInfo>
-      <UserInfo>
-        <DisplayName>Dario Ernesto Correal Torres</DisplayName>
-        <AccountId>15</AccountId>
-        <AccountType/>
-      </UserInfo>
-      <UserInfo>
-        <DisplayName>Mario  Fernando De la rosa Rosero</DisplayName>
-        <AccountId>16</AccountId>
-        <AccountType/>
-      </UserInfo>
-      <UserInfo>
-        <DisplayName>Christian Camilo Aparicio Baquen</DisplayName>
-        <AccountId>50</AccountId>
-        <AccountType/>
-      </UserInfo>
-      <UserInfo>
-        <DisplayName>Arturo Henao Chaparro</DisplayName>
-        <AccountId>48</AccountId>
-        <AccountType/>
-      </UserInfo>
-      <UserInfo>
-        <DisplayName>Luis Esteban Florez Salamanca</DisplayName>
-        <AccountId>33</AccountId>
-        <AccountType/>
-      </UserInfo>
-      <UserInfo>
-        <DisplayName>Ivan David Salazar Cardenas</DisplayName>
-        <AccountId>52</AccountId>
-        <AccountType/>
-      </UserInfo>
-      <UserInfo>
-        <DisplayName>Juan Carlos Marin Morales</DisplayName>
-        <AccountId>53</AccountId>
-        <AccountType/>
-      </UserInfo>
-      <UserInfo>
-        <DisplayName>Sofia Duque Gomez</DisplayName>
-        <AccountId>60</AccountId>
-        <AccountType/>
-      </UserInfo>
-      <UserInfo>
-        <DisplayName>Andres Felipe Romero Brand</DisplayName>
-        <AccountId>91</AccountId>
-        <AccountType/>
-      </UserInfo>
-      <UserInfo>
-        <DisplayName>Lindsay Vanessa Pinto Morato</DisplayName>
-        <AccountId>92</AccountId>
-        <AccountType/>
-      </UserInfo>
-      <UserInfo>
-        <DisplayName>Miguel Angel Acosta Walteros</DisplayName>
-        <AccountId>94</AccountId>
-        <AccountType/>
-      </UserInfo>
-      <UserInfo>
-        <DisplayName>Juan David Diaz Ipuz</DisplayName>
-        <AccountId>90</AccountId>
-        <AccountType/>
-      </UserInfo>
-      <UserInfo>
-        <DisplayName>Lily Aitana valentina Duque Chavez</DisplayName>
-        <AccountId>17</AccountId>
-        <AccountType/>
-      </UserInfo>
-      <UserInfo>
-        <DisplayName>Isaac David Bermudez Lara</DisplayName>
-        <AccountId>95</AccountId>
-        <AccountType/>
-      </UserInfo>
-      <UserInfo>
-        <DisplayName>Daniel Alejandro Angel Fuertes</DisplayName>
-        <AccountId>55</AccountId>
-        <AccountType/>
-      </UserInfo>
-      <UserInfo>
-        <DisplayName>Jeniffer Liliam Mendoza Espinosa</DisplayName>
-        <AccountId>97</AccountId>
-        <AccountType/>
-      </UserInfo>
-      <UserInfo>
-        <DisplayName>Kevin Cohen Solano</DisplayName>
-        <AccountId>93</AccountId>
-        <AccountType/>
-      </UserInfo>
-      <UserInfo>
-        <DisplayName>Cesar Luis Moreno Gonzalez</DisplayName>
-        <AccountId>96</AccountId>
-        <AccountType/>
-      </UserInfo>
-      <UserInfo>
-        <DisplayName>Jose Cristobal Arroyo Castellanos</DisplayName>
-        <AccountId>54</AccountId>
-        <AccountType/>
-      </UserInfo>
-    </SharedWithUsers>
-  </documentManagement>
-</p:properties>
-</file>
-
 <file path=customXml/item3.xml><?xml version="1.0" encoding="utf-8"?>
 <?mso-contentType ?>
 <FormTemplates xmlns="http://schemas.microsoft.com/sharepoint/v3/contenttype/forms">
@@ -7029,6 +7030,16 @@
 </file>
 
 <file path=customXml/itemProps1.xml><?xml version="1.0" encoding="utf-8"?>
+<ds:datastoreItem xmlns:ds="http://schemas.openxmlformats.org/officeDocument/2006/customXml" ds:itemID="{D8D55360-DA4E-4EE6-A532-0D8BE99E30A4}">
+  <ds:schemaRefs>
+    <ds:schemaRef ds:uri="http://schemas.microsoft.com/office/2006/metadata/properties"/>
+    <ds:schemaRef ds:uri="http://schemas.microsoft.com/office/infopath/2007/PartnerControls"/>
+    <ds:schemaRef ds:uri="85e30bcc-d76c-4413-8e4d-2dce22fb0743"/>
+  </ds:schemaRefs>
+</ds:datastoreItem>
+</file>
+
+<file path=customXml/itemProps2.xml><?xml version="1.0" encoding="utf-8"?>
 <ds:datastoreItem xmlns:ds="http://schemas.openxmlformats.org/officeDocument/2006/customXml" ds:itemID="{570DB6D3-8E6B-4426-9C2D-AC98993DD9BC}">
   <ds:schemaRefs>
     <ds:schemaRef ds:uri="http://schemas.microsoft.com/office/2006/metadata/contentType"/>
@@ -7047,16 +7058,6 @@
 </ds:datastoreItem>
 </file>
 
-<file path=customXml/itemProps2.xml><?xml version="1.0" encoding="utf-8"?>
-<ds:datastoreItem xmlns:ds="http://schemas.openxmlformats.org/officeDocument/2006/customXml" ds:itemID="{D8D55360-DA4E-4EE6-A532-0D8BE99E30A4}">
-  <ds:schemaRefs>
-    <ds:schemaRef ds:uri="http://schemas.microsoft.com/office/2006/metadata/properties"/>
-    <ds:schemaRef ds:uri="http://schemas.microsoft.com/office/infopath/2007/PartnerControls"/>
-    <ds:schemaRef ds:uri="85e30bcc-d76c-4413-8e4d-2dce22fb0743"/>
-  </ds:schemaRefs>
-</ds:datastoreItem>
-</file>
-
 <file path=customXml/itemProps3.xml><?xml version="1.0" encoding="utf-8"?>
 <ds:datastoreItem xmlns:ds="http://schemas.openxmlformats.org/officeDocument/2006/customXml" ds:itemID="{7DBE8262-9C92-4A1B-85FF-A533173B85D6}">
   <ds:schemaRefs>

</xml_diff>

<commit_message>
Datos faltantes de Maquina 2-respuesta pregunta 1
</commit_message>
<xml_diff>
--- a/Docs/Observaciones-Lab 4.docx
+++ b/Docs/Observaciones-Lab 4.docx
@@ -4,7 +4,7 @@
   <w:body>
     <w:p>
       <w:pPr>
-        <w:pStyle w:val="Title"/>
+        <w:pStyle w:val="Ttulo"/>
         <w:jc w:val="center"/>
         <w:rPr>
           <w:noProof w:val="0"/>
@@ -111,7 +111,7 @@
     </w:p>
     <w:p>
       <w:pPr>
-        <w:pStyle w:val="Heading1"/>
+        <w:pStyle w:val="Ttulo1"/>
         <w:rPr>
           <w:b/>
           <w:bCs/>
@@ -138,7 +138,7 @@
     </w:p>
     <w:tbl>
       <w:tblPr>
-        <w:tblStyle w:val="GridTable2"/>
+        <w:tblStyle w:val="Tabladecuadrcula2"/>
         <w:tblW w:w="3694" w:type="pct"/>
         <w:jc w:val="center"/>
         <w:tblLook w:val="04A0" w:firstRow="1" w:lastRow="0" w:firstColumn="1" w:lastColumn="0" w:noHBand="0" w:noVBand="1"/>
@@ -470,7 +470,7 @@
     </w:tbl>
     <w:p>
       <w:pPr>
-        <w:pStyle w:val="Caption"/>
+        <w:pStyle w:val="Descripcin"/>
         <w:jc w:val="center"/>
         <w:rPr>
           <w:lang w:val="es-419"/>
@@ -523,7 +523,7 @@
     </w:p>
     <w:p>
       <w:pPr>
-        <w:pStyle w:val="Heading1"/>
+        <w:pStyle w:val="Ttulo1"/>
         <w:rPr>
           <w:b/>
           <w:bCs/>
@@ -543,7 +543,7 @@
     </w:p>
     <w:p>
       <w:pPr>
-        <w:pStyle w:val="Heading2"/>
+        <w:pStyle w:val="Ttulo2"/>
         <w:rPr>
           <w:b/>
           <w:bCs/>
@@ -1067,13 +1067,6 @@
                 <w:color w:val="000000"/>
               </w:rPr>
             </w:pPr>
-            <w:r>
-              <w:rPr>
-                <w:rFonts w:ascii="Dax-Regular" w:eastAsia="Times New Roman" w:hAnsi="Dax-Regular" w:cs="Calibri"/>
-                <w:color w:val="000000"/>
-              </w:rPr>
-              <w:t>?</w:t>
-            </w:r>
           </w:p>
         </w:tc>
         <w:tc>
@@ -1170,7 +1163,7 @@
     </w:tbl>
     <w:p>
       <w:pPr>
-        <w:pStyle w:val="Caption"/>
+        <w:pStyle w:val="Descripcin"/>
         <w:jc w:val="center"/>
         <w:rPr>
           <w:lang w:val="es-419"/>
@@ -1821,7 +1814,7 @@
     </w:tbl>
     <w:p>
       <w:pPr>
-        <w:pStyle w:val="Caption"/>
+        <w:pStyle w:val="Descripcin"/>
         <w:ind w:left="360"/>
         <w:rPr>
           <w:lang w:val="es-419"/>
@@ -1872,7 +1865,7 @@
     </w:p>
     <w:tbl>
       <w:tblPr>
-        <w:tblStyle w:val="GridTable2-Accent3"/>
+        <w:tblStyle w:val="Tablaconcuadrcula2-nfasis3"/>
         <w:tblW w:w="0" w:type="auto"/>
         <w:jc w:val="center"/>
         <w:tblLook w:val="04A0" w:firstRow="1" w:lastRow="0" w:firstColumn="1" w:lastColumn="0" w:noHBand="0" w:noVBand="1"/>
@@ -2266,7 +2259,7 @@
     </w:tbl>
     <w:p>
       <w:pPr>
-        <w:pStyle w:val="Caption"/>
+        <w:pStyle w:val="Descripcin"/>
         <w:jc w:val="center"/>
         <w:rPr>
           <w:rFonts w:ascii="Dax-Regular" w:hAnsi="Dax-Regular"/>
@@ -2318,7 +2311,7 @@
     </w:p>
     <w:p>
       <w:pPr>
-        <w:pStyle w:val="Heading1"/>
+        <w:pStyle w:val="Ttulo1"/>
         <w:rPr>
           <w:b/>
           <w:bCs/>
@@ -2338,7 +2331,7 @@
     </w:p>
     <w:p>
       <w:pPr>
-        <w:pStyle w:val="Heading2"/>
+        <w:pStyle w:val="Ttulo2"/>
         <w:rPr>
           <w:b/>
           <w:bCs/>
@@ -2362,12 +2355,12 @@
         <w:tblLook w:val="04A0" w:firstRow="1" w:lastRow="0" w:firstColumn="1" w:lastColumn="0" w:noHBand="0" w:noVBand="1"/>
       </w:tblPr>
       <w:tblGrid>
-        <w:gridCol w:w="2007"/>
-        <w:gridCol w:w="2292"/>
-        <w:gridCol w:w="1437"/>
-        <w:gridCol w:w="1213"/>
-        <w:gridCol w:w="1188"/>
-        <w:gridCol w:w="1223"/>
+        <w:gridCol w:w="1973"/>
+        <w:gridCol w:w="2251"/>
+        <w:gridCol w:w="1556"/>
+        <w:gridCol w:w="1201"/>
+        <w:gridCol w:w="1173"/>
+        <w:gridCol w:w="1206"/>
       </w:tblGrid>
       <w:tr>
         <w:trPr>
@@ -2862,6 +2855,13 @@
                 <w:color w:val="000000"/>
               </w:rPr>
             </w:pPr>
+            <w:r>
+              <w:rPr>
+                <w:rFonts w:ascii="Dax-Regular" w:eastAsia="Times New Roman" w:hAnsi="Dax-Regular" w:cs="Calibri"/>
+                <w:color w:val="000000"/>
+              </w:rPr>
+              <w:t>163046.875</w:t>
+            </w:r>
           </w:p>
         </w:tc>
         <w:tc>
@@ -2950,7 +2950,7 @@
                 <w:rFonts w:ascii="Dax-Regular" w:eastAsia="Times New Roman" w:hAnsi="Dax-Regular" w:cs="Calibri"/>
                 <w:color w:val="000000"/>
               </w:rPr>
-              <w:t>625.0</w:t>
+              <w:t>562.5</w:t>
             </w:r>
           </w:p>
         </w:tc>
@@ -2958,7 +2958,7 @@
     </w:tbl>
     <w:p>
       <w:pPr>
-        <w:pStyle w:val="Caption"/>
+        <w:pStyle w:val="Descripcin"/>
         <w:jc w:val="center"/>
         <w:rPr>
           <w:lang w:val="es-419"/>
@@ -3020,12 +3020,12 @@
         <w:tblLook w:val="04A0" w:firstRow="1" w:lastRow="0" w:firstColumn="1" w:lastColumn="0" w:noHBand="0" w:noVBand="1"/>
       </w:tblPr>
       <w:tblGrid>
-        <w:gridCol w:w="1918"/>
-        <w:gridCol w:w="2330"/>
-        <w:gridCol w:w="1402"/>
-        <w:gridCol w:w="1250"/>
-        <w:gridCol w:w="1148"/>
-        <w:gridCol w:w="1312"/>
+        <w:gridCol w:w="1834"/>
+        <w:gridCol w:w="2234"/>
+        <w:gridCol w:w="1362"/>
+        <w:gridCol w:w="1360"/>
+        <w:gridCol w:w="1287"/>
+        <w:gridCol w:w="1283"/>
       </w:tblGrid>
       <w:tr>
         <w:trPr>
@@ -3518,9 +3518,20 @@
               <w:jc w:val="center"/>
               <w:rPr>
                 <w:rFonts w:ascii="Dax-Regular" w:eastAsia="Times New Roman" w:hAnsi="Dax-Regular" w:cs="Calibri"/>
-                <w:color w:val="000000"/>
-              </w:rPr>
-            </w:pPr>
+                <w:i/>
+                <w:iCs/>
+                <w:color w:val="000000"/>
+              </w:rPr>
+            </w:pPr>
+            <w:r>
+              <w:rPr>
+                <w:rFonts w:ascii="Dax-Regular" w:eastAsia="Times New Roman" w:hAnsi="Dax-Regular" w:cs="Calibri"/>
+                <w:i/>
+                <w:iCs/>
+                <w:color w:val="000000"/>
+              </w:rPr>
+              <w:t>Más de 20 minutos</w:t>
+            </w:r>
           </w:p>
         </w:tc>
         <w:tc>
@@ -3544,6 +3555,15 @@
                 <w:color w:val="000000"/>
               </w:rPr>
             </w:pPr>
+            <w:r>
+              <w:rPr>
+                <w:rFonts w:ascii="Dax-Regular" w:eastAsia="Times New Roman" w:hAnsi="Dax-Regular" w:cs="Calibri"/>
+                <w:i/>
+                <w:iCs/>
+                <w:color w:val="000000"/>
+              </w:rPr>
+              <w:t>Más de 20 minutos</w:t>
+            </w:r>
           </w:p>
         </w:tc>
         <w:tc>
@@ -3567,6 +3587,15 @@
                 <w:color w:val="000000"/>
               </w:rPr>
             </w:pPr>
+            <w:r>
+              <w:rPr>
+                <w:rFonts w:ascii="Dax-Regular" w:eastAsia="Times New Roman" w:hAnsi="Dax-Regular" w:cs="Calibri"/>
+                <w:i/>
+                <w:iCs/>
+                <w:color w:val="000000"/>
+              </w:rPr>
+              <w:t>Más de 20 minutos</w:t>
+            </w:r>
           </w:p>
         </w:tc>
         <w:tc>
@@ -3603,7 +3632,7 @@
     </w:tbl>
     <w:p>
       <w:pPr>
-        <w:pStyle w:val="Caption"/>
+        <w:pStyle w:val="Descripcin"/>
         <w:ind w:left="360"/>
         <w:rPr>
           <w:lang w:val="es-419"/>
@@ -3654,7 +3683,7 @@
     </w:p>
     <w:tbl>
       <w:tblPr>
-        <w:tblStyle w:val="GridTable2-Accent3"/>
+        <w:tblStyle w:val="Tablaconcuadrcula2-nfasis3"/>
         <w:tblW w:w="0" w:type="auto"/>
         <w:jc w:val="center"/>
         <w:tblLook w:val="04A0" w:firstRow="1" w:lastRow="0" w:firstColumn="1" w:lastColumn="0" w:noHBand="0" w:noVBand="1"/>
@@ -3799,6 +3828,13 @@
                 <w:lang w:val="es-419"/>
               </w:rPr>
             </w:pPr>
+            <w:r>
+              <w:rPr>
+                <w:rFonts w:ascii="Dax-Regular" w:hAnsi="Dax-Regular"/>
+                <w:lang w:val="es-419"/>
+              </w:rPr>
+              <w:t>163046.875</w:t>
+            </w:r>
           </w:p>
         </w:tc>
         <w:tc>
@@ -3814,6 +3850,15 @@
                 <w:lang w:val="es-419"/>
               </w:rPr>
             </w:pPr>
+            <w:r>
+              <w:rPr>
+                <w:rFonts w:ascii="Dax-Regular" w:eastAsia="Times New Roman" w:hAnsi="Dax-Regular" w:cs="Calibri"/>
+                <w:i/>
+                <w:iCs/>
+                <w:color w:val="000000"/>
+              </w:rPr>
+              <w:t>Más de 20 minutos</w:t>
+            </w:r>
           </w:p>
         </w:tc>
       </w:tr>
@@ -3889,6 +3934,15 @@
                 <w:lang w:val="es-419"/>
               </w:rPr>
             </w:pPr>
+            <w:r>
+              <w:rPr>
+                <w:rFonts w:ascii="Dax-Regular" w:eastAsia="Times New Roman" w:hAnsi="Dax-Regular" w:cs="Calibri"/>
+                <w:i/>
+                <w:iCs/>
+                <w:color w:val="000000"/>
+              </w:rPr>
+              <w:t>Más de 20 minutos</w:t>
+            </w:r>
           </w:p>
         </w:tc>
       </w:tr>
@@ -4042,13 +4096,22 @@
                 <w:lang w:val="es-419"/>
               </w:rPr>
             </w:pPr>
+            <w:r>
+              <w:rPr>
+                <w:rFonts w:ascii="Dax-Regular" w:eastAsia="Times New Roman" w:hAnsi="Dax-Regular" w:cs="Calibri"/>
+                <w:i/>
+                <w:iCs/>
+                <w:color w:val="000000"/>
+              </w:rPr>
+              <w:t>Más de 20 minutos</w:t>
+            </w:r>
           </w:p>
         </w:tc>
       </w:tr>
     </w:tbl>
     <w:p>
       <w:pPr>
-        <w:pStyle w:val="Caption"/>
+        <w:pStyle w:val="Descripcin"/>
         <w:jc w:val="center"/>
         <w:rPr>
           <w:rFonts w:ascii="Dax-Regular" w:hAnsi="Dax-Regular"/>
@@ -4100,11 +4163,12 @@
     </w:p>
     <w:p>
       <w:pPr>
-        <w:pStyle w:val="Heading1"/>
+        <w:pStyle w:val="Ttulo1"/>
         <w:rPr>
           <w:b/>
           <w:bCs/>
           <w:noProof w:val="0"/>
+          <w:u w:val="single"/>
           <w:lang w:val="es-419"/>
         </w:rPr>
       </w:pPr>
@@ -4120,7 +4184,7 @@
     </w:p>
     <w:p>
       <w:pPr>
-        <w:pStyle w:val="ListParagraph"/>
+        <w:pStyle w:val="Prrafodelista"/>
         <w:numPr>
           <w:ilvl w:val="0"/>
           <w:numId w:val="7"/>
@@ -4141,7 +4205,7 @@
     </w:p>
     <w:p>
       <w:pPr>
-        <w:pStyle w:val="ListParagraph"/>
+        <w:pStyle w:val="Prrafodelista"/>
         <w:numPr>
           <w:ilvl w:val="0"/>
           <w:numId w:val="7"/>
@@ -4162,7 +4226,7 @@
     </w:p>
     <w:p>
       <w:pPr>
-        <w:pStyle w:val="ListParagraph"/>
+        <w:pStyle w:val="Prrafodelista"/>
         <w:numPr>
           <w:ilvl w:val="0"/>
           <w:numId w:val="7"/>
@@ -4190,7 +4254,7 @@
     </w:p>
     <w:p>
       <w:pPr>
-        <w:pStyle w:val="ListParagraph"/>
+        <w:pStyle w:val="Prrafodelista"/>
         <w:numPr>
           <w:ilvl w:val="0"/>
           <w:numId w:val="7"/>
@@ -4225,7 +4289,7 @@
     </w:p>
     <w:p>
       <w:pPr>
-        <w:pStyle w:val="ListParagraph"/>
+        <w:pStyle w:val="Prrafodelista"/>
         <w:numPr>
           <w:ilvl w:val="0"/>
           <w:numId w:val="7"/>
@@ -4353,7 +4417,7 @@
     </w:p>
     <w:p>
       <w:pPr>
-        <w:pStyle w:val="ListParagraph"/>
+        <w:pStyle w:val="Prrafodelista"/>
         <w:numPr>
           <w:ilvl w:val="0"/>
           <w:numId w:val="11"/>
@@ -4364,10 +4428,38 @@
           <w:lang w:val="es-419"/>
         </w:rPr>
       </w:pPr>
+      <w:r>
+        <w:rPr>
+          <w:rFonts w:ascii="Dax-Regular" w:hAnsi="Dax-Regular" w:cstheme="majorHAnsi"/>
+          <w:lang w:val="es-419"/>
+        </w:rPr>
+        <w:t>los algoritmos se comportaron más o menos de la manera esperada por lo visto en la clase</w:t>
+      </w:r>
+      <w:r>
+        <w:rPr>
+          <w:rFonts w:ascii="Dax-Regular" w:hAnsi="Dax-Regular" w:cstheme="majorHAnsi"/>
+          <w:lang w:val="es-419"/>
+        </w:rPr>
+        <w:t xml:space="preserve">, </w:t>
+      </w:r>
+      <w:r>
+        <w:rPr>
+          <w:rFonts w:ascii="Dax-Regular" w:hAnsi="Dax-Regular" w:cstheme="majorHAnsi"/>
+          <w:lang w:val="es-419"/>
+        </w:rPr>
+        <w:t>a excepción de</w:t>
+      </w:r>
+      <w:r>
+        <w:rPr>
+          <w:rFonts w:ascii="Dax-Regular" w:hAnsi="Dax-Regular" w:cstheme="majorHAnsi"/>
+          <w:lang w:val="es-419"/>
+        </w:rPr>
+        <w:t xml:space="preserve"> Quicksort y Mergesort.  Teóricamente Quicksort es más rápido que Mergesort, y a partir de los resultados obtenidos, esto no pasa; puede ser debido a la implementación en el código. </w:t>
+      </w:r>
     </w:p>
     <w:p>
       <w:pPr>
-        <w:pStyle w:val="ListParagraph"/>
+        <w:pStyle w:val="Prrafodelista"/>
         <w:numPr>
           <w:ilvl w:val="0"/>
           <w:numId w:val="11"/>
@@ -4388,7 +4480,7 @@
     </w:p>
     <w:p>
       <w:pPr>
-        <w:pStyle w:val="ListParagraph"/>
+        <w:pStyle w:val="Prrafodelista"/>
         <w:numPr>
           <w:ilvl w:val="0"/>
           <w:numId w:val="11"/>
@@ -4416,7 +4508,7 @@
     </w:p>
     <w:p>
       <w:pPr>
-        <w:pStyle w:val="ListParagraph"/>
+        <w:pStyle w:val="Prrafodelista"/>
         <w:numPr>
           <w:ilvl w:val="0"/>
           <w:numId w:val="11"/>
@@ -4432,7 +4524,15 @@
           <w:rFonts w:ascii="Dax-Regular" w:hAnsi="Dax-Regular" w:cstheme="majorHAnsi"/>
           <w:lang w:val="es-419"/>
         </w:rPr>
-        <w:t>De acuerdo a los datos obtenidos en cada una de las maquinas, podemos concluir que la Estructura de Datos que funciona mejor es la ARRAY_LIST, debido a que el tiempo de ejecucion al utilizar algoritmos de organizacion con esta estructura es menor y con una gran diferencia de tiempo con la de SINGLE_LINKED, ya que esta puede llegar a tomar un largo tiempo para que termine de procesar los datos. En las tablas se alcanza a observar que este segundo tipo de estructura puede llegar a tomar mucho mas tiempo en organizar los datos, utilizando algori</w:t>
+        <w:t xml:space="preserve">De acuerdo a los datos obtenidos en cada una de las maquinas, podemos concluir que la Estructura de Datos que funciona mejor es la ARRAY_LIST, debido a que el tiempo de ejecucion al utilizar algoritmos de organizacion con esta estructura es menor y con una gran diferencia de tiempo con la de SINGLE_LINKED, ya que esta puede llegar a tomar un largo tiempo para que termine de procesar los datos. En las tablas se alcanza a observar que este segundo tipo de </w:t>
+      </w:r>
+      <w:r>
+        <w:rPr>
+          <w:rFonts w:ascii="Dax-Regular" w:hAnsi="Dax-Regular" w:cstheme="majorHAnsi"/>
+          <w:lang w:val="es-419"/>
+        </w:rPr>
+        <w:lastRenderedPageBreak/>
+        <w:t>estructura puede llegar a tomar mucho mas tiempo en organizar los datos, utilizando algori</w:t>
       </w:r>
       <w:r>
         <w:rPr>
@@ -4451,7 +4551,7 @@
     </w:p>
     <w:p>
       <w:pPr>
-        <w:pStyle w:val="ListParagraph"/>
+        <w:pStyle w:val="Prrafodelista"/>
         <w:numPr>
           <w:ilvl w:val="0"/>
           <w:numId w:val="11"/>
@@ -4472,7 +4572,7 @@
     </w:p>
     <w:p>
       <w:pPr>
-        <w:pStyle w:val="ListParagraph"/>
+        <w:pStyle w:val="Prrafodelista"/>
         <w:numPr>
           <w:ilvl w:val="3"/>
           <w:numId w:val="7"/>
@@ -4493,7 +4593,7 @@
     </w:p>
     <w:p>
       <w:pPr>
-        <w:pStyle w:val="ListParagraph"/>
+        <w:pStyle w:val="Prrafodelista"/>
         <w:numPr>
           <w:ilvl w:val="3"/>
           <w:numId w:val="7"/>
@@ -4514,7 +4614,7 @@
     </w:p>
     <w:p>
       <w:pPr>
-        <w:pStyle w:val="ListParagraph"/>
+        <w:pStyle w:val="Prrafodelista"/>
         <w:numPr>
           <w:ilvl w:val="3"/>
           <w:numId w:val="7"/>
@@ -4530,13 +4630,12 @@
           <w:rFonts w:ascii="Dax-Regular" w:hAnsi="Dax-Regular" w:cstheme="majorHAnsi"/>
           <w:lang w:val="es-419"/>
         </w:rPr>
-        <w:lastRenderedPageBreak/>
         <w:t>Shell Sort</w:t>
       </w:r>
     </w:p>
     <w:p>
       <w:pPr>
-        <w:pStyle w:val="ListParagraph"/>
+        <w:pStyle w:val="Prrafodelista"/>
         <w:numPr>
           <w:ilvl w:val="3"/>
           <w:numId w:val="7"/>
@@ -6079,11 +6178,11 @@
       <w:noProof/>
     </w:rPr>
   </w:style>
-  <w:style w:type="paragraph" w:styleId="Heading1">
+  <w:style w:type="paragraph" w:styleId="Ttulo1">
     <w:name w:val="heading 1"/>
     <w:basedOn w:val="Normal"/>
     <w:next w:val="Normal"/>
-    <w:link w:val="Heading1Char"/>
+    <w:link w:val="Ttulo1Car"/>
     <w:uiPriority w:val="9"/>
     <w:qFormat/>
     <w:rsid w:val="001826C9"/>
@@ -6100,11 +6199,11 @@
       <w:szCs w:val="32"/>
     </w:rPr>
   </w:style>
-  <w:style w:type="paragraph" w:styleId="Heading2">
+  <w:style w:type="paragraph" w:styleId="Ttulo2">
     <w:name w:val="heading 2"/>
     <w:basedOn w:val="Normal"/>
     <w:next w:val="Normal"/>
-    <w:link w:val="Heading2Char"/>
+    <w:link w:val="Ttulo2Car"/>
     <w:uiPriority w:val="9"/>
     <w:unhideWhenUsed/>
     <w:qFormat/>
@@ -6122,13 +6221,13 @@
       <w:szCs w:val="26"/>
     </w:rPr>
   </w:style>
-  <w:style w:type="character" w:default="1" w:styleId="DefaultParagraphFont">
+  <w:style w:type="character" w:default="1" w:styleId="Fuentedeprrafopredeter">
     <w:name w:val="Default Paragraph Font"/>
     <w:uiPriority w:val="1"/>
     <w:semiHidden/>
     <w:unhideWhenUsed/>
   </w:style>
-  <w:style w:type="table" w:default="1" w:styleId="TableNormal">
+  <w:style w:type="table" w:default="1" w:styleId="Tablanormal">
     <w:name w:val="Normal Table"/>
     <w:uiPriority w:val="99"/>
     <w:semiHidden/>
@@ -6143,17 +6242,17 @@
       </w:tblCellMar>
     </w:tblPr>
   </w:style>
-  <w:style w:type="numbering" w:default="1" w:styleId="NoList">
+  <w:style w:type="numbering" w:default="1" w:styleId="Sinlista">
     <w:name w:val="No List"/>
     <w:uiPriority w:val="99"/>
     <w:semiHidden/>
     <w:unhideWhenUsed/>
   </w:style>
-  <w:style w:type="paragraph" w:styleId="Title">
+  <w:style w:type="paragraph" w:styleId="Ttulo">
     <w:name w:val="Title"/>
     <w:basedOn w:val="Normal"/>
     <w:next w:val="Normal"/>
-    <w:link w:val="TitleChar"/>
+    <w:link w:val="TtuloCar"/>
     <w:uiPriority w:val="10"/>
     <w:qFormat/>
     <w:rsid w:val="00BA3B38"/>
@@ -6169,10 +6268,10 @@
       <w:szCs w:val="56"/>
     </w:rPr>
   </w:style>
-  <w:style w:type="character" w:customStyle="1" w:styleId="TitleChar">
-    <w:name w:val="Title Char"/>
-    <w:basedOn w:val="DefaultParagraphFont"/>
-    <w:link w:val="Title"/>
+  <w:style w:type="character" w:customStyle="1" w:styleId="TtuloCar">
+    <w:name w:val="Título Car"/>
+    <w:basedOn w:val="Fuentedeprrafopredeter"/>
+    <w:link w:val="Ttulo"/>
     <w:uiPriority w:val="10"/>
     <w:rsid w:val="00BA3B38"/>
     <w:rPr>
@@ -6184,7 +6283,7 @@
       <w:szCs w:val="56"/>
     </w:rPr>
   </w:style>
-  <w:style w:type="paragraph" w:styleId="ListParagraph">
+  <w:style w:type="paragraph" w:styleId="Prrafodelista">
     <w:name w:val="List Paragraph"/>
     <w:basedOn w:val="Normal"/>
     <w:uiPriority w:val="34"/>
@@ -6198,7 +6297,7 @@
       <w:noProof w:val="0"/>
     </w:rPr>
   </w:style>
-  <w:style w:type="paragraph" w:styleId="Caption">
+  <w:style w:type="paragraph" w:styleId="Descripcin">
     <w:name w:val="caption"/>
     <w:basedOn w:val="Normal"/>
     <w:next w:val="Normal"/>
@@ -6218,9 +6317,9 @@
       <w:szCs w:val="18"/>
     </w:rPr>
   </w:style>
-  <w:style w:type="table" w:styleId="GridTable2">
+  <w:style w:type="table" w:styleId="Tabladecuadrcula2">
     <w:name w:val="Grid Table 2"/>
-    <w:basedOn w:val="TableNormal"/>
+    <w:basedOn w:val="Tablanormal"/>
     <w:uiPriority w:val="47"/>
     <w:rsid w:val="005C50D1"/>
     <w:pPr>
@@ -6293,9 +6392,9 @@
       </w:tcPr>
     </w:tblStylePr>
   </w:style>
-  <w:style w:type="table" w:styleId="GridTable2-Accent3">
+  <w:style w:type="table" w:styleId="Tablaconcuadrcula2-nfasis3">
     <w:name w:val="Grid Table 2 Accent 3"/>
-    <w:basedOn w:val="TableNormal"/>
+    <w:basedOn w:val="Tablanormal"/>
     <w:uiPriority w:val="47"/>
     <w:rsid w:val="00392066"/>
     <w:pPr>
@@ -6368,10 +6467,10 @@
       </w:tcPr>
     </w:tblStylePr>
   </w:style>
-  <w:style w:type="character" w:customStyle="1" w:styleId="Heading1Char">
-    <w:name w:val="Heading 1 Char"/>
-    <w:basedOn w:val="DefaultParagraphFont"/>
-    <w:link w:val="Heading1"/>
+  <w:style w:type="character" w:customStyle="1" w:styleId="Ttulo1Car">
+    <w:name w:val="Título 1 Car"/>
+    <w:basedOn w:val="Fuentedeprrafopredeter"/>
+    <w:link w:val="Ttulo1"/>
     <w:uiPriority w:val="9"/>
     <w:rsid w:val="001826C9"/>
     <w:rPr>
@@ -6382,10 +6481,10 @@
       <w:szCs w:val="32"/>
     </w:rPr>
   </w:style>
-  <w:style w:type="character" w:customStyle="1" w:styleId="Heading2Char">
-    <w:name w:val="Heading 2 Char"/>
-    <w:basedOn w:val="DefaultParagraphFont"/>
-    <w:link w:val="Heading2"/>
+  <w:style w:type="character" w:customStyle="1" w:styleId="Ttulo2Car">
+    <w:name w:val="Título 2 Car"/>
+    <w:basedOn w:val="Fuentedeprrafopredeter"/>
+    <w:link w:val="Ttulo2"/>
     <w:uiPriority w:val="9"/>
     <w:rsid w:val="001826C9"/>
     <w:rPr>
@@ -6695,112 +6794,12 @@
 </file>
 
 <file path=customXml/item1.xml><?xml version="1.0" encoding="utf-8"?>
-<p:properties xmlns:p="http://schemas.microsoft.com/office/2006/metadata/properties" xmlns:xsi="http://www.w3.org/2001/XMLSchema-instance" xmlns:pc="http://schemas.microsoft.com/office/infopath/2007/PartnerControls">
-  <documentManagement>
-    <SharedWithUsers xmlns="85e30bcc-d76c-4413-8e4d-2dce22fb0743">
-      <UserInfo>
-        <DisplayName>Carlos Andres Lozano Garzon</DisplayName>
-        <AccountId>13</AccountId>
-        <AccountType/>
-      </UserInfo>
-      <UserInfo>
-        <DisplayName>Dario Ernesto Correal Torres</DisplayName>
-        <AccountId>15</AccountId>
-        <AccountType/>
-      </UserInfo>
-      <UserInfo>
-        <DisplayName>Mario  Fernando De la rosa Rosero</DisplayName>
-        <AccountId>16</AccountId>
-        <AccountType/>
-      </UserInfo>
-      <UserInfo>
-        <DisplayName>Christian Camilo Aparicio Baquen</DisplayName>
-        <AccountId>50</AccountId>
-        <AccountType/>
-      </UserInfo>
-      <UserInfo>
-        <DisplayName>Arturo Henao Chaparro</DisplayName>
-        <AccountId>48</AccountId>
-        <AccountType/>
-      </UserInfo>
-      <UserInfo>
-        <DisplayName>Luis Esteban Florez Salamanca</DisplayName>
-        <AccountId>33</AccountId>
-        <AccountType/>
-      </UserInfo>
-      <UserInfo>
-        <DisplayName>Ivan David Salazar Cardenas</DisplayName>
-        <AccountId>52</AccountId>
-        <AccountType/>
-      </UserInfo>
-      <UserInfo>
-        <DisplayName>Juan Carlos Marin Morales</DisplayName>
-        <AccountId>53</AccountId>
-        <AccountType/>
-      </UserInfo>
-      <UserInfo>
-        <DisplayName>Sofia Duque Gomez</DisplayName>
-        <AccountId>60</AccountId>
-        <AccountType/>
-      </UserInfo>
-      <UserInfo>
-        <DisplayName>Andres Felipe Romero Brand</DisplayName>
-        <AccountId>91</AccountId>
-        <AccountType/>
-      </UserInfo>
-      <UserInfo>
-        <DisplayName>Lindsay Vanessa Pinto Morato</DisplayName>
-        <AccountId>92</AccountId>
-        <AccountType/>
-      </UserInfo>
-      <UserInfo>
-        <DisplayName>Miguel Angel Acosta Walteros</DisplayName>
-        <AccountId>94</AccountId>
-        <AccountType/>
-      </UserInfo>
-      <UserInfo>
-        <DisplayName>Juan David Diaz Ipuz</DisplayName>
-        <AccountId>90</AccountId>
-        <AccountType/>
-      </UserInfo>
-      <UserInfo>
-        <DisplayName>Lily Aitana valentina Duque Chavez</DisplayName>
-        <AccountId>17</AccountId>
-        <AccountType/>
-      </UserInfo>
-      <UserInfo>
-        <DisplayName>Isaac David Bermudez Lara</DisplayName>
-        <AccountId>95</AccountId>
-        <AccountType/>
-      </UserInfo>
-      <UserInfo>
-        <DisplayName>Daniel Alejandro Angel Fuertes</DisplayName>
-        <AccountId>55</AccountId>
-        <AccountType/>
-      </UserInfo>
-      <UserInfo>
-        <DisplayName>Jeniffer Liliam Mendoza Espinosa</DisplayName>
-        <AccountId>97</AccountId>
-        <AccountType/>
-      </UserInfo>
-      <UserInfo>
-        <DisplayName>Kevin Cohen Solano</DisplayName>
-        <AccountId>93</AccountId>
-        <AccountType/>
-      </UserInfo>
-      <UserInfo>
-        <DisplayName>Cesar Luis Moreno Gonzalez</DisplayName>
-        <AccountId>96</AccountId>
-        <AccountType/>
-      </UserInfo>
-      <UserInfo>
-        <DisplayName>Jose Cristobal Arroyo Castellanos</DisplayName>
-        <AccountId>54</AccountId>
-        <AccountType/>
-      </UserInfo>
-    </SharedWithUsers>
-  </documentManagement>
-</p:properties>
+<?mso-contentType ?>
+<FormTemplates xmlns="http://schemas.microsoft.com/sharepoint/v3/contenttype/forms">
+  <Display>DocumentLibraryForm</Display>
+  <Edit>DocumentLibraryForm</Edit>
+  <New>DocumentLibraryForm</New>
+</FormTemplates>
 </file>
 
 <file path=customXml/item2.xml><?xml version="1.0" encoding="utf-8"?>
@@ -7021,20 +7020,118 @@
 </file>
 
 <file path=customXml/item3.xml><?xml version="1.0" encoding="utf-8"?>
-<?mso-contentType ?>
-<FormTemplates xmlns="http://schemas.microsoft.com/sharepoint/v3/contenttype/forms">
-  <Display>DocumentLibraryForm</Display>
-  <Edit>DocumentLibraryForm</Edit>
-  <New>DocumentLibraryForm</New>
-</FormTemplates>
+<p:properties xmlns:p="http://schemas.microsoft.com/office/2006/metadata/properties" xmlns:xsi="http://www.w3.org/2001/XMLSchema-instance" xmlns:pc="http://schemas.microsoft.com/office/infopath/2007/PartnerControls">
+  <documentManagement>
+    <SharedWithUsers xmlns="85e30bcc-d76c-4413-8e4d-2dce22fb0743">
+      <UserInfo>
+        <DisplayName>Carlos Andres Lozano Garzon</DisplayName>
+        <AccountId>13</AccountId>
+        <AccountType/>
+      </UserInfo>
+      <UserInfo>
+        <DisplayName>Dario Ernesto Correal Torres</DisplayName>
+        <AccountId>15</AccountId>
+        <AccountType/>
+      </UserInfo>
+      <UserInfo>
+        <DisplayName>Mario  Fernando De la rosa Rosero</DisplayName>
+        <AccountId>16</AccountId>
+        <AccountType/>
+      </UserInfo>
+      <UserInfo>
+        <DisplayName>Christian Camilo Aparicio Baquen</DisplayName>
+        <AccountId>50</AccountId>
+        <AccountType/>
+      </UserInfo>
+      <UserInfo>
+        <DisplayName>Arturo Henao Chaparro</DisplayName>
+        <AccountId>48</AccountId>
+        <AccountType/>
+      </UserInfo>
+      <UserInfo>
+        <DisplayName>Luis Esteban Florez Salamanca</DisplayName>
+        <AccountId>33</AccountId>
+        <AccountType/>
+      </UserInfo>
+      <UserInfo>
+        <DisplayName>Ivan David Salazar Cardenas</DisplayName>
+        <AccountId>52</AccountId>
+        <AccountType/>
+      </UserInfo>
+      <UserInfo>
+        <DisplayName>Juan Carlos Marin Morales</DisplayName>
+        <AccountId>53</AccountId>
+        <AccountType/>
+      </UserInfo>
+      <UserInfo>
+        <DisplayName>Sofia Duque Gomez</DisplayName>
+        <AccountId>60</AccountId>
+        <AccountType/>
+      </UserInfo>
+      <UserInfo>
+        <DisplayName>Andres Felipe Romero Brand</DisplayName>
+        <AccountId>91</AccountId>
+        <AccountType/>
+      </UserInfo>
+      <UserInfo>
+        <DisplayName>Lindsay Vanessa Pinto Morato</DisplayName>
+        <AccountId>92</AccountId>
+        <AccountType/>
+      </UserInfo>
+      <UserInfo>
+        <DisplayName>Miguel Angel Acosta Walteros</DisplayName>
+        <AccountId>94</AccountId>
+        <AccountType/>
+      </UserInfo>
+      <UserInfo>
+        <DisplayName>Juan David Diaz Ipuz</DisplayName>
+        <AccountId>90</AccountId>
+        <AccountType/>
+      </UserInfo>
+      <UserInfo>
+        <DisplayName>Lily Aitana valentina Duque Chavez</DisplayName>
+        <AccountId>17</AccountId>
+        <AccountType/>
+      </UserInfo>
+      <UserInfo>
+        <DisplayName>Isaac David Bermudez Lara</DisplayName>
+        <AccountId>95</AccountId>
+        <AccountType/>
+      </UserInfo>
+      <UserInfo>
+        <DisplayName>Daniel Alejandro Angel Fuertes</DisplayName>
+        <AccountId>55</AccountId>
+        <AccountType/>
+      </UserInfo>
+      <UserInfo>
+        <DisplayName>Jeniffer Liliam Mendoza Espinosa</DisplayName>
+        <AccountId>97</AccountId>
+        <AccountType/>
+      </UserInfo>
+      <UserInfo>
+        <DisplayName>Kevin Cohen Solano</DisplayName>
+        <AccountId>93</AccountId>
+        <AccountType/>
+      </UserInfo>
+      <UserInfo>
+        <DisplayName>Cesar Luis Moreno Gonzalez</DisplayName>
+        <AccountId>96</AccountId>
+        <AccountType/>
+      </UserInfo>
+      <UserInfo>
+        <DisplayName>Jose Cristobal Arroyo Castellanos</DisplayName>
+        <AccountId>54</AccountId>
+        <AccountType/>
+      </UserInfo>
+    </SharedWithUsers>
+  </documentManagement>
+</p:properties>
 </file>
 
 <file path=customXml/itemProps1.xml><?xml version="1.0" encoding="utf-8"?>
-<ds:datastoreItem xmlns:ds="http://schemas.openxmlformats.org/officeDocument/2006/customXml" ds:itemID="{D8D55360-DA4E-4EE6-A532-0D8BE99E30A4}">
+<ds:datastoreItem xmlns:ds="http://schemas.openxmlformats.org/officeDocument/2006/customXml" ds:itemID="{7DBE8262-9C92-4A1B-85FF-A533173B85D6}">
   <ds:schemaRefs>
-    <ds:schemaRef ds:uri="http://schemas.microsoft.com/office/2006/metadata/properties"/>
-    <ds:schemaRef ds:uri="http://schemas.microsoft.com/office/infopath/2007/PartnerControls"/>
-    <ds:schemaRef ds:uri="85e30bcc-d76c-4413-8e4d-2dce22fb0743"/>
+    <ds:schemaRef ds:uri="http://schemas.microsoft.com/sharepoint/v3/contenttype/forms"/>
   </ds:schemaRefs>
 </ds:datastoreItem>
 </file>
@@ -7059,9 +7156,11 @@
 </file>
 
 <file path=customXml/itemProps3.xml><?xml version="1.0" encoding="utf-8"?>
-<ds:datastoreItem xmlns:ds="http://schemas.openxmlformats.org/officeDocument/2006/customXml" ds:itemID="{7DBE8262-9C92-4A1B-85FF-A533173B85D6}">
+<ds:datastoreItem xmlns:ds="http://schemas.openxmlformats.org/officeDocument/2006/customXml" ds:itemID="{D8D55360-DA4E-4EE6-A532-0D8BE99E30A4}">
   <ds:schemaRefs>
-    <ds:schemaRef ds:uri="http://schemas.microsoft.com/sharepoint/v3/contenttype/forms"/>
+    <ds:schemaRef ds:uri="http://schemas.microsoft.com/office/2006/metadata/properties"/>
+    <ds:schemaRef ds:uri="http://schemas.microsoft.com/office/infopath/2007/PartnerControls"/>
+    <ds:schemaRef ds:uri="85e30bcc-d76c-4413-8e4d-2dce22fb0743"/>
   </ds:schemaRefs>
 </ds:datastoreItem>
 </file>
</xml_diff>

<commit_message>
Entregra Final - Laboratorio 4
</commit_message>
<xml_diff>
--- a/Docs/Observaciones-Lab 4.docx
+++ b/Docs/Observaciones-Lab 4.docx
@@ -4,13 +4,20 @@
   <w:body>
     <w:p>
       <w:pPr>
-        <w:pStyle w:val="Ttulo"/>
+        <w:pStyle w:val="Title"/>
         <w:jc w:val="center"/>
         <w:rPr>
           <w:noProof w:val="0"/>
           <w:lang w:val="es-419"/>
         </w:rPr>
       </w:pPr>
+      <w:r>
+        <w:rPr>
+          <w:noProof w:val="0"/>
+          <w:lang w:val="es-419"/>
+        </w:rPr>
+        <w:t xml:space="preserve"> </w:t>
+      </w:r>
       <w:r>
         <w:rPr>
           <w:noProof w:val="0"/>
@@ -111,7 +118,7 @@
     </w:p>
     <w:p>
       <w:pPr>
-        <w:pStyle w:val="Ttulo1"/>
+        <w:pStyle w:val="Heading1"/>
         <w:rPr>
           <w:b/>
           <w:bCs/>
@@ -138,7 +145,7 @@
     </w:p>
     <w:tbl>
       <w:tblPr>
-        <w:tblStyle w:val="Tabladecuadrcula2"/>
+        <w:tblStyle w:val="GridTable2"/>
         <w:tblW w:w="3694" w:type="pct"/>
         <w:jc w:val="center"/>
         <w:tblLook w:val="04A0" w:firstRow="1" w:lastRow="0" w:firstColumn="1" w:lastColumn="0" w:noHBand="0" w:noVBand="1"/>
@@ -470,7 +477,7 @@
     </w:tbl>
     <w:p>
       <w:pPr>
-        <w:pStyle w:val="Descripcin"/>
+        <w:pStyle w:val="Caption"/>
         <w:jc w:val="center"/>
         <w:rPr>
           <w:lang w:val="es-419"/>
@@ -523,7 +530,7 @@
     </w:p>
     <w:p>
       <w:pPr>
-        <w:pStyle w:val="Ttulo1"/>
+        <w:pStyle w:val="Heading1"/>
         <w:rPr>
           <w:b/>
           <w:bCs/>
@@ -543,7 +550,7 @@
     </w:p>
     <w:p>
       <w:pPr>
-        <w:pStyle w:val="Ttulo2"/>
+        <w:pStyle w:val="Heading2"/>
         <w:rPr>
           <w:b/>
           <w:bCs/>
@@ -567,12 +574,12 @@
         <w:tblLook w:val="04A0" w:firstRow="1" w:lastRow="0" w:firstColumn="1" w:lastColumn="0" w:noHBand="0" w:noVBand="1"/>
       </w:tblPr>
       <w:tblGrid>
-        <w:gridCol w:w="2050"/>
-        <w:gridCol w:w="2341"/>
-        <w:gridCol w:w="1458"/>
-        <w:gridCol w:w="1110"/>
-        <w:gridCol w:w="1158"/>
-        <w:gridCol w:w="1243"/>
+        <w:gridCol w:w="2048"/>
+        <w:gridCol w:w="2339"/>
+        <w:gridCol w:w="1465"/>
+        <w:gridCol w:w="1109"/>
+        <w:gridCol w:w="1157"/>
+        <w:gridCol w:w="1242"/>
       </w:tblGrid>
       <w:tr>
         <w:trPr>
@@ -1067,6 +1074,13 @@
                 <w:color w:val="000000"/>
               </w:rPr>
             </w:pPr>
+            <w:r>
+              <w:rPr>
+                <w:rFonts w:ascii="Dax-Regular" w:hAnsi="Dax-Regular"/>
+                <w:lang w:val="es-419"/>
+              </w:rPr>
+              <w:t>93906.25</w:t>
+            </w:r>
           </w:p>
         </w:tc>
         <w:tc>
@@ -1163,7 +1177,7 @@
     </w:tbl>
     <w:p>
       <w:pPr>
-        <w:pStyle w:val="Descripcin"/>
+        <w:pStyle w:val="Caption"/>
         <w:jc w:val="center"/>
         <w:rPr>
           <w:lang w:val="es-419"/>
@@ -1218,12 +1232,12 @@
         <w:tblLook w:val="04A0" w:firstRow="1" w:lastRow="0" w:firstColumn="1" w:lastColumn="0" w:noHBand="0" w:noVBand="1"/>
       </w:tblPr>
       <w:tblGrid>
-        <w:gridCol w:w="1901"/>
-        <w:gridCol w:w="2312"/>
-        <w:gridCol w:w="1462"/>
+        <w:gridCol w:w="1924"/>
+        <w:gridCol w:w="2338"/>
+        <w:gridCol w:w="1405"/>
         <w:gridCol w:w="1227"/>
         <w:gridCol w:w="1151"/>
-        <w:gridCol w:w="1307"/>
+        <w:gridCol w:w="1315"/>
       </w:tblGrid>
       <w:tr>
         <w:trPr>
@@ -1536,7 +1550,14 @@
                 <w:rFonts w:ascii="Dax-Regular" w:eastAsia="Times New Roman" w:hAnsi="Dax-Regular" w:cs="Calibri"/>
                 <w:color w:val="000000"/>
               </w:rPr>
-              <w:t>16552.083</w:t>
+              <w:t>16552.0</w:t>
+            </w:r>
+            <w:r>
+              <w:rPr>
+                <w:rFonts w:ascii="Dax-Regular" w:eastAsia="Times New Roman" w:hAnsi="Dax-Regular" w:cs="Calibri"/>
+                <w:color w:val="000000"/>
+              </w:rPr>
+              <w:t>9</w:t>
             </w:r>
           </w:p>
         </w:tc>
@@ -1566,7 +1587,14 @@
                 <w:rFonts w:ascii="Dax-Regular" w:eastAsia="Times New Roman" w:hAnsi="Dax-Regular" w:cs="Calibri"/>
                 <w:color w:val="000000"/>
               </w:rPr>
-              <w:t>822.916</w:t>
+              <w:t>822.9</w:t>
+            </w:r>
+            <w:r>
+              <w:rPr>
+                <w:rFonts w:ascii="Dax-Regular" w:eastAsia="Times New Roman" w:hAnsi="Dax-Regular" w:cs="Calibri"/>
+                <w:color w:val="000000"/>
+              </w:rPr>
+              <w:t>2</w:t>
             </w:r>
           </w:p>
         </w:tc>
@@ -1626,7 +1654,14 @@
                 <w:rFonts w:ascii="Dax-Regular" w:eastAsia="Times New Roman" w:hAnsi="Dax-Regular" w:cs="Calibri"/>
                 <w:color w:val="000000"/>
               </w:rPr>
-              <w:t>135.416</w:t>
+              <w:t>135.4</w:t>
+            </w:r>
+            <w:r>
+              <w:rPr>
+                <w:rFonts w:ascii="Dax-Regular" w:eastAsia="Times New Roman" w:hAnsi="Dax-Regular" w:cs="Calibri"/>
+                <w:color w:val="000000"/>
+              </w:rPr>
+              <w:t>2</w:t>
             </w:r>
           </w:p>
         </w:tc>
@@ -1732,6 +1767,15 @@
                 <w:color w:val="000000"/>
               </w:rPr>
             </w:pPr>
+            <w:r>
+              <w:rPr>
+                <w:rFonts w:ascii="Dax-Regular" w:eastAsia="Times New Roman" w:hAnsi="Dax-Regular" w:cs="Calibri"/>
+                <w:i/>
+                <w:iCs/>
+                <w:color w:val="000000"/>
+              </w:rPr>
+              <w:t>Más de 20 minutos</w:t>
+            </w:r>
           </w:p>
         </w:tc>
         <w:tc>
@@ -1755,6 +1799,15 @@
                 <w:color w:val="000000"/>
               </w:rPr>
             </w:pPr>
+            <w:r>
+              <w:rPr>
+                <w:rFonts w:ascii="Dax-Regular" w:eastAsia="Times New Roman" w:hAnsi="Dax-Regular" w:cs="Calibri"/>
+                <w:i/>
+                <w:iCs/>
+                <w:color w:val="000000"/>
+              </w:rPr>
+              <w:t>Más de 20 minutos</w:t>
+            </w:r>
           </w:p>
         </w:tc>
         <w:tc>
@@ -1778,6 +1831,15 @@
                 <w:color w:val="000000"/>
               </w:rPr>
             </w:pPr>
+            <w:r>
+              <w:rPr>
+                <w:rFonts w:ascii="Dax-Regular" w:eastAsia="Times New Roman" w:hAnsi="Dax-Regular" w:cs="Calibri"/>
+                <w:i/>
+                <w:iCs/>
+                <w:color w:val="000000"/>
+              </w:rPr>
+              <w:t>Más de 20 minutos</w:t>
+            </w:r>
           </w:p>
         </w:tc>
         <w:tc>
@@ -1814,7 +1876,7 @@
     </w:tbl>
     <w:p>
       <w:pPr>
-        <w:pStyle w:val="Descripcin"/>
+        <w:pStyle w:val="Caption"/>
         <w:ind w:left="360"/>
         <w:rPr>
           <w:lang w:val="es-419"/>
@@ -1865,7 +1927,7 @@
     </w:p>
     <w:tbl>
       <w:tblPr>
-        <w:tblStyle w:val="Tablaconcuadrcula2-nfasis3"/>
+        <w:tblStyle w:val="GridTable2-Accent3"/>
         <w:tblW w:w="0" w:type="auto"/>
         <w:jc w:val="center"/>
         <w:tblLook w:val="04A0" w:firstRow="1" w:lastRow="0" w:firstColumn="1" w:lastColumn="0" w:noHBand="0" w:noVBand="1"/>
@@ -2010,6 +2072,13 @@
                 <w:lang w:val="es-419"/>
               </w:rPr>
             </w:pPr>
+            <w:r>
+              <w:rPr>
+                <w:rFonts w:ascii="Dax-Regular" w:hAnsi="Dax-Regular"/>
+                <w:lang w:val="es-419"/>
+              </w:rPr>
+              <w:t>93906.25</w:t>
+            </w:r>
           </w:p>
         </w:tc>
         <w:tc>
@@ -2025,6 +2094,15 @@
                 <w:lang w:val="es-419"/>
               </w:rPr>
             </w:pPr>
+            <w:r>
+              <w:rPr>
+                <w:rFonts w:ascii="Dax-Regular" w:eastAsia="Times New Roman" w:hAnsi="Dax-Regular" w:cs="Calibri"/>
+                <w:i/>
+                <w:iCs/>
+                <w:color w:val="000000"/>
+              </w:rPr>
+              <w:t>Más de 20 minutos</w:t>
+            </w:r>
           </w:p>
         </w:tc>
       </w:tr>
@@ -2100,6 +2178,15 @@
                 <w:lang w:val="es-419"/>
               </w:rPr>
             </w:pPr>
+            <w:r>
+              <w:rPr>
+                <w:rFonts w:ascii="Dax-Regular" w:eastAsia="Times New Roman" w:hAnsi="Dax-Regular" w:cs="Calibri"/>
+                <w:i/>
+                <w:iCs/>
+                <w:color w:val="000000"/>
+              </w:rPr>
+              <w:t>Más de 20 minutos</w:t>
+            </w:r>
           </w:p>
         </w:tc>
       </w:tr>
@@ -2253,13 +2340,22 @@
                 <w:lang w:val="es-419"/>
               </w:rPr>
             </w:pPr>
+            <w:r>
+              <w:rPr>
+                <w:rFonts w:ascii="Dax-Regular" w:eastAsia="Times New Roman" w:hAnsi="Dax-Regular" w:cs="Calibri"/>
+                <w:i/>
+                <w:iCs/>
+                <w:color w:val="000000"/>
+              </w:rPr>
+              <w:t>Más de 20 minutos</w:t>
+            </w:r>
           </w:p>
         </w:tc>
       </w:tr>
     </w:tbl>
     <w:p>
       <w:pPr>
-        <w:pStyle w:val="Descripcin"/>
+        <w:pStyle w:val="Caption"/>
         <w:jc w:val="center"/>
         <w:rPr>
           <w:rFonts w:ascii="Dax-Regular" w:hAnsi="Dax-Regular"/>
@@ -2311,7 +2407,7 @@
     </w:p>
     <w:p>
       <w:pPr>
-        <w:pStyle w:val="Ttulo1"/>
+        <w:pStyle w:val="Heading1"/>
         <w:rPr>
           <w:b/>
           <w:bCs/>
@@ -2331,7 +2427,7 @@
     </w:p>
     <w:p>
       <w:pPr>
-        <w:pStyle w:val="Ttulo2"/>
+        <w:pStyle w:val="Heading2"/>
         <w:rPr>
           <w:b/>
           <w:bCs/>
@@ -2958,7 +3054,7 @@
     </w:tbl>
     <w:p>
       <w:pPr>
-        <w:pStyle w:val="Descripcin"/>
+        <w:pStyle w:val="Caption"/>
         <w:jc w:val="center"/>
         <w:rPr>
           <w:lang w:val="es-419"/>
@@ -3632,7 +3728,7 @@
     </w:tbl>
     <w:p>
       <w:pPr>
-        <w:pStyle w:val="Descripcin"/>
+        <w:pStyle w:val="Caption"/>
         <w:ind w:left="360"/>
         <w:rPr>
           <w:lang w:val="es-419"/>
@@ -3683,7 +3779,7 @@
     </w:p>
     <w:tbl>
       <w:tblPr>
-        <w:tblStyle w:val="Tablaconcuadrcula2-nfasis3"/>
+        <w:tblStyle w:val="GridTable2-Accent3"/>
         <w:tblW w:w="0" w:type="auto"/>
         <w:jc w:val="center"/>
         <w:tblLook w:val="04A0" w:firstRow="1" w:lastRow="0" w:firstColumn="1" w:lastColumn="0" w:noHBand="0" w:noVBand="1"/>
@@ -4111,7 +4207,7 @@
     </w:tbl>
     <w:p>
       <w:pPr>
-        <w:pStyle w:val="Descripcin"/>
+        <w:pStyle w:val="Caption"/>
         <w:jc w:val="center"/>
         <w:rPr>
           <w:rFonts w:ascii="Dax-Regular" w:hAnsi="Dax-Regular"/>
@@ -4163,7 +4259,7 @@
     </w:p>
     <w:p>
       <w:pPr>
-        <w:pStyle w:val="Ttulo1"/>
+        <w:pStyle w:val="Heading1"/>
         <w:rPr>
           <w:b/>
           <w:bCs/>
@@ -4184,7 +4280,7 @@
     </w:p>
     <w:p>
       <w:pPr>
-        <w:pStyle w:val="Prrafodelista"/>
+        <w:pStyle w:val="ListParagraph"/>
         <w:numPr>
           <w:ilvl w:val="0"/>
           <w:numId w:val="7"/>
@@ -4205,7 +4301,7 @@
     </w:p>
     <w:p>
       <w:pPr>
-        <w:pStyle w:val="Prrafodelista"/>
+        <w:pStyle w:val="ListParagraph"/>
         <w:numPr>
           <w:ilvl w:val="0"/>
           <w:numId w:val="7"/>
@@ -4226,7 +4322,7 @@
     </w:p>
     <w:p>
       <w:pPr>
-        <w:pStyle w:val="Prrafodelista"/>
+        <w:pStyle w:val="ListParagraph"/>
         <w:numPr>
           <w:ilvl w:val="0"/>
           <w:numId w:val="7"/>
@@ -4254,7 +4350,7 @@
     </w:p>
     <w:p>
       <w:pPr>
-        <w:pStyle w:val="Prrafodelista"/>
+        <w:pStyle w:val="ListParagraph"/>
         <w:numPr>
           <w:ilvl w:val="0"/>
           <w:numId w:val="7"/>
@@ -4289,7 +4385,7 @@
     </w:p>
     <w:p>
       <w:pPr>
-        <w:pStyle w:val="Prrafodelista"/>
+        <w:pStyle w:val="ListParagraph"/>
         <w:numPr>
           <w:ilvl w:val="0"/>
           <w:numId w:val="7"/>
@@ -4417,7 +4513,7 @@
     </w:p>
     <w:p>
       <w:pPr>
-        <w:pStyle w:val="Prrafodelista"/>
+        <w:pStyle w:val="ListParagraph"/>
         <w:numPr>
           <w:ilvl w:val="0"/>
           <w:numId w:val="11"/>
@@ -4459,7 +4555,7 @@
     </w:p>
     <w:p>
       <w:pPr>
-        <w:pStyle w:val="Prrafodelista"/>
+        <w:pStyle w:val="ListParagraph"/>
         <w:numPr>
           <w:ilvl w:val="0"/>
           <w:numId w:val="11"/>
@@ -4480,7 +4576,7 @@
     </w:p>
     <w:p>
       <w:pPr>
-        <w:pStyle w:val="Prrafodelista"/>
+        <w:pStyle w:val="ListParagraph"/>
         <w:numPr>
           <w:ilvl w:val="0"/>
           <w:numId w:val="11"/>
@@ -4508,7 +4604,7 @@
     </w:p>
     <w:p>
       <w:pPr>
-        <w:pStyle w:val="Prrafodelista"/>
+        <w:pStyle w:val="ListParagraph"/>
         <w:numPr>
           <w:ilvl w:val="0"/>
           <w:numId w:val="11"/>
@@ -4551,7 +4647,7 @@
     </w:p>
     <w:p>
       <w:pPr>
-        <w:pStyle w:val="Prrafodelista"/>
+        <w:pStyle w:val="ListParagraph"/>
         <w:numPr>
           <w:ilvl w:val="0"/>
           <w:numId w:val="11"/>
@@ -4572,7 +4668,7 @@
     </w:p>
     <w:p>
       <w:pPr>
-        <w:pStyle w:val="Prrafodelista"/>
+        <w:pStyle w:val="ListParagraph"/>
         <w:numPr>
           <w:ilvl w:val="3"/>
           <w:numId w:val="7"/>
@@ -4593,7 +4689,7 @@
     </w:p>
     <w:p>
       <w:pPr>
-        <w:pStyle w:val="Prrafodelista"/>
+        <w:pStyle w:val="ListParagraph"/>
         <w:numPr>
           <w:ilvl w:val="3"/>
           <w:numId w:val="7"/>
@@ -4614,7 +4710,7 @@
     </w:p>
     <w:p>
       <w:pPr>
-        <w:pStyle w:val="Prrafodelista"/>
+        <w:pStyle w:val="ListParagraph"/>
         <w:numPr>
           <w:ilvl w:val="3"/>
           <w:numId w:val="7"/>
@@ -4635,7 +4731,7 @@
     </w:p>
     <w:p>
       <w:pPr>
-        <w:pStyle w:val="Prrafodelista"/>
+        <w:pStyle w:val="ListParagraph"/>
         <w:numPr>
           <w:ilvl w:val="3"/>
           <w:numId w:val="7"/>
@@ -6178,11 +6274,11 @@
       <w:noProof/>
     </w:rPr>
   </w:style>
-  <w:style w:type="paragraph" w:styleId="Ttulo1">
+  <w:style w:type="paragraph" w:styleId="Heading1">
     <w:name w:val="heading 1"/>
     <w:basedOn w:val="Normal"/>
     <w:next w:val="Normal"/>
-    <w:link w:val="Ttulo1Car"/>
+    <w:link w:val="Heading1Char"/>
     <w:uiPriority w:val="9"/>
     <w:qFormat/>
     <w:rsid w:val="001826C9"/>
@@ -6199,11 +6295,11 @@
       <w:szCs w:val="32"/>
     </w:rPr>
   </w:style>
-  <w:style w:type="paragraph" w:styleId="Ttulo2">
+  <w:style w:type="paragraph" w:styleId="Heading2">
     <w:name w:val="heading 2"/>
     <w:basedOn w:val="Normal"/>
     <w:next w:val="Normal"/>
-    <w:link w:val="Ttulo2Car"/>
+    <w:link w:val="Heading2Char"/>
     <w:uiPriority w:val="9"/>
     <w:unhideWhenUsed/>
     <w:qFormat/>
@@ -6221,13 +6317,13 @@
       <w:szCs w:val="26"/>
     </w:rPr>
   </w:style>
-  <w:style w:type="character" w:default="1" w:styleId="Fuentedeprrafopredeter">
+  <w:style w:type="character" w:default="1" w:styleId="DefaultParagraphFont">
     <w:name w:val="Default Paragraph Font"/>
     <w:uiPriority w:val="1"/>
     <w:semiHidden/>
     <w:unhideWhenUsed/>
   </w:style>
-  <w:style w:type="table" w:default="1" w:styleId="Tablanormal">
+  <w:style w:type="table" w:default="1" w:styleId="TableNormal">
     <w:name w:val="Normal Table"/>
     <w:uiPriority w:val="99"/>
     <w:semiHidden/>
@@ -6242,17 +6338,17 @@
       </w:tblCellMar>
     </w:tblPr>
   </w:style>
-  <w:style w:type="numbering" w:default="1" w:styleId="Sinlista">
+  <w:style w:type="numbering" w:default="1" w:styleId="NoList">
     <w:name w:val="No List"/>
     <w:uiPriority w:val="99"/>
     <w:semiHidden/>
     <w:unhideWhenUsed/>
   </w:style>
-  <w:style w:type="paragraph" w:styleId="Ttulo">
+  <w:style w:type="paragraph" w:styleId="Title">
     <w:name w:val="Title"/>
     <w:basedOn w:val="Normal"/>
     <w:next w:val="Normal"/>
-    <w:link w:val="TtuloCar"/>
+    <w:link w:val="TitleChar"/>
     <w:uiPriority w:val="10"/>
     <w:qFormat/>
     <w:rsid w:val="00BA3B38"/>
@@ -6268,10 +6364,10 @@
       <w:szCs w:val="56"/>
     </w:rPr>
   </w:style>
-  <w:style w:type="character" w:customStyle="1" w:styleId="TtuloCar">
-    <w:name w:val="Título Car"/>
-    <w:basedOn w:val="Fuentedeprrafopredeter"/>
-    <w:link w:val="Ttulo"/>
+  <w:style w:type="character" w:customStyle="1" w:styleId="TitleChar">
+    <w:name w:val="Title Char"/>
+    <w:basedOn w:val="DefaultParagraphFont"/>
+    <w:link w:val="Title"/>
     <w:uiPriority w:val="10"/>
     <w:rsid w:val="00BA3B38"/>
     <w:rPr>
@@ -6283,7 +6379,7 @@
       <w:szCs w:val="56"/>
     </w:rPr>
   </w:style>
-  <w:style w:type="paragraph" w:styleId="Prrafodelista">
+  <w:style w:type="paragraph" w:styleId="ListParagraph">
     <w:name w:val="List Paragraph"/>
     <w:basedOn w:val="Normal"/>
     <w:uiPriority w:val="34"/>
@@ -6297,7 +6393,7 @@
       <w:noProof w:val="0"/>
     </w:rPr>
   </w:style>
-  <w:style w:type="paragraph" w:styleId="Descripcin">
+  <w:style w:type="paragraph" w:styleId="Caption">
     <w:name w:val="caption"/>
     <w:basedOn w:val="Normal"/>
     <w:next w:val="Normal"/>
@@ -6317,9 +6413,9 @@
       <w:szCs w:val="18"/>
     </w:rPr>
   </w:style>
-  <w:style w:type="table" w:styleId="Tabladecuadrcula2">
+  <w:style w:type="table" w:styleId="GridTable2">
     <w:name w:val="Grid Table 2"/>
-    <w:basedOn w:val="Tablanormal"/>
+    <w:basedOn w:val="TableNormal"/>
     <w:uiPriority w:val="47"/>
     <w:rsid w:val="005C50D1"/>
     <w:pPr>
@@ -6392,9 +6488,9 @@
       </w:tcPr>
     </w:tblStylePr>
   </w:style>
-  <w:style w:type="table" w:styleId="Tablaconcuadrcula2-nfasis3">
+  <w:style w:type="table" w:styleId="GridTable2-Accent3">
     <w:name w:val="Grid Table 2 Accent 3"/>
-    <w:basedOn w:val="Tablanormal"/>
+    <w:basedOn w:val="TableNormal"/>
     <w:uiPriority w:val="47"/>
     <w:rsid w:val="00392066"/>
     <w:pPr>
@@ -6467,10 +6563,10 @@
       </w:tcPr>
     </w:tblStylePr>
   </w:style>
-  <w:style w:type="character" w:customStyle="1" w:styleId="Ttulo1Car">
-    <w:name w:val="Título 1 Car"/>
-    <w:basedOn w:val="Fuentedeprrafopredeter"/>
-    <w:link w:val="Ttulo1"/>
+  <w:style w:type="character" w:customStyle="1" w:styleId="Heading1Char">
+    <w:name w:val="Heading 1 Char"/>
+    <w:basedOn w:val="DefaultParagraphFont"/>
+    <w:link w:val="Heading1"/>
     <w:uiPriority w:val="9"/>
     <w:rsid w:val="001826C9"/>
     <w:rPr>
@@ -6481,10 +6577,10 @@
       <w:szCs w:val="32"/>
     </w:rPr>
   </w:style>
-  <w:style w:type="character" w:customStyle="1" w:styleId="Ttulo2Car">
-    <w:name w:val="Título 2 Car"/>
-    <w:basedOn w:val="Fuentedeprrafopredeter"/>
-    <w:link w:val="Ttulo2"/>
+  <w:style w:type="character" w:customStyle="1" w:styleId="Heading2Char">
+    <w:name w:val="Heading 2 Char"/>
+    <w:basedOn w:val="DefaultParagraphFont"/>
+    <w:link w:val="Heading2"/>
     <w:uiPriority w:val="9"/>
     <w:rsid w:val="001826C9"/>
     <w:rPr>
@@ -6794,15 +6890,6 @@
 </file>
 
 <file path=customXml/item1.xml><?xml version="1.0" encoding="utf-8"?>
-<?mso-contentType ?>
-<FormTemplates xmlns="http://schemas.microsoft.com/sharepoint/v3/contenttype/forms">
-  <Display>DocumentLibraryForm</Display>
-  <Edit>DocumentLibraryForm</Edit>
-  <New>DocumentLibraryForm</New>
-</FormTemplates>
-</file>
-
-<file path=customXml/item2.xml><?xml version="1.0" encoding="utf-8"?>
 <ct:contentTypeSchema xmlns:ct="http://schemas.microsoft.com/office/2006/metadata/contentType" xmlns:ma="http://schemas.microsoft.com/office/2006/metadata/properties/metaAttributes" ct:_="" ma:_="" ma:contentTypeName="Documento" ma:contentTypeID="0x01010023858CF01A2EF24688B692775F4C60A4" ma:contentTypeVersion="12" ma:contentTypeDescription="Crear nuevo documento." ma:contentTypeScope="" ma:versionID="6ca5caf3e573104b48cd489fb7ebf238">
   <xsd:schema xmlns:xsd="http://www.w3.org/2001/XMLSchema" xmlns:xs="http://www.w3.org/2001/XMLSchema" xmlns:p="http://schemas.microsoft.com/office/2006/metadata/properties" xmlns:ns2="164883f8-7691-4ecf-b54a-664c0d0edefe" xmlns:ns3="85e30bcc-d76c-4413-8e4d-2dce22fb0743" targetNamespace="http://schemas.microsoft.com/office/2006/metadata/properties" ma:root="true" ma:fieldsID="f8ff97dc266d6a6a16fe4e7cad907b60" ns2:_="" ns3:_="">
     <xsd:import namespace="164883f8-7691-4ecf-b54a-664c0d0edefe"/>
@@ -7019,6 +7106,15 @@
 </ct:contentTypeSchema>
 </file>
 
+<file path=customXml/item2.xml><?xml version="1.0" encoding="utf-8"?>
+<?mso-contentType ?>
+<FormTemplates xmlns="http://schemas.microsoft.com/sharepoint/v3/contenttype/forms">
+  <Display>DocumentLibraryForm</Display>
+  <Edit>DocumentLibraryForm</Edit>
+  <New>DocumentLibraryForm</New>
+</FormTemplates>
+</file>
+
 <file path=customXml/item3.xml><?xml version="1.0" encoding="utf-8"?>
 <p:properties xmlns:p="http://schemas.microsoft.com/office/2006/metadata/properties" xmlns:xsi="http://www.w3.org/2001/XMLSchema-instance" xmlns:pc="http://schemas.microsoft.com/office/infopath/2007/PartnerControls">
   <documentManagement>
@@ -7129,14 +7225,6 @@
 </file>
 
 <file path=customXml/itemProps1.xml><?xml version="1.0" encoding="utf-8"?>
-<ds:datastoreItem xmlns:ds="http://schemas.openxmlformats.org/officeDocument/2006/customXml" ds:itemID="{7DBE8262-9C92-4A1B-85FF-A533173B85D6}">
-  <ds:schemaRefs>
-    <ds:schemaRef ds:uri="http://schemas.microsoft.com/sharepoint/v3/contenttype/forms"/>
-  </ds:schemaRefs>
-</ds:datastoreItem>
-</file>
-
-<file path=customXml/itemProps2.xml><?xml version="1.0" encoding="utf-8"?>
 <ds:datastoreItem xmlns:ds="http://schemas.openxmlformats.org/officeDocument/2006/customXml" ds:itemID="{570DB6D3-8E6B-4426-9C2D-AC98993DD9BC}">
   <ds:schemaRefs>
     <ds:schemaRef ds:uri="http://schemas.microsoft.com/office/2006/metadata/contentType"/>
@@ -7155,6 +7243,14 @@
 </ds:datastoreItem>
 </file>
 
+<file path=customXml/itemProps2.xml><?xml version="1.0" encoding="utf-8"?>
+<ds:datastoreItem xmlns:ds="http://schemas.openxmlformats.org/officeDocument/2006/customXml" ds:itemID="{7DBE8262-9C92-4A1B-85FF-A533173B85D6}">
+  <ds:schemaRefs>
+    <ds:schemaRef ds:uri="http://schemas.microsoft.com/sharepoint/v3/contenttype/forms"/>
+  </ds:schemaRefs>
+</ds:datastoreItem>
+</file>
+
 <file path=customXml/itemProps3.xml><?xml version="1.0" encoding="utf-8"?>
 <ds:datastoreItem xmlns:ds="http://schemas.openxmlformats.org/officeDocument/2006/customXml" ds:itemID="{D8D55360-DA4E-4EE6-A532-0D8BE99E30A4}">
   <ds:schemaRefs>

</xml_diff>